<commit_message>
administarndo ambiente de docker
</commit_message>
<xml_diff>
--- a/notas-curso-docker.docx
+++ b/notas-curso-docker.docx
@@ -1236,6 +1236,7 @@
     </w:p>
     <w:p>
       <w:pPr>
+        <w:ind w:left="720" w:hanging="720"/>
         <w:rPr>
           <w:rFonts w:ascii="Roboto" w:eastAsia="Times New Roman" w:hAnsi="Roboto" w:cs="Times New Roman"/>
           <w:color w:val="EFF3F8"/>
@@ -1350,7 +1351,31 @@
           <w:shd w:val="clear" w:color="auto" w:fill="24385B"/>
           <w:lang w:val="en-US"/>
         </w:rPr>
-        <w:t xml:space="preserve"> de Linux)&lt;/h1&gt;</w:t>
+        <w:t xml:space="preserve"> de </w:t>
+      </w:r>
+      <w:proofErr w:type="gramStart"/>
+      <w:r>
+        <w:rPr>
+          <w:rFonts w:ascii="Roboto" w:eastAsia="Times New Roman" w:hAnsi="Roboto" w:cs="Times New Roman"/>
+          <w:color w:val="EFF3F8"/>
+          <w:sz w:val="21"/>
+          <w:szCs w:val="21"/>
+          <w:shd w:val="clear" w:color="auto" w:fill="24385B"/>
+          <w:lang w:val="en-US"/>
+        </w:rPr>
+        <w:t>Linux)&lt;</w:t>
+      </w:r>
+      <w:proofErr w:type="gramEnd"/>
+      <w:r>
+        <w:rPr>
+          <w:rFonts w:ascii="Roboto" w:eastAsia="Times New Roman" w:hAnsi="Roboto" w:cs="Times New Roman"/>
+          <w:color w:val="EFF3F8"/>
+          <w:sz w:val="21"/>
+          <w:szCs w:val="21"/>
+          <w:shd w:val="clear" w:color="auto" w:fill="24385B"/>
+          <w:lang w:val="en-US"/>
+        </w:rPr>
+        <w:t>/h1&gt;</w:t>
       </w:r>
     </w:p>
     <w:p>
@@ -1391,6 +1416,7 @@
         <w:t xml:space="preserve"> -d </w:t>
       </w:r>
       <w:proofErr w:type="spellStart"/>
+      <w:proofErr w:type="gramStart"/>
       <w:r>
         <w:t>ubuntu</w:t>
       </w:r>
@@ -1403,6 +1429,7 @@
         <w:t>tail</w:t>
       </w:r>
       <w:proofErr w:type="spellEnd"/>
+      <w:proofErr w:type="gramEnd"/>
       <w:r>
         <w:t xml:space="preserve"> -f </w:t>
       </w:r>
@@ -2022,7 +2049,18 @@
           <w:szCs w:val="21"/>
           <w:shd w:val="clear" w:color="auto" w:fill="24385B"/>
         </w:rPr>
-        <w:t xml:space="preserve"> ‘{{.</w:t>
+        <w:t xml:space="preserve"> ‘{</w:t>
+      </w:r>
+      <w:proofErr w:type="gramStart"/>
+      <w:r>
+        <w:rPr>
+          <w:rFonts w:ascii="Roboto" w:hAnsi="Roboto"/>
+          <w:color w:val="EFF3F8"/>
+          <w:sz w:val="21"/>
+          <w:szCs w:val="21"/>
+          <w:shd w:val="clear" w:color="auto" w:fill="24385B"/>
+        </w:rPr>
+        <w:t>{.</w:t>
       </w:r>
       <w:proofErr w:type="spellStart"/>
       <w:r>
@@ -2036,6 +2074,7 @@
         <w:t>State.Pid</w:t>
       </w:r>
       <w:proofErr w:type="spellEnd"/>
+      <w:proofErr w:type="gramEnd"/>
       <w:r>
         <w:rPr>
           <w:rFonts w:ascii="Roboto" w:hAnsi="Roboto"/>
@@ -3406,9 +3445,9 @@
           <w:sz w:val="21"/>
           <w:szCs w:val="21"/>
         </w:rPr>
-        <w:t xml:space="preserve"> ( </w:t>
-      </w:r>
-      <w:proofErr w:type="spellStart"/>
+        <w:t xml:space="preserve"> </w:t>
+      </w:r>
+      <w:proofErr w:type="gramStart"/>
       <w:r>
         <w:rPr>
           <w:rFonts w:ascii="Roboto" w:hAnsi="Roboto"/>
@@ -3418,9 +3457,22 @@
           <w:sz w:val="21"/>
           <w:szCs w:val="21"/>
         </w:rPr>
+        <w:t xml:space="preserve">( </w:t>
+      </w:r>
+      <w:proofErr w:type="spellStart"/>
+      <w:r>
+        <w:rPr>
+          <w:rFonts w:ascii="Roboto" w:hAnsi="Roboto"/>
+          <w:i/>
+          <w:iCs/>
+          <w:color w:val="BECDE3"/>
+          <w:sz w:val="21"/>
+          <w:szCs w:val="21"/>
+        </w:rPr>
         <w:t>creo</w:t>
       </w:r>
       <w:proofErr w:type="spellEnd"/>
+      <w:proofErr w:type="gramEnd"/>
       <w:r>
         <w:rPr>
           <w:rFonts w:ascii="Roboto" w:hAnsi="Roboto"/>
@@ -4128,6 +4180,7 @@
         <w:t>=</w:t>
       </w:r>
       <w:proofErr w:type="spellStart"/>
+      <w:proofErr w:type="gramStart"/>
       <w:r>
         <w:rPr>
           <w:rFonts w:ascii="Roboto" w:hAnsi="Roboto"/>
@@ -4138,6 +4191,7 @@
         <w:t>dbdata,dst</w:t>
       </w:r>
       <w:proofErr w:type="spellEnd"/>
+      <w:proofErr w:type="gramEnd"/>
       <w:r>
         <w:rPr>
           <w:rFonts w:ascii="Roboto" w:hAnsi="Roboto"/>
@@ -4475,9 +4529,9 @@
           <w:sz w:val="21"/>
           <w:szCs w:val="21"/>
         </w:rPr>
-        <w:t xml:space="preserve"> ( </w:t>
-      </w:r>
-      <w:proofErr w:type="spellStart"/>
+        <w:t xml:space="preserve"> </w:t>
+      </w:r>
+      <w:proofErr w:type="gramStart"/>
       <w:r>
         <w:rPr>
           <w:rFonts w:ascii="Roboto" w:hAnsi="Roboto"/>
@@ -4487,9 +4541,22 @@
           <w:sz w:val="21"/>
           <w:szCs w:val="21"/>
         </w:rPr>
+        <w:t xml:space="preserve">( </w:t>
+      </w:r>
+      <w:proofErr w:type="spellStart"/>
+      <w:r>
+        <w:rPr>
+          <w:rFonts w:ascii="Roboto" w:hAnsi="Roboto"/>
+          <w:i/>
+          <w:iCs/>
+          <w:color w:val="BECDE3"/>
+          <w:sz w:val="21"/>
+          <w:szCs w:val="21"/>
+        </w:rPr>
         <w:t>creo</w:t>
       </w:r>
       <w:proofErr w:type="spellEnd"/>
+      <w:proofErr w:type="gramEnd"/>
       <w:r>
         <w:rPr>
           <w:rFonts w:ascii="Roboto" w:hAnsi="Roboto"/>
@@ -4832,10 +4899,12 @@
         <w:t>=</w:t>
       </w:r>
       <w:proofErr w:type="spellStart"/>
+      <w:proofErr w:type="gramStart"/>
       <w:r>
         <w:t>dbdata,dst</w:t>
       </w:r>
       <w:proofErr w:type="spellEnd"/>
+      <w:proofErr w:type="gramEnd"/>
       <w:r>
         <w:t>=//data/</w:t>
       </w:r>
@@ -7558,6 +7627,7 @@
         </w:rPr>
         <w:t>/dev/</w:t>
       </w:r>
+      <w:proofErr w:type="gramStart"/>
       <w:r>
         <w:rPr>
           <w:rFonts w:ascii="Courier New" w:eastAsia="Times New Roman" w:hAnsi="Courier New" w:cs="Courier New"/>
@@ -7580,7 +7650,19 @@
           <w:shd w:val="clear" w:color="auto" w:fill="0C1633"/>
           <w:lang w:val="en-US"/>
         </w:rPr>
-        <w:t xml:space="preserve">  &gt; </w:t>
+        <w:t xml:space="preserve">  &gt;</w:t>
+      </w:r>
+      <w:proofErr w:type="gramEnd"/>
+      <w:r>
+        <w:rPr>
+          <w:rFonts w:ascii="Courier New" w:eastAsia="Times New Roman" w:hAnsi="Courier New" w:cs="Courier New"/>
+          <w:color w:val="FFFFFF"/>
+          <w:sz w:val="21"/>
+          <w:szCs w:val="21"/>
+          <w:shd w:val="clear" w:color="auto" w:fill="0C1633"/>
+          <w:lang w:val="en-US"/>
+        </w:rPr>
+        <w:t xml:space="preserve"> </w:t>
       </w:r>
       <w:proofErr w:type="spellStart"/>
       <w:r>
@@ -8538,7 +8620,29 @@
           <w:szCs w:val="21"/>
           <w:lang w:val="en-US"/>
         </w:rPr>
-        <w:t xml:space="preserve"> de terminal con </w:t>
+        <w:t xml:space="preserve"> de terminal </w:t>
+      </w:r>
+      <w:proofErr w:type="gramStart"/>
+      <w:r>
+        <w:rPr>
+          <w:rFonts w:ascii="Roboto" w:eastAsia="Times New Roman" w:hAnsi="Roboto" w:cs="Times New Roman"/>
+          <w:color w:val="EFF3F8"/>
+          <w:sz w:val="21"/>
+          <w:szCs w:val="21"/>
+          <w:lang w:val="en-US"/>
+        </w:rPr>
+        <w:t>con</w:t>
+      </w:r>
+      <w:proofErr w:type="gramEnd"/>
+      <w:r>
+        <w:rPr>
+          <w:rFonts w:ascii="Roboto" w:eastAsia="Times New Roman" w:hAnsi="Roboto" w:cs="Times New Roman"/>
+          <w:color w:val="EFF3F8"/>
+          <w:sz w:val="21"/>
+          <w:szCs w:val="21"/>
+          <w:lang w:val="en-US"/>
+        </w:rPr>
+        <w:t xml:space="preserve"> </w:t>
       </w:r>
       <w:proofErr w:type="spellStart"/>
       <w:r>
@@ -11032,9 +11136,30 @@
           <w:szCs w:val="21"/>
         </w:rPr>
         <w:br/>
-        <w:t>$ code . (</w:t>
-      </w:r>
-      <w:proofErr w:type="spellStart"/>
+        <w:t xml:space="preserve">$ </w:t>
+      </w:r>
+      <w:proofErr w:type="gramStart"/>
+      <w:r>
+        <w:rPr>
+          <w:rFonts w:ascii="Roboto" w:hAnsi="Roboto"/>
+          <w:color w:val="EFF3F8"/>
+          <w:sz w:val="21"/>
+          <w:szCs w:val="21"/>
+        </w:rPr>
+        <w:t>code .</w:t>
+      </w:r>
+      <w:proofErr w:type="gramEnd"/>
+      <w:r>
+        <w:rPr>
+          <w:rFonts w:ascii="Roboto" w:hAnsi="Roboto"/>
+          <w:color w:val="EFF3F8"/>
+          <w:sz w:val="21"/>
+          <w:szCs w:val="21"/>
+        </w:rPr>
+        <w:t xml:space="preserve"> (</w:t>
+      </w:r>
+      <w:proofErr w:type="spellStart"/>
+      <w:proofErr w:type="gramStart"/>
       <w:r>
         <w:rPr>
           <w:rFonts w:ascii="Roboto" w:hAnsi="Roboto"/>
@@ -11045,6 +11170,7 @@
         <w:t>abro</w:t>
       </w:r>
       <w:proofErr w:type="spellEnd"/>
+      <w:proofErr w:type="gramEnd"/>
       <w:r>
         <w:rPr>
           <w:rFonts w:ascii="Roboto" w:hAnsi="Roboto"/>
@@ -11227,6 +11353,7 @@
         <w:t xml:space="preserve">FROM </w:t>
       </w:r>
       <w:proofErr w:type="spellStart"/>
+      <w:proofErr w:type="gramStart"/>
       <w:r>
         <w:rPr>
           <w:rFonts w:ascii="Roboto" w:hAnsi="Roboto"/>
@@ -11237,6 +11364,7 @@
         <w:t>ubuntu:latest</w:t>
       </w:r>
       <w:proofErr w:type="spellEnd"/>
+      <w:proofErr w:type="gramEnd"/>
       <w:r>
         <w:rPr>
           <w:rFonts w:ascii="Roboto" w:hAnsi="Roboto"/>
@@ -11400,6 +11528,7 @@
         <w:t xml:space="preserve">$ docker build -t </w:t>
       </w:r>
       <w:proofErr w:type="spellStart"/>
+      <w:proofErr w:type="gramStart"/>
       <w:r>
         <w:rPr>
           <w:rFonts w:ascii="Roboto" w:hAnsi="Roboto"/>
@@ -11419,6 +11548,7 @@
         <w:t>pruebaDockerFile</w:t>
       </w:r>
       <w:proofErr w:type="spellEnd"/>
+      <w:proofErr w:type="gramEnd"/>
       <w:r>
         <w:rPr>
           <w:rFonts w:ascii="Roboto" w:hAnsi="Roboto"/>
@@ -11519,6 +11649,7 @@
         <w:t xml:space="preserve">$ docker run -it </w:t>
       </w:r>
       <w:proofErr w:type="spellStart"/>
+      <w:proofErr w:type="gramStart"/>
       <w:r>
         <w:rPr>
           <w:rFonts w:ascii="Roboto" w:hAnsi="Roboto"/>
@@ -11529,6 +11660,7 @@
         <w:t>ubuntu:platzi</w:t>
       </w:r>
       <w:proofErr w:type="spellEnd"/>
+      <w:proofErr w:type="gramEnd"/>
       <w:r>
         <w:rPr>
           <w:rFonts w:ascii="Roboto" w:hAnsi="Roboto"/>
@@ -11945,6 +12077,7 @@
         <w:t xml:space="preserve">$ docker history </w:t>
       </w:r>
       <w:proofErr w:type="spellStart"/>
+      <w:proofErr w:type="gramStart"/>
       <w:r>
         <w:rPr>
           <w:rFonts w:ascii="Roboto" w:hAnsi="Roboto"/>
@@ -11955,6 +12088,7 @@
         <w:t>ubuntu:platzi</w:t>
       </w:r>
       <w:proofErr w:type="spellEnd"/>
+      <w:proofErr w:type="gramEnd"/>
       <w:r>
         <w:rPr>
           <w:rFonts w:ascii="Roboto" w:hAnsi="Roboto"/>
@@ -12268,6 +12402,7 @@
         <w:t xml:space="preserve"> </w:t>
       </w:r>
       <w:proofErr w:type="spellStart"/>
+      <w:proofErr w:type="gramStart"/>
       <w:r>
         <w:rPr>
           <w:rFonts w:ascii="Roboto" w:hAnsi="Roboto"/>
@@ -12287,7 +12422,18 @@
           <w:szCs w:val="21"/>
           <w:shd w:val="clear" w:color="auto" w:fill="24385B"/>
         </w:rPr>
-        <w:t xml:space="preserve"> . (creo la imagen local)</w:t>
+        <w:t xml:space="preserve"> .</w:t>
+      </w:r>
+      <w:proofErr w:type="gramEnd"/>
+      <w:r>
+        <w:rPr>
+          <w:rFonts w:ascii="Roboto" w:hAnsi="Roboto"/>
+          <w:color w:val="EFF3F8"/>
+          <w:sz w:val="21"/>
+          <w:szCs w:val="21"/>
+          <w:shd w:val="clear" w:color="auto" w:fill="24385B"/>
+        </w:rPr>
+        <w:t xml:space="preserve"> (creo la imagen local)</w:t>
       </w:r>
       <w:r>
         <w:rPr>
@@ -12546,6 +12692,3471 @@
       </w:r>
     </w:p>
     <w:p/>
+    <w:p>
+      <w:pPr>
+        <w:rPr>
+          <w:rFonts w:ascii="Roboto" w:hAnsi="Roboto"/>
+          <w:color w:val="EFF3F8"/>
+          <w:sz w:val="21"/>
+          <w:szCs w:val="21"/>
+          <w:shd w:val="clear" w:color="auto" w:fill="24385B"/>
+        </w:rPr>
+      </w:pPr>
+      <w:r>
+        <w:rPr>
+          <w:rFonts w:ascii="Roboto" w:hAnsi="Roboto"/>
+          <w:color w:val="EFF3F8"/>
+          <w:sz w:val="21"/>
+          <w:szCs w:val="21"/>
+          <w:shd w:val="clear" w:color="auto" w:fill="24385B"/>
+        </w:rPr>
+        <w:t xml:space="preserve">$ </w:t>
+      </w:r>
+      <w:proofErr w:type="spellStart"/>
+      <w:r>
+        <w:rPr>
+          <w:rFonts w:ascii="Roboto" w:hAnsi="Roboto"/>
+          <w:color w:val="EFF3F8"/>
+          <w:sz w:val="21"/>
+          <w:szCs w:val="21"/>
+          <w:shd w:val="clear" w:color="auto" w:fill="24385B"/>
+        </w:rPr>
+        <w:t>docker</w:t>
+      </w:r>
+      <w:proofErr w:type="spellEnd"/>
+      <w:r>
+        <w:rPr>
+          <w:rFonts w:ascii="Roboto" w:hAnsi="Roboto"/>
+          <w:color w:val="EFF3F8"/>
+          <w:sz w:val="21"/>
+          <w:szCs w:val="21"/>
+          <w:shd w:val="clear" w:color="auto" w:fill="24385B"/>
+        </w:rPr>
+        <w:t xml:space="preserve"> </w:t>
+      </w:r>
+      <w:proofErr w:type="spellStart"/>
+      <w:r>
+        <w:rPr>
+          <w:rFonts w:ascii="Roboto" w:hAnsi="Roboto"/>
+          <w:color w:val="EFF3F8"/>
+          <w:sz w:val="21"/>
+          <w:szCs w:val="21"/>
+          <w:shd w:val="clear" w:color="auto" w:fill="24385B"/>
+        </w:rPr>
+        <w:t>build</w:t>
+      </w:r>
+      <w:proofErr w:type="spellEnd"/>
+      <w:r>
+        <w:rPr>
+          <w:rFonts w:ascii="Roboto" w:hAnsi="Roboto"/>
+          <w:color w:val="EFF3F8"/>
+          <w:sz w:val="21"/>
+          <w:szCs w:val="21"/>
+          <w:shd w:val="clear" w:color="auto" w:fill="24385B"/>
+        </w:rPr>
+        <w:t xml:space="preserve"> </w:t>
+      </w:r>
+      <w:proofErr w:type="spellStart"/>
+      <w:proofErr w:type="gramStart"/>
+      <w:r>
+        <w:rPr>
+          <w:rFonts w:ascii="Roboto" w:hAnsi="Roboto"/>
+          <w:color w:val="EFF3F8"/>
+          <w:sz w:val="21"/>
+          <w:szCs w:val="21"/>
+          <w:shd w:val="clear" w:color="auto" w:fill="24385B"/>
+        </w:rPr>
+        <w:t>platziapp</w:t>
+      </w:r>
+      <w:proofErr w:type="spellEnd"/>
+      <w:r>
+        <w:rPr>
+          <w:rFonts w:ascii="Roboto" w:hAnsi="Roboto"/>
+          <w:color w:val="EFF3F8"/>
+          <w:sz w:val="21"/>
+          <w:szCs w:val="21"/>
+          <w:shd w:val="clear" w:color="auto" w:fill="24385B"/>
+        </w:rPr>
+        <w:t xml:space="preserve"> .</w:t>
+      </w:r>
+      <w:proofErr w:type="gramEnd"/>
+      <w:r>
+        <w:rPr>
+          <w:rFonts w:ascii="Roboto" w:hAnsi="Roboto"/>
+          <w:color w:val="EFF3F8"/>
+          <w:sz w:val="21"/>
+          <w:szCs w:val="21"/>
+          <w:shd w:val="clear" w:color="auto" w:fill="24385B"/>
+        </w:rPr>
+        <w:t xml:space="preserve"> (creo la imagen local)</w:t>
+      </w:r>
+      <w:r>
+        <w:rPr>
+          <w:rFonts w:ascii="Roboto" w:hAnsi="Roboto"/>
+          <w:color w:val="EFF3F8"/>
+          <w:sz w:val="21"/>
+          <w:szCs w:val="21"/>
+        </w:rPr>
+        <w:br/>
+      </w:r>
+      <w:r>
+        <w:rPr>
+          <w:rFonts w:ascii="Roboto" w:hAnsi="Roboto"/>
+          <w:color w:val="EFF3F8"/>
+          <w:sz w:val="21"/>
+          <w:szCs w:val="21"/>
+          <w:shd w:val="clear" w:color="auto" w:fill="24385B"/>
+        </w:rPr>
+        <w:t xml:space="preserve">$ </w:t>
+      </w:r>
+      <w:proofErr w:type="spellStart"/>
+      <w:r>
+        <w:rPr>
+          <w:rFonts w:ascii="Roboto" w:hAnsi="Roboto"/>
+          <w:color w:val="EFF3F8"/>
+          <w:sz w:val="21"/>
+          <w:szCs w:val="21"/>
+          <w:shd w:val="clear" w:color="auto" w:fill="24385B"/>
+        </w:rPr>
+        <w:t>docker</w:t>
+      </w:r>
+      <w:proofErr w:type="spellEnd"/>
+      <w:r>
+        <w:rPr>
+          <w:rFonts w:ascii="Roboto" w:hAnsi="Roboto"/>
+          <w:color w:val="EFF3F8"/>
+          <w:sz w:val="21"/>
+          <w:szCs w:val="21"/>
+          <w:shd w:val="clear" w:color="auto" w:fill="24385B"/>
+        </w:rPr>
+        <w:t xml:space="preserve"> run --</w:t>
+      </w:r>
+      <w:proofErr w:type="spellStart"/>
+      <w:r>
+        <w:rPr>
+          <w:rFonts w:ascii="Roboto" w:hAnsi="Roboto"/>
+          <w:color w:val="EFF3F8"/>
+          <w:sz w:val="21"/>
+          <w:szCs w:val="21"/>
+          <w:shd w:val="clear" w:color="auto" w:fill="24385B"/>
+        </w:rPr>
+        <w:t>rm</w:t>
+      </w:r>
+      <w:proofErr w:type="spellEnd"/>
+      <w:r>
+        <w:rPr>
+          <w:rFonts w:ascii="Roboto" w:hAnsi="Roboto"/>
+          <w:color w:val="EFF3F8"/>
+          <w:sz w:val="21"/>
+          <w:szCs w:val="21"/>
+          <w:shd w:val="clear" w:color="auto" w:fill="24385B"/>
+        </w:rPr>
+        <w:t xml:space="preserve"> -p 3000:3000 -v </w:t>
+      </w:r>
+      <w:proofErr w:type="spellStart"/>
+      <w:proofErr w:type="gramStart"/>
+      <w:r>
+        <w:rPr>
+          <w:rFonts w:ascii="Roboto" w:hAnsi="Roboto"/>
+          <w:color w:val="EFF3F8"/>
+          <w:sz w:val="21"/>
+          <w:szCs w:val="21"/>
+          <w:shd w:val="clear" w:color="auto" w:fill="24385B"/>
+        </w:rPr>
+        <w:t>pathlocal</w:t>
+      </w:r>
+      <w:proofErr w:type="spellEnd"/>
+      <w:r>
+        <w:rPr>
+          <w:rFonts w:ascii="Roboto" w:hAnsi="Roboto"/>
+          <w:color w:val="EFF3F8"/>
+          <w:sz w:val="21"/>
+          <w:szCs w:val="21"/>
+          <w:shd w:val="clear" w:color="auto" w:fill="24385B"/>
+        </w:rPr>
+        <w:t>/</w:t>
+      </w:r>
+      <w:proofErr w:type="spellStart"/>
+      <w:r>
+        <w:rPr>
+          <w:rFonts w:ascii="Roboto" w:hAnsi="Roboto"/>
+          <w:color w:val="EFF3F8"/>
+          <w:sz w:val="21"/>
+          <w:szCs w:val="21"/>
+          <w:shd w:val="clear" w:color="auto" w:fill="24385B"/>
+        </w:rPr>
+        <w:t>index.js:pathcontenedor</w:t>
+      </w:r>
+      <w:proofErr w:type="spellEnd"/>
+      <w:r>
+        <w:rPr>
+          <w:rFonts w:ascii="Roboto" w:hAnsi="Roboto"/>
+          <w:color w:val="EFF3F8"/>
+          <w:sz w:val="21"/>
+          <w:szCs w:val="21"/>
+          <w:shd w:val="clear" w:color="auto" w:fill="24385B"/>
+        </w:rPr>
+        <w:t>/index.js</w:t>
+      </w:r>
+      <w:proofErr w:type="gramEnd"/>
+      <w:r>
+        <w:rPr>
+          <w:rFonts w:ascii="Roboto" w:hAnsi="Roboto"/>
+          <w:color w:val="EFF3F8"/>
+          <w:sz w:val="21"/>
+          <w:szCs w:val="21"/>
+          <w:shd w:val="clear" w:color="auto" w:fill="24385B"/>
+        </w:rPr>
+        <w:t xml:space="preserve"> </w:t>
+      </w:r>
+      <w:proofErr w:type="spellStart"/>
+      <w:r>
+        <w:rPr>
+          <w:rFonts w:ascii="Roboto" w:hAnsi="Roboto"/>
+          <w:color w:val="EFF3F8"/>
+          <w:sz w:val="21"/>
+          <w:szCs w:val="21"/>
+          <w:shd w:val="clear" w:color="auto" w:fill="24385B"/>
+        </w:rPr>
+        <w:t>platziapp</w:t>
+      </w:r>
+      <w:proofErr w:type="spellEnd"/>
+      <w:r>
+        <w:rPr>
+          <w:rFonts w:ascii="Roboto" w:hAnsi="Roboto"/>
+          <w:color w:val="EFF3F8"/>
+          <w:sz w:val="21"/>
+          <w:szCs w:val="21"/>
+          <w:shd w:val="clear" w:color="auto" w:fill="24385B"/>
+        </w:rPr>
+        <w:t xml:space="preserve"> (corro un contenedor y monto el archivo index.js para que se actualice dinámicamente con </w:t>
+      </w:r>
+      <w:proofErr w:type="spellStart"/>
+      <w:r>
+        <w:rPr>
+          <w:rFonts w:ascii="Roboto" w:hAnsi="Roboto"/>
+          <w:color w:val="EFF3F8"/>
+          <w:sz w:val="21"/>
+          <w:szCs w:val="21"/>
+          <w:shd w:val="clear" w:color="auto" w:fill="24385B"/>
+        </w:rPr>
+        <w:t>nodemon</w:t>
+      </w:r>
+      <w:proofErr w:type="spellEnd"/>
+      <w:r>
+        <w:rPr>
+          <w:rFonts w:ascii="Roboto" w:hAnsi="Roboto"/>
+          <w:color w:val="EFF3F8"/>
+          <w:sz w:val="21"/>
+          <w:szCs w:val="21"/>
+          <w:shd w:val="clear" w:color="auto" w:fill="24385B"/>
+        </w:rPr>
+        <w:t xml:space="preserve"> que está declarado en mi </w:t>
+      </w:r>
+      <w:proofErr w:type="spellStart"/>
+      <w:r>
+        <w:rPr>
+          <w:rFonts w:ascii="Roboto" w:hAnsi="Roboto"/>
+          <w:color w:val="EFF3F8"/>
+          <w:sz w:val="21"/>
+          <w:szCs w:val="21"/>
+          <w:shd w:val="clear" w:color="auto" w:fill="24385B"/>
+        </w:rPr>
+        <w:t>Dockerfile</w:t>
+      </w:r>
+      <w:proofErr w:type="spellEnd"/>
+      <w:r>
+        <w:rPr>
+          <w:rFonts w:ascii="Roboto" w:hAnsi="Roboto"/>
+          <w:color w:val="EFF3F8"/>
+          <w:sz w:val="21"/>
+          <w:szCs w:val="21"/>
+          <w:shd w:val="clear" w:color="auto" w:fill="24385B"/>
+        </w:rPr>
+        <w:t>)</w:t>
+      </w:r>
+    </w:p>
+    <w:p>
+      <w:pPr>
+        <w:rPr>
+          <w:rFonts w:ascii="Roboto" w:hAnsi="Roboto"/>
+          <w:color w:val="EFF3F8"/>
+          <w:sz w:val="21"/>
+          <w:szCs w:val="21"/>
+          <w:shd w:val="clear" w:color="auto" w:fill="24385B"/>
+        </w:rPr>
+      </w:pPr>
+    </w:p>
+    <w:p>
+      <w:proofErr w:type="spellStart"/>
+      <w:r>
+        <w:t>docker</w:t>
+      </w:r>
+      <w:proofErr w:type="spellEnd"/>
+      <w:r>
+        <w:t xml:space="preserve"> run --</w:t>
+      </w:r>
+      <w:proofErr w:type="spellStart"/>
+      <w:r>
+        <w:t>rm</w:t>
+      </w:r>
+      <w:proofErr w:type="spellEnd"/>
+      <w:r>
+        <w:t xml:space="preserve"> -p 3000:3000 -v </w:t>
+      </w:r>
+      <w:r>
+        <w:t>/c:/Users/akasha/Desktop/Docker/</w:t>
+      </w:r>
+      <w:r>
+        <w:t>docker</w:t>
+      </w:r>
+      <w:r>
+        <w:t>/index.js:/usr/src/index.js test-</w:t>
+      </w:r>
+      <w:proofErr w:type="gramStart"/>
+      <w:r>
+        <w:t>app</w:t>
+      </w:r>
+      <w:proofErr w:type="gramEnd"/>
+    </w:p>
+    <w:p>
+      <w:pPr>
+        <w:ind w:left="720" w:hanging="720"/>
+        <w:rPr>
+          <w:rFonts w:ascii="Roboto" w:hAnsi="Roboto"/>
+          <w:color w:val="EFF3F8"/>
+          <w:sz w:val="21"/>
+          <w:szCs w:val="21"/>
+          <w:shd w:val="clear" w:color="auto" w:fill="24385B"/>
+        </w:rPr>
+      </w:pPr>
+      <w:r>
+        <w:rPr>
+          <w:rFonts w:ascii="Roboto" w:hAnsi="Roboto"/>
+          <w:color w:val="EFF3F8"/>
+          <w:sz w:val="21"/>
+          <w:szCs w:val="21"/>
+          <w:shd w:val="clear" w:color="auto" w:fill="24385B"/>
+        </w:rPr>
+        <w:lastRenderedPageBreak/>
+        <w:t>Comandos:</w:t>
+      </w:r>
+      <w:r>
+        <w:rPr>
+          <w:rFonts w:ascii="Roboto" w:hAnsi="Roboto"/>
+          <w:color w:val="EFF3F8"/>
+          <w:sz w:val="21"/>
+          <w:szCs w:val="21"/>
+        </w:rPr>
+        <w:br/>
+      </w:r>
+      <w:r>
+        <w:rPr>
+          <w:rFonts w:ascii="Roboto" w:hAnsi="Roboto"/>
+          <w:color w:val="EFF3F8"/>
+          <w:sz w:val="21"/>
+          <w:szCs w:val="21"/>
+          <w:shd w:val="clear" w:color="auto" w:fill="24385B"/>
+        </w:rPr>
+        <w:t>Comandos:</w:t>
+      </w:r>
+      <w:r>
+        <w:rPr>
+          <w:rFonts w:ascii="Roboto" w:hAnsi="Roboto"/>
+          <w:color w:val="EFF3F8"/>
+          <w:sz w:val="21"/>
+          <w:szCs w:val="21"/>
+        </w:rPr>
+        <w:br/>
+      </w:r>
+      <w:r>
+        <w:rPr>
+          <w:rFonts w:ascii="Roboto" w:hAnsi="Roboto"/>
+          <w:color w:val="EFF3F8"/>
+          <w:sz w:val="21"/>
+          <w:szCs w:val="21"/>
+          <w:shd w:val="clear" w:color="auto" w:fill="24385B"/>
+        </w:rPr>
+        <w:t xml:space="preserve">$ </w:t>
+      </w:r>
+      <w:proofErr w:type="spellStart"/>
+      <w:r>
+        <w:rPr>
+          <w:rFonts w:ascii="Roboto" w:hAnsi="Roboto"/>
+          <w:color w:val="EFF3F8"/>
+          <w:sz w:val="21"/>
+          <w:szCs w:val="21"/>
+          <w:shd w:val="clear" w:color="auto" w:fill="24385B"/>
+        </w:rPr>
+        <w:t>docker</w:t>
+      </w:r>
+      <w:proofErr w:type="spellEnd"/>
+      <w:r>
+        <w:rPr>
+          <w:rFonts w:ascii="Roboto" w:hAnsi="Roboto"/>
+          <w:color w:val="EFF3F8"/>
+          <w:sz w:val="21"/>
+          <w:szCs w:val="21"/>
+          <w:shd w:val="clear" w:color="auto" w:fill="24385B"/>
+        </w:rPr>
+        <w:t xml:space="preserve"> </w:t>
+      </w:r>
+      <w:proofErr w:type="spellStart"/>
+      <w:r>
+        <w:rPr>
+          <w:rFonts w:ascii="Roboto" w:hAnsi="Roboto"/>
+          <w:color w:val="EFF3F8"/>
+          <w:sz w:val="21"/>
+          <w:szCs w:val="21"/>
+          <w:shd w:val="clear" w:color="auto" w:fill="24385B"/>
+        </w:rPr>
+        <w:t>network</w:t>
+      </w:r>
+      <w:proofErr w:type="spellEnd"/>
+      <w:r>
+        <w:rPr>
+          <w:rFonts w:ascii="Roboto" w:hAnsi="Roboto"/>
+          <w:color w:val="EFF3F8"/>
+          <w:sz w:val="21"/>
+          <w:szCs w:val="21"/>
+          <w:shd w:val="clear" w:color="auto" w:fill="24385B"/>
+        </w:rPr>
+        <w:t xml:space="preserve"> </w:t>
+      </w:r>
+      <w:proofErr w:type="spellStart"/>
+      <w:r>
+        <w:rPr>
+          <w:rFonts w:ascii="Roboto" w:hAnsi="Roboto"/>
+          <w:color w:val="EFF3F8"/>
+          <w:sz w:val="21"/>
+          <w:szCs w:val="21"/>
+          <w:shd w:val="clear" w:color="auto" w:fill="24385B"/>
+        </w:rPr>
+        <w:t>ls</w:t>
+      </w:r>
+      <w:proofErr w:type="spellEnd"/>
+      <w:r>
+        <w:rPr>
+          <w:rFonts w:ascii="Roboto" w:hAnsi="Roboto"/>
+          <w:color w:val="EFF3F8"/>
+          <w:sz w:val="21"/>
+          <w:szCs w:val="21"/>
+          <w:shd w:val="clear" w:color="auto" w:fill="24385B"/>
+        </w:rPr>
+        <w:t xml:space="preserve"> (listo las redes)</w:t>
+      </w:r>
+      <w:r>
+        <w:rPr>
+          <w:rFonts w:ascii="Roboto" w:hAnsi="Roboto"/>
+          <w:color w:val="EFF3F8"/>
+          <w:sz w:val="21"/>
+          <w:szCs w:val="21"/>
+        </w:rPr>
+        <w:br/>
+      </w:r>
+      <w:r>
+        <w:rPr>
+          <w:rFonts w:ascii="Roboto" w:hAnsi="Roboto"/>
+          <w:color w:val="EFF3F8"/>
+          <w:sz w:val="21"/>
+          <w:szCs w:val="21"/>
+          <w:shd w:val="clear" w:color="auto" w:fill="24385B"/>
+        </w:rPr>
+        <w:t xml:space="preserve">$ </w:t>
+      </w:r>
+      <w:proofErr w:type="spellStart"/>
+      <w:r>
+        <w:rPr>
+          <w:rFonts w:ascii="Roboto" w:hAnsi="Roboto"/>
+          <w:color w:val="EFF3F8"/>
+          <w:sz w:val="21"/>
+          <w:szCs w:val="21"/>
+          <w:shd w:val="clear" w:color="auto" w:fill="24385B"/>
+        </w:rPr>
+        <w:t>docker</w:t>
+      </w:r>
+      <w:proofErr w:type="spellEnd"/>
+      <w:r>
+        <w:rPr>
+          <w:rFonts w:ascii="Roboto" w:hAnsi="Roboto"/>
+          <w:color w:val="EFF3F8"/>
+          <w:sz w:val="21"/>
+          <w:szCs w:val="21"/>
+          <w:shd w:val="clear" w:color="auto" w:fill="24385B"/>
+        </w:rPr>
+        <w:t xml:space="preserve"> </w:t>
+      </w:r>
+      <w:proofErr w:type="spellStart"/>
+      <w:r>
+        <w:rPr>
+          <w:rFonts w:ascii="Roboto" w:hAnsi="Roboto"/>
+          <w:color w:val="EFF3F8"/>
+          <w:sz w:val="21"/>
+          <w:szCs w:val="21"/>
+          <w:shd w:val="clear" w:color="auto" w:fill="24385B"/>
+        </w:rPr>
+        <w:t>network</w:t>
+      </w:r>
+      <w:proofErr w:type="spellEnd"/>
+      <w:r>
+        <w:rPr>
+          <w:rFonts w:ascii="Roboto" w:hAnsi="Roboto"/>
+          <w:color w:val="EFF3F8"/>
+          <w:sz w:val="21"/>
+          <w:szCs w:val="21"/>
+          <w:shd w:val="clear" w:color="auto" w:fill="24385B"/>
+        </w:rPr>
+        <w:t xml:space="preserve"> </w:t>
+      </w:r>
+      <w:proofErr w:type="spellStart"/>
+      <w:r>
+        <w:rPr>
+          <w:rFonts w:ascii="Roboto" w:hAnsi="Roboto"/>
+          <w:color w:val="EFF3F8"/>
+          <w:sz w:val="21"/>
+          <w:szCs w:val="21"/>
+          <w:shd w:val="clear" w:color="auto" w:fill="24385B"/>
+        </w:rPr>
+        <w:t>create</w:t>
+      </w:r>
+      <w:proofErr w:type="spellEnd"/>
+      <w:r>
+        <w:rPr>
+          <w:rFonts w:ascii="Roboto" w:hAnsi="Roboto"/>
+          <w:color w:val="EFF3F8"/>
+          <w:sz w:val="21"/>
+          <w:szCs w:val="21"/>
+          <w:shd w:val="clear" w:color="auto" w:fill="24385B"/>
+        </w:rPr>
+        <w:t xml:space="preserve"> --</w:t>
+      </w:r>
+      <w:proofErr w:type="spellStart"/>
+      <w:r>
+        <w:rPr>
+          <w:rFonts w:ascii="Roboto" w:hAnsi="Roboto"/>
+          <w:color w:val="EFF3F8"/>
+          <w:sz w:val="21"/>
+          <w:szCs w:val="21"/>
+          <w:shd w:val="clear" w:color="auto" w:fill="24385B"/>
+        </w:rPr>
+        <w:t>atachable</w:t>
+      </w:r>
+      <w:proofErr w:type="spellEnd"/>
+      <w:r>
+        <w:rPr>
+          <w:rFonts w:ascii="Roboto" w:hAnsi="Roboto"/>
+          <w:color w:val="EFF3F8"/>
+          <w:sz w:val="21"/>
+          <w:szCs w:val="21"/>
+          <w:shd w:val="clear" w:color="auto" w:fill="24385B"/>
+        </w:rPr>
+        <w:t xml:space="preserve"> </w:t>
+      </w:r>
+      <w:proofErr w:type="spellStart"/>
+      <w:r>
+        <w:rPr>
+          <w:rFonts w:ascii="Roboto" w:hAnsi="Roboto"/>
+          <w:color w:val="EFF3F8"/>
+          <w:sz w:val="21"/>
+          <w:szCs w:val="21"/>
+          <w:shd w:val="clear" w:color="auto" w:fill="24385B"/>
+        </w:rPr>
+        <w:t>plazinet</w:t>
+      </w:r>
+      <w:proofErr w:type="spellEnd"/>
+      <w:r>
+        <w:rPr>
+          <w:rFonts w:ascii="Roboto" w:hAnsi="Roboto"/>
+          <w:color w:val="EFF3F8"/>
+          <w:sz w:val="21"/>
+          <w:szCs w:val="21"/>
+          <w:shd w:val="clear" w:color="auto" w:fill="24385B"/>
+        </w:rPr>
+        <w:t xml:space="preserve"> (creo la red)</w:t>
+      </w:r>
+      <w:r>
+        <w:rPr>
+          <w:rFonts w:ascii="Roboto" w:hAnsi="Roboto"/>
+          <w:color w:val="EFF3F8"/>
+          <w:sz w:val="21"/>
+          <w:szCs w:val="21"/>
+        </w:rPr>
+        <w:br/>
+      </w:r>
+      <w:r>
+        <w:rPr>
+          <w:rFonts w:ascii="Roboto" w:hAnsi="Roboto"/>
+          <w:color w:val="EFF3F8"/>
+          <w:sz w:val="21"/>
+          <w:szCs w:val="21"/>
+          <w:shd w:val="clear" w:color="auto" w:fill="24385B"/>
+        </w:rPr>
+        <w:t xml:space="preserve">$ </w:t>
+      </w:r>
+      <w:proofErr w:type="spellStart"/>
+      <w:r>
+        <w:rPr>
+          <w:rFonts w:ascii="Roboto" w:hAnsi="Roboto"/>
+          <w:color w:val="EFF3F8"/>
+          <w:sz w:val="21"/>
+          <w:szCs w:val="21"/>
+          <w:shd w:val="clear" w:color="auto" w:fill="24385B"/>
+        </w:rPr>
+        <w:t>docker</w:t>
+      </w:r>
+      <w:proofErr w:type="spellEnd"/>
+      <w:r>
+        <w:rPr>
+          <w:rFonts w:ascii="Roboto" w:hAnsi="Roboto"/>
+          <w:color w:val="EFF3F8"/>
+          <w:sz w:val="21"/>
+          <w:szCs w:val="21"/>
+          <w:shd w:val="clear" w:color="auto" w:fill="24385B"/>
+        </w:rPr>
+        <w:t xml:space="preserve"> </w:t>
+      </w:r>
+      <w:proofErr w:type="spellStart"/>
+      <w:r>
+        <w:rPr>
+          <w:rFonts w:ascii="Roboto" w:hAnsi="Roboto"/>
+          <w:color w:val="EFF3F8"/>
+          <w:sz w:val="21"/>
+          <w:szCs w:val="21"/>
+          <w:shd w:val="clear" w:color="auto" w:fill="24385B"/>
+        </w:rPr>
+        <w:t>inspect</w:t>
+      </w:r>
+      <w:proofErr w:type="spellEnd"/>
+      <w:r>
+        <w:rPr>
+          <w:rFonts w:ascii="Roboto" w:hAnsi="Roboto"/>
+          <w:color w:val="EFF3F8"/>
+          <w:sz w:val="21"/>
+          <w:szCs w:val="21"/>
+          <w:shd w:val="clear" w:color="auto" w:fill="24385B"/>
+        </w:rPr>
+        <w:t xml:space="preserve"> </w:t>
+      </w:r>
+      <w:proofErr w:type="spellStart"/>
+      <w:r>
+        <w:rPr>
+          <w:rFonts w:ascii="Roboto" w:hAnsi="Roboto"/>
+          <w:color w:val="EFF3F8"/>
+          <w:sz w:val="21"/>
+          <w:szCs w:val="21"/>
+          <w:shd w:val="clear" w:color="auto" w:fill="24385B"/>
+        </w:rPr>
+        <w:t>plazinet</w:t>
+      </w:r>
+      <w:proofErr w:type="spellEnd"/>
+      <w:r>
+        <w:rPr>
+          <w:rFonts w:ascii="Roboto" w:hAnsi="Roboto"/>
+          <w:color w:val="EFF3F8"/>
+          <w:sz w:val="21"/>
+          <w:szCs w:val="21"/>
+          <w:shd w:val="clear" w:color="auto" w:fill="24385B"/>
+        </w:rPr>
+        <w:t xml:space="preserve"> (veo toda la definición de la red creada)</w:t>
+      </w:r>
+      <w:r>
+        <w:rPr>
+          <w:rFonts w:ascii="Roboto" w:hAnsi="Roboto"/>
+          <w:color w:val="EFF3F8"/>
+          <w:sz w:val="21"/>
+          <w:szCs w:val="21"/>
+        </w:rPr>
+        <w:br/>
+      </w:r>
+      <w:r>
+        <w:rPr>
+          <w:rFonts w:ascii="Roboto" w:hAnsi="Roboto"/>
+          <w:color w:val="EFF3F8"/>
+          <w:sz w:val="21"/>
+          <w:szCs w:val="21"/>
+          <w:shd w:val="clear" w:color="auto" w:fill="24385B"/>
+        </w:rPr>
+        <w:t xml:space="preserve">$ </w:t>
+      </w:r>
+      <w:proofErr w:type="spellStart"/>
+      <w:r>
+        <w:rPr>
+          <w:rFonts w:ascii="Roboto" w:hAnsi="Roboto"/>
+          <w:color w:val="EFF3F8"/>
+          <w:sz w:val="21"/>
+          <w:szCs w:val="21"/>
+          <w:shd w:val="clear" w:color="auto" w:fill="24385B"/>
+        </w:rPr>
+        <w:t>docker</w:t>
+      </w:r>
+      <w:proofErr w:type="spellEnd"/>
+      <w:r>
+        <w:rPr>
+          <w:rFonts w:ascii="Roboto" w:hAnsi="Roboto"/>
+          <w:color w:val="EFF3F8"/>
+          <w:sz w:val="21"/>
+          <w:szCs w:val="21"/>
+          <w:shd w:val="clear" w:color="auto" w:fill="24385B"/>
+        </w:rPr>
+        <w:t xml:space="preserve"> run -d --</w:t>
+      </w:r>
+      <w:proofErr w:type="spellStart"/>
+      <w:r>
+        <w:rPr>
+          <w:rFonts w:ascii="Roboto" w:hAnsi="Roboto"/>
+          <w:color w:val="EFF3F8"/>
+          <w:sz w:val="21"/>
+          <w:szCs w:val="21"/>
+          <w:shd w:val="clear" w:color="auto" w:fill="24385B"/>
+        </w:rPr>
+        <w:t>name</w:t>
+      </w:r>
+      <w:proofErr w:type="spellEnd"/>
+      <w:r>
+        <w:rPr>
+          <w:rFonts w:ascii="Roboto" w:hAnsi="Roboto"/>
+          <w:color w:val="EFF3F8"/>
+          <w:sz w:val="21"/>
+          <w:szCs w:val="21"/>
+          <w:shd w:val="clear" w:color="auto" w:fill="24385B"/>
+        </w:rPr>
+        <w:t xml:space="preserve"> </w:t>
+      </w:r>
+      <w:proofErr w:type="spellStart"/>
+      <w:r>
+        <w:rPr>
+          <w:rFonts w:ascii="Roboto" w:hAnsi="Roboto"/>
+          <w:color w:val="EFF3F8"/>
+          <w:sz w:val="21"/>
+          <w:szCs w:val="21"/>
+          <w:shd w:val="clear" w:color="auto" w:fill="24385B"/>
+        </w:rPr>
+        <w:t>db</w:t>
+      </w:r>
+      <w:proofErr w:type="spellEnd"/>
+      <w:r>
+        <w:rPr>
+          <w:rFonts w:ascii="Roboto" w:hAnsi="Roboto"/>
+          <w:color w:val="EFF3F8"/>
+          <w:sz w:val="21"/>
+          <w:szCs w:val="21"/>
+          <w:shd w:val="clear" w:color="auto" w:fill="24385B"/>
+        </w:rPr>
+        <w:t xml:space="preserve"> mongo (creo el contenedor de la BBDD)</w:t>
+      </w:r>
+      <w:r>
+        <w:rPr>
+          <w:rFonts w:ascii="Roboto" w:hAnsi="Roboto"/>
+          <w:color w:val="EFF3F8"/>
+          <w:sz w:val="21"/>
+          <w:szCs w:val="21"/>
+        </w:rPr>
+        <w:br/>
+      </w:r>
+      <w:r>
+        <w:rPr>
+          <w:rFonts w:ascii="Roboto" w:hAnsi="Roboto"/>
+          <w:color w:val="EFF3F8"/>
+          <w:sz w:val="21"/>
+          <w:szCs w:val="21"/>
+          <w:shd w:val="clear" w:color="auto" w:fill="24385B"/>
+        </w:rPr>
+        <w:t xml:space="preserve">$ </w:t>
+      </w:r>
+      <w:proofErr w:type="spellStart"/>
+      <w:r>
+        <w:rPr>
+          <w:rFonts w:ascii="Roboto" w:hAnsi="Roboto"/>
+          <w:color w:val="EFF3F8"/>
+          <w:sz w:val="21"/>
+          <w:szCs w:val="21"/>
+          <w:shd w:val="clear" w:color="auto" w:fill="24385B"/>
+        </w:rPr>
+        <w:t>docker</w:t>
+      </w:r>
+      <w:proofErr w:type="spellEnd"/>
+      <w:r>
+        <w:rPr>
+          <w:rFonts w:ascii="Roboto" w:hAnsi="Roboto"/>
+          <w:color w:val="EFF3F8"/>
+          <w:sz w:val="21"/>
+          <w:szCs w:val="21"/>
+          <w:shd w:val="clear" w:color="auto" w:fill="24385B"/>
+        </w:rPr>
+        <w:t xml:space="preserve"> </w:t>
+      </w:r>
+      <w:proofErr w:type="spellStart"/>
+      <w:r>
+        <w:rPr>
+          <w:rFonts w:ascii="Roboto" w:hAnsi="Roboto"/>
+          <w:color w:val="EFF3F8"/>
+          <w:sz w:val="21"/>
+          <w:szCs w:val="21"/>
+          <w:shd w:val="clear" w:color="auto" w:fill="24385B"/>
+        </w:rPr>
+        <w:t>network</w:t>
+      </w:r>
+      <w:proofErr w:type="spellEnd"/>
+      <w:r>
+        <w:rPr>
+          <w:rFonts w:ascii="Roboto" w:hAnsi="Roboto"/>
+          <w:color w:val="EFF3F8"/>
+          <w:sz w:val="21"/>
+          <w:szCs w:val="21"/>
+          <w:shd w:val="clear" w:color="auto" w:fill="24385B"/>
+        </w:rPr>
+        <w:t xml:space="preserve"> </w:t>
+      </w:r>
+      <w:proofErr w:type="spellStart"/>
+      <w:r>
+        <w:rPr>
+          <w:rFonts w:ascii="Roboto" w:hAnsi="Roboto"/>
+          <w:color w:val="EFF3F8"/>
+          <w:sz w:val="21"/>
+          <w:szCs w:val="21"/>
+          <w:shd w:val="clear" w:color="auto" w:fill="24385B"/>
+        </w:rPr>
+        <w:t>connect</w:t>
+      </w:r>
+      <w:proofErr w:type="spellEnd"/>
+      <w:r>
+        <w:rPr>
+          <w:rFonts w:ascii="Roboto" w:hAnsi="Roboto"/>
+          <w:color w:val="EFF3F8"/>
+          <w:sz w:val="21"/>
+          <w:szCs w:val="21"/>
+          <w:shd w:val="clear" w:color="auto" w:fill="24385B"/>
+        </w:rPr>
+        <w:t xml:space="preserve"> </w:t>
+      </w:r>
+      <w:proofErr w:type="spellStart"/>
+      <w:r>
+        <w:rPr>
+          <w:rFonts w:ascii="Roboto" w:hAnsi="Roboto"/>
+          <w:color w:val="EFF3F8"/>
+          <w:sz w:val="21"/>
+          <w:szCs w:val="21"/>
+          <w:shd w:val="clear" w:color="auto" w:fill="24385B"/>
+        </w:rPr>
+        <w:t>plazinet</w:t>
+      </w:r>
+      <w:proofErr w:type="spellEnd"/>
+      <w:r>
+        <w:rPr>
+          <w:rFonts w:ascii="Roboto" w:hAnsi="Roboto"/>
+          <w:color w:val="EFF3F8"/>
+          <w:sz w:val="21"/>
+          <w:szCs w:val="21"/>
+          <w:shd w:val="clear" w:color="auto" w:fill="24385B"/>
+        </w:rPr>
+        <w:t xml:space="preserve"> </w:t>
+      </w:r>
+      <w:proofErr w:type="spellStart"/>
+      <w:r>
+        <w:rPr>
+          <w:rFonts w:ascii="Roboto" w:hAnsi="Roboto"/>
+          <w:color w:val="EFF3F8"/>
+          <w:sz w:val="21"/>
+          <w:szCs w:val="21"/>
+          <w:shd w:val="clear" w:color="auto" w:fill="24385B"/>
+        </w:rPr>
+        <w:t>db</w:t>
+      </w:r>
+      <w:proofErr w:type="spellEnd"/>
+      <w:r>
+        <w:rPr>
+          <w:rFonts w:ascii="Roboto" w:hAnsi="Roboto"/>
+          <w:color w:val="EFF3F8"/>
+          <w:sz w:val="21"/>
+          <w:szCs w:val="21"/>
+          <w:shd w:val="clear" w:color="auto" w:fill="24385B"/>
+        </w:rPr>
+        <w:t xml:space="preserve"> (conecto el contenedor “</w:t>
+      </w:r>
+      <w:proofErr w:type="spellStart"/>
+      <w:r>
+        <w:rPr>
+          <w:rFonts w:ascii="Roboto" w:hAnsi="Roboto"/>
+          <w:color w:val="EFF3F8"/>
+          <w:sz w:val="21"/>
+          <w:szCs w:val="21"/>
+          <w:shd w:val="clear" w:color="auto" w:fill="24385B"/>
+        </w:rPr>
+        <w:t>db</w:t>
+      </w:r>
+      <w:proofErr w:type="spellEnd"/>
+      <w:r>
+        <w:rPr>
+          <w:rFonts w:ascii="Roboto" w:hAnsi="Roboto"/>
+          <w:color w:val="EFF3F8"/>
+          <w:sz w:val="21"/>
+          <w:szCs w:val="21"/>
+          <w:shd w:val="clear" w:color="auto" w:fill="24385B"/>
+        </w:rPr>
+        <w:t>” a la red “</w:t>
+      </w:r>
+      <w:proofErr w:type="spellStart"/>
+      <w:r>
+        <w:rPr>
+          <w:rFonts w:ascii="Roboto" w:hAnsi="Roboto"/>
+          <w:color w:val="EFF3F8"/>
+          <w:sz w:val="21"/>
+          <w:szCs w:val="21"/>
+          <w:shd w:val="clear" w:color="auto" w:fill="24385B"/>
+        </w:rPr>
+        <w:t>platzinet</w:t>
+      </w:r>
+      <w:proofErr w:type="spellEnd"/>
+      <w:r>
+        <w:rPr>
+          <w:rFonts w:ascii="Roboto" w:hAnsi="Roboto"/>
+          <w:color w:val="EFF3F8"/>
+          <w:sz w:val="21"/>
+          <w:szCs w:val="21"/>
+          <w:shd w:val="clear" w:color="auto" w:fill="24385B"/>
+        </w:rPr>
+        <w:t>”)</w:t>
+      </w:r>
+      <w:r>
+        <w:rPr>
+          <w:rFonts w:ascii="Roboto" w:hAnsi="Roboto"/>
+          <w:color w:val="EFF3F8"/>
+          <w:sz w:val="21"/>
+          <w:szCs w:val="21"/>
+        </w:rPr>
+        <w:br/>
+      </w:r>
+      <w:r>
+        <w:rPr>
+          <w:rFonts w:ascii="Roboto" w:hAnsi="Roboto"/>
+          <w:color w:val="EFF3F8"/>
+          <w:sz w:val="21"/>
+          <w:szCs w:val="21"/>
+          <w:shd w:val="clear" w:color="auto" w:fill="24385B"/>
+        </w:rPr>
+        <w:t xml:space="preserve">$ </w:t>
+      </w:r>
+      <w:proofErr w:type="spellStart"/>
+      <w:r>
+        <w:rPr>
+          <w:rFonts w:ascii="Roboto" w:hAnsi="Roboto"/>
+          <w:color w:val="EFF3F8"/>
+          <w:sz w:val="21"/>
+          <w:szCs w:val="21"/>
+          <w:shd w:val="clear" w:color="auto" w:fill="24385B"/>
+        </w:rPr>
+        <w:t>docker</w:t>
+      </w:r>
+      <w:proofErr w:type="spellEnd"/>
+      <w:r>
+        <w:rPr>
+          <w:rFonts w:ascii="Roboto" w:hAnsi="Roboto"/>
+          <w:color w:val="EFF3F8"/>
+          <w:sz w:val="21"/>
+          <w:szCs w:val="21"/>
+          <w:shd w:val="clear" w:color="auto" w:fill="24385B"/>
+        </w:rPr>
+        <w:t xml:space="preserve"> run -d -</w:t>
+      </w:r>
+      <w:proofErr w:type="spellStart"/>
+      <w:r>
+        <w:rPr>
+          <w:rFonts w:ascii="Roboto" w:hAnsi="Roboto"/>
+          <w:color w:val="EFF3F8"/>
+          <w:sz w:val="21"/>
+          <w:szCs w:val="21"/>
+          <w:shd w:val="clear" w:color="auto" w:fill="24385B"/>
+        </w:rPr>
+        <w:t>name</w:t>
+      </w:r>
+      <w:proofErr w:type="spellEnd"/>
+      <w:r>
+        <w:rPr>
+          <w:rFonts w:ascii="Roboto" w:hAnsi="Roboto"/>
+          <w:color w:val="EFF3F8"/>
+          <w:sz w:val="21"/>
+          <w:szCs w:val="21"/>
+          <w:shd w:val="clear" w:color="auto" w:fill="24385B"/>
+        </w:rPr>
+        <w:t xml:space="preserve"> app -p 3000:3000 --</w:t>
+      </w:r>
+      <w:proofErr w:type="spellStart"/>
+      <w:r>
+        <w:rPr>
+          <w:rFonts w:ascii="Roboto" w:hAnsi="Roboto"/>
+          <w:color w:val="EFF3F8"/>
+          <w:sz w:val="21"/>
+          <w:szCs w:val="21"/>
+          <w:shd w:val="clear" w:color="auto" w:fill="24385B"/>
+        </w:rPr>
+        <w:t>env</w:t>
+      </w:r>
+      <w:proofErr w:type="spellEnd"/>
+      <w:r>
+        <w:rPr>
+          <w:rFonts w:ascii="Roboto" w:hAnsi="Roboto"/>
+          <w:color w:val="EFF3F8"/>
+          <w:sz w:val="21"/>
+          <w:szCs w:val="21"/>
+          <w:shd w:val="clear" w:color="auto" w:fill="24385B"/>
+        </w:rPr>
+        <w:t xml:space="preserve"> MONGO_URL=mon</w:t>
+      </w:r>
+      <w:r>
+        <w:rPr>
+          <w:rFonts w:ascii="Roboto" w:hAnsi="Roboto"/>
+          <w:color w:val="EFF3F8"/>
+          <w:sz w:val="21"/>
+          <w:szCs w:val="21"/>
+          <w:shd w:val="clear" w:color="auto" w:fill="24385B"/>
+        </w:rPr>
+        <w:t>g</w:t>
+      </w:r>
+      <w:r>
+        <w:rPr>
+          <w:rFonts w:ascii="Roboto" w:hAnsi="Roboto"/>
+          <w:color w:val="EFF3F8"/>
+          <w:sz w:val="21"/>
+          <w:szCs w:val="21"/>
+          <w:shd w:val="clear" w:color="auto" w:fill="24385B"/>
+        </w:rPr>
+        <w:t xml:space="preserve">odb://db:27017/test </w:t>
+      </w:r>
+      <w:proofErr w:type="spellStart"/>
+      <w:r>
+        <w:rPr>
+          <w:rFonts w:ascii="Roboto" w:hAnsi="Roboto"/>
+          <w:color w:val="EFF3F8"/>
+          <w:sz w:val="21"/>
+          <w:szCs w:val="21"/>
+          <w:shd w:val="clear" w:color="auto" w:fill="24385B"/>
+        </w:rPr>
+        <w:t>platzi</w:t>
+      </w:r>
+      <w:proofErr w:type="spellEnd"/>
+      <w:r>
+        <w:rPr>
+          <w:rFonts w:ascii="Roboto" w:hAnsi="Roboto"/>
+          <w:color w:val="EFF3F8"/>
+          <w:sz w:val="21"/>
+          <w:szCs w:val="21"/>
+          <w:shd w:val="clear" w:color="auto" w:fill="24385B"/>
+        </w:rPr>
+        <w:t xml:space="preserve"> (corro el contenedor “app” y le paso una variable)</w:t>
+      </w:r>
+      <w:r>
+        <w:rPr>
+          <w:rFonts w:ascii="Roboto" w:hAnsi="Roboto"/>
+          <w:color w:val="EFF3F8"/>
+          <w:sz w:val="21"/>
+          <w:szCs w:val="21"/>
+        </w:rPr>
+        <w:br/>
+      </w:r>
+      <w:r>
+        <w:rPr>
+          <w:rFonts w:ascii="Roboto" w:hAnsi="Roboto"/>
+          <w:color w:val="EFF3F8"/>
+          <w:sz w:val="21"/>
+          <w:szCs w:val="21"/>
+          <w:shd w:val="clear" w:color="auto" w:fill="24385B"/>
+        </w:rPr>
+        <w:t xml:space="preserve">$ </w:t>
+      </w:r>
+      <w:proofErr w:type="spellStart"/>
+      <w:r>
+        <w:rPr>
+          <w:rFonts w:ascii="Roboto" w:hAnsi="Roboto"/>
+          <w:color w:val="EFF3F8"/>
+          <w:sz w:val="21"/>
+          <w:szCs w:val="21"/>
+          <w:shd w:val="clear" w:color="auto" w:fill="24385B"/>
+        </w:rPr>
+        <w:t>docker</w:t>
+      </w:r>
+      <w:proofErr w:type="spellEnd"/>
+      <w:r>
+        <w:rPr>
+          <w:rFonts w:ascii="Roboto" w:hAnsi="Roboto"/>
+          <w:color w:val="EFF3F8"/>
+          <w:sz w:val="21"/>
+          <w:szCs w:val="21"/>
+          <w:shd w:val="clear" w:color="auto" w:fill="24385B"/>
+        </w:rPr>
+        <w:t xml:space="preserve"> </w:t>
+      </w:r>
+      <w:proofErr w:type="spellStart"/>
+      <w:r>
+        <w:rPr>
+          <w:rFonts w:ascii="Roboto" w:hAnsi="Roboto"/>
+          <w:color w:val="EFF3F8"/>
+          <w:sz w:val="21"/>
+          <w:szCs w:val="21"/>
+          <w:shd w:val="clear" w:color="auto" w:fill="24385B"/>
+        </w:rPr>
+        <w:t>network</w:t>
+      </w:r>
+      <w:proofErr w:type="spellEnd"/>
+      <w:r>
+        <w:rPr>
+          <w:rFonts w:ascii="Roboto" w:hAnsi="Roboto"/>
+          <w:color w:val="EFF3F8"/>
+          <w:sz w:val="21"/>
+          <w:szCs w:val="21"/>
+          <w:shd w:val="clear" w:color="auto" w:fill="24385B"/>
+        </w:rPr>
+        <w:t xml:space="preserve"> </w:t>
+      </w:r>
+      <w:proofErr w:type="spellStart"/>
+      <w:r>
+        <w:rPr>
+          <w:rFonts w:ascii="Roboto" w:hAnsi="Roboto"/>
+          <w:color w:val="EFF3F8"/>
+          <w:sz w:val="21"/>
+          <w:szCs w:val="21"/>
+          <w:shd w:val="clear" w:color="auto" w:fill="24385B"/>
+        </w:rPr>
+        <w:t>connect</w:t>
+      </w:r>
+      <w:proofErr w:type="spellEnd"/>
+      <w:r>
+        <w:rPr>
+          <w:rFonts w:ascii="Roboto" w:hAnsi="Roboto"/>
+          <w:color w:val="EFF3F8"/>
+          <w:sz w:val="21"/>
+          <w:szCs w:val="21"/>
+          <w:shd w:val="clear" w:color="auto" w:fill="24385B"/>
+        </w:rPr>
+        <w:t xml:space="preserve"> </w:t>
+      </w:r>
+      <w:proofErr w:type="spellStart"/>
+      <w:r>
+        <w:rPr>
+          <w:rFonts w:ascii="Roboto" w:hAnsi="Roboto"/>
+          <w:color w:val="EFF3F8"/>
+          <w:sz w:val="21"/>
+          <w:szCs w:val="21"/>
+          <w:shd w:val="clear" w:color="auto" w:fill="24385B"/>
+        </w:rPr>
+        <w:t>plazinet</w:t>
+      </w:r>
+      <w:proofErr w:type="spellEnd"/>
+      <w:r>
+        <w:rPr>
+          <w:rFonts w:ascii="Roboto" w:hAnsi="Roboto"/>
+          <w:color w:val="EFF3F8"/>
+          <w:sz w:val="21"/>
+          <w:szCs w:val="21"/>
+          <w:shd w:val="clear" w:color="auto" w:fill="24385B"/>
+        </w:rPr>
+        <w:t xml:space="preserve"> app (conecto el contenedor “app” a la red “</w:t>
+      </w:r>
+      <w:proofErr w:type="spellStart"/>
+      <w:r>
+        <w:rPr>
+          <w:rFonts w:ascii="Roboto" w:hAnsi="Roboto"/>
+          <w:color w:val="EFF3F8"/>
+          <w:sz w:val="21"/>
+          <w:szCs w:val="21"/>
+          <w:shd w:val="clear" w:color="auto" w:fill="24385B"/>
+        </w:rPr>
+        <w:t>plazinet</w:t>
+      </w:r>
+      <w:proofErr w:type="spellEnd"/>
+      <w:r>
+        <w:rPr>
+          <w:rFonts w:ascii="Roboto" w:hAnsi="Roboto"/>
+          <w:color w:val="EFF3F8"/>
+          <w:sz w:val="21"/>
+          <w:szCs w:val="21"/>
+          <w:shd w:val="clear" w:color="auto" w:fill="24385B"/>
+        </w:rPr>
+        <w:t>”)</w:t>
+      </w:r>
+    </w:p>
+    <w:p>
+      <w:pPr>
+        <w:rPr>
+          <w:rFonts w:ascii="Roboto" w:hAnsi="Roboto"/>
+          <w:color w:val="EFF3F8"/>
+          <w:sz w:val="21"/>
+          <w:szCs w:val="21"/>
+          <w:shd w:val="clear" w:color="auto" w:fill="24385B"/>
+        </w:rPr>
+      </w:pPr>
+      <w:r>
+        <w:rPr>
+          <w:rFonts w:ascii="Roboto" w:hAnsi="Roboto"/>
+          <w:color w:val="EFF3F8"/>
+          <w:sz w:val="21"/>
+          <w:szCs w:val="21"/>
+          <w:shd w:val="clear" w:color="auto" w:fill="24385B"/>
+        </w:rPr>
+        <w:t>Comandos:</w:t>
+      </w:r>
+      <w:r>
+        <w:rPr>
+          <w:rFonts w:ascii="Roboto" w:hAnsi="Roboto"/>
+          <w:color w:val="EFF3F8"/>
+          <w:sz w:val="21"/>
+          <w:szCs w:val="21"/>
+        </w:rPr>
+        <w:br/>
+      </w:r>
+      <w:r>
+        <w:rPr>
+          <w:rFonts w:ascii="Roboto" w:hAnsi="Roboto"/>
+          <w:color w:val="EFF3F8"/>
+          <w:sz w:val="21"/>
+          <w:szCs w:val="21"/>
+          <w:shd w:val="clear" w:color="auto" w:fill="24385B"/>
+        </w:rPr>
+        <w:t xml:space="preserve">$ </w:t>
+      </w:r>
+      <w:proofErr w:type="spellStart"/>
+      <w:r>
+        <w:rPr>
+          <w:rFonts w:ascii="Roboto" w:hAnsi="Roboto"/>
+          <w:color w:val="EFF3F8"/>
+          <w:sz w:val="21"/>
+          <w:szCs w:val="21"/>
+          <w:shd w:val="clear" w:color="auto" w:fill="24385B"/>
+        </w:rPr>
+        <w:t>docker-compose</w:t>
+      </w:r>
+      <w:proofErr w:type="spellEnd"/>
+      <w:r>
+        <w:rPr>
+          <w:rFonts w:ascii="Roboto" w:hAnsi="Roboto"/>
+          <w:color w:val="EFF3F8"/>
+          <w:sz w:val="21"/>
+          <w:szCs w:val="21"/>
+          <w:shd w:val="clear" w:color="auto" w:fill="24385B"/>
+        </w:rPr>
+        <w:t xml:space="preserve"> up -d (crea todo lo declarado en el archivo </w:t>
+      </w:r>
+      <w:proofErr w:type="spellStart"/>
+      <w:r>
+        <w:rPr>
+          <w:rFonts w:ascii="Roboto" w:hAnsi="Roboto"/>
+          <w:color w:val="EFF3F8"/>
+          <w:sz w:val="21"/>
+          <w:szCs w:val="21"/>
+          <w:shd w:val="clear" w:color="auto" w:fill="24385B"/>
+        </w:rPr>
+        <w:t>docker-compose.yml</w:t>
+      </w:r>
+      <w:proofErr w:type="spellEnd"/>
+      <w:r>
+        <w:rPr>
+          <w:rFonts w:ascii="Roboto" w:hAnsi="Roboto"/>
+          <w:color w:val="EFF3F8"/>
+          <w:sz w:val="21"/>
+          <w:szCs w:val="21"/>
+          <w:shd w:val="clear" w:color="auto" w:fill="24385B"/>
+        </w:rPr>
+        <w:t>)</w:t>
+      </w:r>
+    </w:p>
+    <w:p>
+      <w:pPr>
+        <w:rPr>
+          <w:rFonts w:ascii="Roboto" w:hAnsi="Roboto"/>
+          <w:color w:val="EFF3F8"/>
+          <w:sz w:val="21"/>
+          <w:szCs w:val="21"/>
+          <w:shd w:val="clear" w:color="auto" w:fill="24385B"/>
+        </w:rPr>
+      </w:pPr>
+    </w:p>
+    <w:p>
+      <w:pPr>
+        <w:rPr>
+          <w:rFonts w:ascii="Roboto" w:hAnsi="Roboto"/>
+          <w:color w:val="EFF3F8"/>
+          <w:sz w:val="21"/>
+          <w:szCs w:val="21"/>
+          <w:shd w:val="clear" w:color="auto" w:fill="24385B"/>
+        </w:rPr>
+      </w:pPr>
+      <w:r>
+        <w:rPr>
+          <w:rFonts w:ascii="Roboto" w:hAnsi="Roboto"/>
+          <w:color w:val="EFF3F8"/>
+          <w:sz w:val="21"/>
+          <w:szCs w:val="21"/>
+          <w:shd w:val="clear" w:color="auto" w:fill="24385B"/>
+        </w:rPr>
+        <w:t>Comandos:</w:t>
+      </w:r>
+      <w:r>
+        <w:rPr>
+          <w:rFonts w:ascii="Roboto" w:hAnsi="Roboto"/>
+          <w:color w:val="EFF3F8"/>
+          <w:sz w:val="21"/>
+          <w:szCs w:val="21"/>
+        </w:rPr>
+        <w:br/>
+      </w:r>
+      <w:r>
+        <w:rPr>
+          <w:rFonts w:ascii="Roboto" w:hAnsi="Roboto"/>
+          <w:color w:val="EFF3F8"/>
+          <w:sz w:val="21"/>
+          <w:szCs w:val="21"/>
+          <w:shd w:val="clear" w:color="auto" w:fill="24385B"/>
+        </w:rPr>
+        <w:t xml:space="preserve">$ </w:t>
+      </w:r>
+      <w:proofErr w:type="spellStart"/>
+      <w:r>
+        <w:rPr>
+          <w:rFonts w:ascii="Roboto" w:hAnsi="Roboto"/>
+          <w:color w:val="EFF3F8"/>
+          <w:sz w:val="21"/>
+          <w:szCs w:val="21"/>
+          <w:shd w:val="clear" w:color="auto" w:fill="24385B"/>
+        </w:rPr>
+        <w:t>docker</w:t>
+      </w:r>
+      <w:proofErr w:type="spellEnd"/>
+      <w:r>
+        <w:rPr>
+          <w:rFonts w:ascii="Roboto" w:hAnsi="Roboto"/>
+          <w:color w:val="EFF3F8"/>
+          <w:sz w:val="21"/>
+          <w:szCs w:val="21"/>
+          <w:shd w:val="clear" w:color="auto" w:fill="24385B"/>
+        </w:rPr>
+        <w:t xml:space="preserve"> </w:t>
+      </w:r>
+      <w:proofErr w:type="spellStart"/>
+      <w:r>
+        <w:rPr>
+          <w:rFonts w:ascii="Roboto" w:hAnsi="Roboto"/>
+          <w:color w:val="EFF3F8"/>
+          <w:sz w:val="21"/>
+          <w:szCs w:val="21"/>
+          <w:shd w:val="clear" w:color="auto" w:fill="24385B"/>
+        </w:rPr>
+        <w:t>network</w:t>
+      </w:r>
+      <w:proofErr w:type="spellEnd"/>
+      <w:r>
+        <w:rPr>
+          <w:rFonts w:ascii="Roboto" w:hAnsi="Roboto"/>
+          <w:color w:val="EFF3F8"/>
+          <w:sz w:val="21"/>
+          <w:szCs w:val="21"/>
+          <w:shd w:val="clear" w:color="auto" w:fill="24385B"/>
+        </w:rPr>
+        <w:t xml:space="preserve"> </w:t>
+      </w:r>
+      <w:proofErr w:type="spellStart"/>
+      <w:r>
+        <w:rPr>
+          <w:rFonts w:ascii="Roboto" w:hAnsi="Roboto"/>
+          <w:color w:val="EFF3F8"/>
+          <w:sz w:val="21"/>
+          <w:szCs w:val="21"/>
+          <w:shd w:val="clear" w:color="auto" w:fill="24385B"/>
+        </w:rPr>
+        <w:t>ls</w:t>
+      </w:r>
+      <w:proofErr w:type="spellEnd"/>
+      <w:r>
+        <w:rPr>
+          <w:rFonts w:ascii="Roboto" w:hAnsi="Roboto"/>
+          <w:color w:val="EFF3F8"/>
+          <w:sz w:val="21"/>
+          <w:szCs w:val="21"/>
+          <w:shd w:val="clear" w:color="auto" w:fill="24385B"/>
+        </w:rPr>
+        <w:t xml:space="preserve"> (listo las redes)</w:t>
+      </w:r>
+      <w:r>
+        <w:rPr>
+          <w:rFonts w:ascii="Roboto" w:hAnsi="Roboto"/>
+          <w:color w:val="EFF3F8"/>
+          <w:sz w:val="21"/>
+          <w:szCs w:val="21"/>
+        </w:rPr>
+        <w:br/>
+      </w:r>
+      <w:r>
+        <w:rPr>
+          <w:rFonts w:ascii="Roboto" w:hAnsi="Roboto"/>
+          <w:color w:val="EFF3F8"/>
+          <w:sz w:val="21"/>
+          <w:szCs w:val="21"/>
+          <w:shd w:val="clear" w:color="auto" w:fill="24385B"/>
+        </w:rPr>
+        <w:t xml:space="preserve">$ </w:t>
+      </w:r>
+      <w:proofErr w:type="spellStart"/>
+      <w:r>
+        <w:rPr>
+          <w:rFonts w:ascii="Roboto" w:hAnsi="Roboto"/>
+          <w:color w:val="EFF3F8"/>
+          <w:sz w:val="21"/>
+          <w:szCs w:val="21"/>
+          <w:shd w:val="clear" w:color="auto" w:fill="24385B"/>
+        </w:rPr>
+        <w:t>docker</w:t>
+      </w:r>
+      <w:proofErr w:type="spellEnd"/>
+      <w:r>
+        <w:rPr>
+          <w:rFonts w:ascii="Roboto" w:hAnsi="Roboto"/>
+          <w:color w:val="EFF3F8"/>
+          <w:sz w:val="21"/>
+          <w:szCs w:val="21"/>
+          <w:shd w:val="clear" w:color="auto" w:fill="24385B"/>
+        </w:rPr>
+        <w:t xml:space="preserve"> </w:t>
+      </w:r>
+      <w:proofErr w:type="spellStart"/>
+      <w:r>
+        <w:rPr>
+          <w:rFonts w:ascii="Roboto" w:hAnsi="Roboto"/>
+          <w:color w:val="EFF3F8"/>
+          <w:sz w:val="21"/>
+          <w:szCs w:val="21"/>
+          <w:shd w:val="clear" w:color="auto" w:fill="24385B"/>
+        </w:rPr>
+        <w:t>network</w:t>
+      </w:r>
+      <w:proofErr w:type="spellEnd"/>
+      <w:r>
+        <w:rPr>
+          <w:rFonts w:ascii="Roboto" w:hAnsi="Roboto"/>
+          <w:color w:val="EFF3F8"/>
+          <w:sz w:val="21"/>
+          <w:szCs w:val="21"/>
+          <w:shd w:val="clear" w:color="auto" w:fill="24385B"/>
+        </w:rPr>
+        <w:t xml:space="preserve"> </w:t>
+      </w:r>
+      <w:proofErr w:type="spellStart"/>
+      <w:r>
+        <w:rPr>
+          <w:rFonts w:ascii="Roboto" w:hAnsi="Roboto"/>
+          <w:color w:val="EFF3F8"/>
+          <w:sz w:val="21"/>
+          <w:szCs w:val="21"/>
+          <w:shd w:val="clear" w:color="auto" w:fill="24385B"/>
+        </w:rPr>
+        <w:t>inspect</w:t>
+      </w:r>
+      <w:proofErr w:type="spellEnd"/>
+      <w:r>
+        <w:rPr>
+          <w:rFonts w:ascii="Roboto" w:hAnsi="Roboto"/>
+          <w:color w:val="EFF3F8"/>
+          <w:sz w:val="21"/>
+          <w:szCs w:val="21"/>
+          <w:shd w:val="clear" w:color="auto" w:fill="24385B"/>
+        </w:rPr>
+        <w:t xml:space="preserve"> </w:t>
+      </w:r>
+      <w:proofErr w:type="spellStart"/>
+      <w:r>
+        <w:rPr>
+          <w:rFonts w:ascii="Roboto" w:hAnsi="Roboto"/>
+          <w:color w:val="EFF3F8"/>
+          <w:sz w:val="21"/>
+          <w:szCs w:val="21"/>
+          <w:shd w:val="clear" w:color="auto" w:fill="24385B"/>
+        </w:rPr>
+        <w:t>docker_default</w:t>
+      </w:r>
+      <w:proofErr w:type="spellEnd"/>
+      <w:r>
+        <w:rPr>
+          <w:rFonts w:ascii="Roboto" w:hAnsi="Roboto"/>
+          <w:color w:val="EFF3F8"/>
+          <w:sz w:val="21"/>
+          <w:szCs w:val="21"/>
+          <w:shd w:val="clear" w:color="auto" w:fill="24385B"/>
+        </w:rPr>
+        <w:t xml:space="preserve"> (veo la definición de la red)</w:t>
+      </w:r>
+      <w:r>
+        <w:rPr>
+          <w:rFonts w:ascii="Roboto" w:hAnsi="Roboto"/>
+          <w:color w:val="EFF3F8"/>
+          <w:sz w:val="21"/>
+          <w:szCs w:val="21"/>
+        </w:rPr>
+        <w:br/>
+      </w:r>
+      <w:r>
+        <w:rPr>
+          <w:rFonts w:ascii="Roboto" w:hAnsi="Roboto"/>
+          <w:color w:val="EFF3F8"/>
+          <w:sz w:val="21"/>
+          <w:szCs w:val="21"/>
+          <w:shd w:val="clear" w:color="auto" w:fill="24385B"/>
+        </w:rPr>
+        <w:t xml:space="preserve">$ </w:t>
+      </w:r>
+      <w:proofErr w:type="spellStart"/>
+      <w:r>
+        <w:rPr>
+          <w:rFonts w:ascii="Roboto" w:hAnsi="Roboto"/>
+          <w:color w:val="EFF3F8"/>
+          <w:sz w:val="21"/>
+          <w:szCs w:val="21"/>
+          <w:shd w:val="clear" w:color="auto" w:fill="24385B"/>
+        </w:rPr>
+        <w:t>docker-compose</w:t>
+      </w:r>
+      <w:proofErr w:type="spellEnd"/>
+      <w:r>
+        <w:rPr>
+          <w:rFonts w:ascii="Roboto" w:hAnsi="Roboto"/>
+          <w:color w:val="EFF3F8"/>
+          <w:sz w:val="21"/>
+          <w:szCs w:val="21"/>
+          <w:shd w:val="clear" w:color="auto" w:fill="24385B"/>
+        </w:rPr>
+        <w:t xml:space="preserve"> logs (veo todos los logs)</w:t>
+      </w:r>
+      <w:r>
+        <w:rPr>
+          <w:rFonts w:ascii="Roboto" w:hAnsi="Roboto"/>
+          <w:color w:val="EFF3F8"/>
+          <w:sz w:val="21"/>
+          <w:szCs w:val="21"/>
+        </w:rPr>
+        <w:br/>
+      </w:r>
+      <w:r>
+        <w:rPr>
+          <w:rFonts w:ascii="Roboto" w:hAnsi="Roboto"/>
+          <w:color w:val="EFF3F8"/>
+          <w:sz w:val="21"/>
+          <w:szCs w:val="21"/>
+          <w:shd w:val="clear" w:color="auto" w:fill="24385B"/>
+        </w:rPr>
+        <w:t xml:space="preserve">$ </w:t>
+      </w:r>
+      <w:proofErr w:type="spellStart"/>
+      <w:r>
+        <w:rPr>
+          <w:rFonts w:ascii="Roboto" w:hAnsi="Roboto"/>
+          <w:color w:val="EFF3F8"/>
+          <w:sz w:val="21"/>
+          <w:szCs w:val="21"/>
+          <w:shd w:val="clear" w:color="auto" w:fill="24385B"/>
+        </w:rPr>
+        <w:t>docker-compose</w:t>
+      </w:r>
+      <w:proofErr w:type="spellEnd"/>
+      <w:r>
+        <w:rPr>
+          <w:rFonts w:ascii="Roboto" w:hAnsi="Roboto"/>
+          <w:color w:val="EFF3F8"/>
+          <w:sz w:val="21"/>
+          <w:szCs w:val="21"/>
+          <w:shd w:val="clear" w:color="auto" w:fill="24385B"/>
+        </w:rPr>
+        <w:t xml:space="preserve"> logs </w:t>
+      </w:r>
+      <w:proofErr w:type="gramStart"/>
+      <w:r>
+        <w:rPr>
+          <w:rFonts w:ascii="Roboto" w:hAnsi="Roboto"/>
+          <w:color w:val="EFF3F8"/>
+          <w:sz w:val="21"/>
+          <w:szCs w:val="21"/>
+          <w:shd w:val="clear" w:color="auto" w:fill="24385B"/>
+        </w:rPr>
+        <w:t>app</w:t>
+      </w:r>
+      <w:proofErr w:type="gramEnd"/>
+      <w:r>
+        <w:rPr>
+          <w:rFonts w:ascii="Roboto" w:hAnsi="Roboto"/>
+          <w:color w:val="EFF3F8"/>
+          <w:sz w:val="21"/>
+          <w:szCs w:val="21"/>
+          <w:shd w:val="clear" w:color="auto" w:fill="24385B"/>
+        </w:rPr>
+        <w:t xml:space="preserve"> (solo veo el log de “app”)</w:t>
+      </w:r>
+      <w:r>
+        <w:rPr>
+          <w:rFonts w:ascii="Roboto" w:hAnsi="Roboto"/>
+          <w:color w:val="EFF3F8"/>
+          <w:sz w:val="21"/>
+          <w:szCs w:val="21"/>
+        </w:rPr>
+        <w:br/>
+      </w:r>
+      <w:r>
+        <w:rPr>
+          <w:rFonts w:ascii="Roboto" w:hAnsi="Roboto"/>
+          <w:color w:val="EFF3F8"/>
+          <w:sz w:val="21"/>
+          <w:szCs w:val="21"/>
+          <w:shd w:val="clear" w:color="auto" w:fill="24385B"/>
+        </w:rPr>
+        <w:t xml:space="preserve">$ </w:t>
+      </w:r>
+      <w:proofErr w:type="spellStart"/>
+      <w:r>
+        <w:rPr>
+          <w:rFonts w:ascii="Roboto" w:hAnsi="Roboto"/>
+          <w:color w:val="EFF3F8"/>
+          <w:sz w:val="21"/>
+          <w:szCs w:val="21"/>
+          <w:shd w:val="clear" w:color="auto" w:fill="24385B"/>
+        </w:rPr>
+        <w:t>docker-compose</w:t>
+      </w:r>
+      <w:proofErr w:type="spellEnd"/>
+      <w:r>
+        <w:rPr>
+          <w:rFonts w:ascii="Roboto" w:hAnsi="Roboto"/>
+          <w:color w:val="EFF3F8"/>
+          <w:sz w:val="21"/>
+          <w:szCs w:val="21"/>
+          <w:shd w:val="clear" w:color="auto" w:fill="24385B"/>
+        </w:rPr>
+        <w:t xml:space="preserve"> logs -f app (hago un </w:t>
+      </w:r>
+      <w:proofErr w:type="spellStart"/>
+      <w:r>
+        <w:rPr>
+          <w:rFonts w:ascii="Roboto" w:hAnsi="Roboto"/>
+          <w:color w:val="EFF3F8"/>
+          <w:sz w:val="21"/>
+          <w:szCs w:val="21"/>
+          <w:shd w:val="clear" w:color="auto" w:fill="24385B"/>
+        </w:rPr>
+        <w:t>follow</w:t>
+      </w:r>
+      <w:proofErr w:type="spellEnd"/>
+      <w:r>
+        <w:rPr>
+          <w:rFonts w:ascii="Roboto" w:hAnsi="Roboto"/>
+          <w:color w:val="EFF3F8"/>
+          <w:sz w:val="21"/>
+          <w:szCs w:val="21"/>
+          <w:shd w:val="clear" w:color="auto" w:fill="24385B"/>
+        </w:rPr>
+        <w:t xml:space="preserve"> del log de app)</w:t>
+      </w:r>
+      <w:r>
+        <w:rPr>
+          <w:rFonts w:ascii="Roboto" w:hAnsi="Roboto"/>
+          <w:color w:val="EFF3F8"/>
+          <w:sz w:val="21"/>
+          <w:szCs w:val="21"/>
+        </w:rPr>
+        <w:br/>
+      </w:r>
+      <w:r>
+        <w:rPr>
+          <w:rFonts w:ascii="Roboto" w:hAnsi="Roboto"/>
+          <w:color w:val="EFF3F8"/>
+          <w:sz w:val="21"/>
+          <w:szCs w:val="21"/>
+          <w:shd w:val="clear" w:color="auto" w:fill="24385B"/>
+        </w:rPr>
+        <w:t xml:space="preserve">$ </w:t>
+      </w:r>
+      <w:proofErr w:type="spellStart"/>
+      <w:r>
+        <w:rPr>
+          <w:rFonts w:ascii="Roboto" w:hAnsi="Roboto"/>
+          <w:color w:val="EFF3F8"/>
+          <w:sz w:val="21"/>
+          <w:szCs w:val="21"/>
+          <w:shd w:val="clear" w:color="auto" w:fill="24385B"/>
+        </w:rPr>
+        <w:t>docker-compose</w:t>
+      </w:r>
+      <w:proofErr w:type="spellEnd"/>
+      <w:r>
+        <w:rPr>
+          <w:rFonts w:ascii="Roboto" w:hAnsi="Roboto"/>
+          <w:color w:val="EFF3F8"/>
+          <w:sz w:val="21"/>
+          <w:szCs w:val="21"/>
+          <w:shd w:val="clear" w:color="auto" w:fill="24385B"/>
+        </w:rPr>
+        <w:t xml:space="preserve"> </w:t>
+      </w:r>
+      <w:proofErr w:type="spellStart"/>
+      <w:r>
+        <w:rPr>
+          <w:rFonts w:ascii="Roboto" w:hAnsi="Roboto"/>
+          <w:color w:val="EFF3F8"/>
+          <w:sz w:val="21"/>
+          <w:szCs w:val="21"/>
+          <w:shd w:val="clear" w:color="auto" w:fill="24385B"/>
+        </w:rPr>
+        <w:t>exec</w:t>
+      </w:r>
+      <w:proofErr w:type="spellEnd"/>
+      <w:r>
+        <w:rPr>
+          <w:rFonts w:ascii="Roboto" w:hAnsi="Roboto"/>
+          <w:color w:val="EFF3F8"/>
+          <w:sz w:val="21"/>
+          <w:szCs w:val="21"/>
+          <w:shd w:val="clear" w:color="auto" w:fill="24385B"/>
+        </w:rPr>
+        <w:t xml:space="preserve"> app </w:t>
+      </w:r>
+      <w:proofErr w:type="spellStart"/>
+      <w:r>
+        <w:rPr>
+          <w:rFonts w:ascii="Roboto" w:hAnsi="Roboto"/>
+          <w:color w:val="EFF3F8"/>
+          <w:sz w:val="21"/>
+          <w:szCs w:val="21"/>
+          <w:shd w:val="clear" w:color="auto" w:fill="24385B"/>
+        </w:rPr>
+        <w:t>bash</w:t>
+      </w:r>
+      <w:proofErr w:type="spellEnd"/>
+      <w:r>
+        <w:rPr>
+          <w:rFonts w:ascii="Roboto" w:hAnsi="Roboto"/>
+          <w:color w:val="EFF3F8"/>
+          <w:sz w:val="21"/>
+          <w:szCs w:val="21"/>
+          <w:shd w:val="clear" w:color="auto" w:fill="24385B"/>
+        </w:rPr>
+        <w:t xml:space="preserve"> (entro al </w:t>
+      </w:r>
+      <w:proofErr w:type="spellStart"/>
+      <w:r>
+        <w:rPr>
+          <w:rFonts w:ascii="Roboto" w:hAnsi="Roboto"/>
+          <w:color w:val="EFF3F8"/>
+          <w:sz w:val="21"/>
+          <w:szCs w:val="21"/>
+          <w:shd w:val="clear" w:color="auto" w:fill="24385B"/>
+        </w:rPr>
+        <w:t>shell</w:t>
+      </w:r>
+      <w:proofErr w:type="spellEnd"/>
+      <w:r>
+        <w:rPr>
+          <w:rFonts w:ascii="Roboto" w:hAnsi="Roboto"/>
+          <w:color w:val="EFF3F8"/>
+          <w:sz w:val="21"/>
+          <w:szCs w:val="21"/>
+          <w:shd w:val="clear" w:color="auto" w:fill="24385B"/>
+        </w:rPr>
+        <w:t xml:space="preserve"> del contenedor app)</w:t>
+      </w:r>
+      <w:r>
+        <w:rPr>
+          <w:rFonts w:ascii="Roboto" w:hAnsi="Roboto"/>
+          <w:color w:val="EFF3F8"/>
+          <w:sz w:val="21"/>
+          <w:szCs w:val="21"/>
+        </w:rPr>
+        <w:br/>
+      </w:r>
+      <w:r>
+        <w:rPr>
+          <w:rFonts w:ascii="Roboto" w:hAnsi="Roboto"/>
+          <w:color w:val="EFF3F8"/>
+          <w:sz w:val="21"/>
+          <w:szCs w:val="21"/>
+          <w:shd w:val="clear" w:color="auto" w:fill="24385B"/>
+        </w:rPr>
+        <w:t xml:space="preserve">$ </w:t>
+      </w:r>
+      <w:proofErr w:type="spellStart"/>
+      <w:r>
+        <w:rPr>
+          <w:rFonts w:ascii="Roboto" w:hAnsi="Roboto"/>
+          <w:color w:val="EFF3F8"/>
+          <w:sz w:val="21"/>
+          <w:szCs w:val="21"/>
+          <w:shd w:val="clear" w:color="auto" w:fill="24385B"/>
+        </w:rPr>
+        <w:t>docker-compose</w:t>
+      </w:r>
+      <w:proofErr w:type="spellEnd"/>
+      <w:r>
+        <w:rPr>
+          <w:rFonts w:ascii="Roboto" w:hAnsi="Roboto"/>
+          <w:color w:val="EFF3F8"/>
+          <w:sz w:val="21"/>
+          <w:szCs w:val="21"/>
+          <w:shd w:val="clear" w:color="auto" w:fill="24385B"/>
+        </w:rPr>
+        <w:t xml:space="preserve"> </w:t>
+      </w:r>
+      <w:proofErr w:type="spellStart"/>
+      <w:r>
+        <w:rPr>
+          <w:rFonts w:ascii="Roboto" w:hAnsi="Roboto"/>
+          <w:color w:val="EFF3F8"/>
+          <w:sz w:val="21"/>
+          <w:szCs w:val="21"/>
+          <w:shd w:val="clear" w:color="auto" w:fill="24385B"/>
+        </w:rPr>
+        <w:t>ps</w:t>
+      </w:r>
+      <w:proofErr w:type="spellEnd"/>
+      <w:r>
+        <w:rPr>
+          <w:rFonts w:ascii="Roboto" w:hAnsi="Roboto"/>
+          <w:color w:val="EFF3F8"/>
+          <w:sz w:val="21"/>
+          <w:szCs w:val="21"/>
+          <w:shd w:val="clear" w:color="auto" w:fill="24385B"/>
+        </w:rPr>
+        <w:t xml:space="preserve"> (veo los contenedores generados por </w:t>
+      </w:r>
+      <w:proofErr w:type="spellStart"/>
+      <w:r>
+        <w:rPr>
+          <w:rFonts w:ascii="Roboto" w:hAnsi="Roboto"/>
+          <w:color w:val="EFF3F8"/>
+          <w:sz w:val="21"/>
+          <w:szCs w:val="21"/>
+          <w:shd w:val="clear" w:color="auto" w:fill="24385B"/>
+        </w:rPr>
+        <w:t>docker</w:t>
+      </w:r>
+      <w:proofErr w:type="spellEnd"/>
+      <w:r>
+        <w:rPr>
+          <w:rFonts w:ascii="Roboto" w:hAnsi="Roboto"/>
+          <w:color w:val="EFF3F8"/>
+          <w:sz w:val="21"/>
+          <w:szCs w:val="21"/>
+          <w:shd w:val="clear" w:color="auto" w:fill="24385B"/>
+        </w:rPr>
+        <w:t xml:space="preserve"> </w:t>
+      </w:r>
+      <w:proofErr w:type="spellStart"/>
+      <w:r>
+        <w:rPr>
+          <w:rFonts w:ascii="Roboto" w:hAnsi="Roboto"/>
+          <w:color w:val="EFF3F8"/>
+          <w:sz w:val="21"/>
+          <w:szCs w:val="21"/>
+          <w:shd w:val="clear" w:color="auto" w:fill="24385B"/>
+        </w:rPr>
+        <w:t>compose</w:t>
+      </w:r>
+      <w:proofErr w:type="spellEnd"/>
+      <w:r>
+        <w:rPr>
+          <w:rFonts w:ascii="Roboto" w:hAnsi="Roboto"/>
+          <w:color w:val="EFF3F8"/>
+          <w:sz w:val="21"/>
+          <w:szCs w:val="21"/>
+          <w:shd w:val="clear" w:color="auto" w:fill="24385B"/>
+        </w:rPr>
+        <w:t>)</w:t>
+      </w:r>
+      <w:r>
+        <w:rPr>
+          <w:rFonts w:ascii="Roboto" w:hAnsi="Roboto"/>
+          <w:color w:val="EFF3F8"/>
+          <w:sz w:val="21"/>
+          <w:szCs w:val="21"/>
+        </w:rPr>
+        <w:br/>
+      </w:r>
+      <w:r>
+        <w:rPr>
+          <w:rFonts w:ascii="Roboto" w:hAnsi="Roboto"/>
+          <w:color w:val="EFF3F8"/>
+          <w:sz w:val="21"/>
+          <w:szCs w:val="21"/>
+          <w:shd w:val="clear" w:color="auto" w:fill="24385B"/>
+        </w:rPr>
+        <w:t xml:space="preserve">$ </w:t>
+      </w:r>
+      <w:proofErr w:type="spellStart"/>
+      <w:r>
+        <w:rPr>
+          <w:rFonts w:ascii="Roboto" w:hAnsi="Roboto"/>
+          <w:color w:val="EFF3F8"/>
+          <w:sz w:val="21"/>
+          <w:szCs w:val="21"/>
+          <w:shd w:val="clear" w:color="auto" w:fill="24385B"/>
+        </w:rPr>
+        <w:t>docker-compose</w:t>
+      </w:r>
+      <w:proofErr w:type="spellEnd"/>
+      <w:r>
+        <w:rPr>
+          <w:rFonts w:ascii="Roboto" w:hAnsi="Roboto"/>
+          <w:color w:val="EFF3F8"/>
+          <w:sz w:val="21"/>
+          <w:szCs w:val="21"/>
+          <w:shd w:val="clear" w:color="auto" w:fill="24385B"/>
+        </w:rPr>
+        <w:t xml:space="preserve"> </w:t>
+      </w:r>
+      <w:proofErr w:type="spellStart"/>
+      <w:r>
+        <w:rPr>
+          <w:rFonts w:ascii="Roboto" w:hAnsi="Roboto"/>
+          <w:color w:val="EFF3F8"/>
+          <w:sz w:val="21"/>
+          <w:szCs w:val="21"/>
+          <w:shd w:val="clear" w:color="auto" w:fill="24385B"/>
+        </w:rPr>
+        <w:t>down</w:t>
+      </w:r>
+      <w:proofErr w:type="spellEnd"/>
+      <w:r>
+        <w:rPr>
+          <w:rFonts w:ascii="Roboto" w:hAnsi="Roboto"/>
+          <w:color w:val="EFF3F8"/>
+          <w:sz w:val="21"/>
+          <w:szCs w:val="21"/>
+          <w:shd w:val="clear" w:color="auto" w:fill="24385B"/>
+        </w:rPr>
+        <w:t xml:space="preserve"> (borro todo lo generado por </w:t>
+      </w:r>
+      <w:proofErr w:type="spellStart"/>
+      <w:r>
+        <w:rPr>
+          <w:rFonts w:ascii="Roboto" w:hAnsi="Roboto"/>
+          <w:color w:val="EFF3F8"/>
+          <w:sz w:val="21"/>
+          <w:szCs w:val="21"/>
+          <w:shd w:val="clear" w:color="auto" w:fill="24385B"/>
+        </w:rPr>
+        <w:t>docker</w:t>
+      </w:r>
+      <w:proofErr w:type="spellEnd"/>
+      <w:r>
+        <w:rPr>
+          <w:rFonts w:ascii="Roboto" w:hAnsi="Roboto"/>
+          <w:color w:val="EFF3F8"/>
+          <w:sz w:val="21"/>
+          <w:szCs w:val="21"/>
+          <w:shd w:val="clear" w:color="auto" w:fill="24385B"/>
+        </w:rPr>
+        <w:t xml:space="preserve"> </w:t>
+      </w:r>
+      <w:proofErr w:type="spellStart"/>
+      <w:r>
+        <w:rPr>
+          <w:rFonts w:ascii="Roboto" w:hAnsi="Roboto"/>
+          <w:color w:val="EFF3F8"/>
+          <w:sz w:val="21"/>
+          <w:szCs w:val="21"/>
+          <w:shd w:val="clear" w:color="auto" w:fill="24385B"/>
+        </w:rPr>
+        <w:t>compose</w:t>
+      </w:r>
+      <w:proofErr w:type="spellEnd"/>
+      <w:r>
+        <w:rPr>
+          <w:rFonts w:ascii="Roboto" w:hAnsi="Roboto"/>
+          <w:color w:val="EFF3F8"/>
+          <w:sz w:val="21"/>
+          <w:szCs w:val="21"/>
+          <w:shd w:val="clear" w:color="auto" w:fill="24385B"/>
+        </w:rPr>
+        <w:t>)</w:t>
+      </w:r>
+    </w:p>
+    <w:p>
+      <w:pPr>
+        <w:rPr>
+          <w:rFonts w:ascii="Roboto" w:hAnsi="Roboto"/>
+          <w:color w:val="EFF3F8"/>
+          <w:sz w:val="21"/>
+          <w:szCs w:val="21"/>
+          <w:shd w:val="clear" w:color="auto" w:fill="24385B"/>
+        </w:rPr>
+      </w:pPr>
+    </w:p>
+    <w:p>
+      <w:pPr>
+        <w:rPr>
+          <w:rFonts w:ascii="Roboto" w:hAnsi="Roboto"/>
+          <w:color w:val="EFF3F8"/>
+          <w:sz w:val="21"/>
+          <w:szCs w:val="21"/>
+          <w:shd w:val="clear" w:color="auto" w:fill="24385B"/>
+        </w:rPr>
+      </w:pPr>
+      <w:r>
+        <w:rPr>
+          <w:rFonts w:ascii="Roboto" w:hAnsi="Roboto"/>
+          <w:color w:val="EFF3F8"/>
+          <w:sz w:val="21"/>
+          <w:szCs w:val="21"/>
+          <w:shd w:val="clear" w:color="auto" w:fill="24385B"/>
+        </w:rPr>
+        <w:t>Comandos:</w:t>
+      </w:r>
+      <w:r>
+        <w:rPr>
+          <w:rFonts w:ascii="Roboto" w:hAnsi="Roboto"/>
+          <w:color w:val="EFF3F8"/>
+          <w:sz w:val="21"/>
+          <w:szCs w:val="21"/>
+        </w:rPr>
+        <w:br/>
+      </w:r>
+      <w:r>
+        <w:rPr>
+          <w:rFonts w:ascii="Roboto" w:hAnsi="Roboto"/>
+          <w:color w:val="EFF3F8"/>
+          <w:sz w:val="21"/>
+          <w:szCs w:val="21"/>
+          <w:shd w:val="clear" w:color="auto" w:fill="24385B"/>
+        </w:rPr>
+        <w:t xml:space="preserve">$ </w:t>
+      </w:r>
+      <w:proofErr w:type="spellStart"/>
+      <w:r>
+        <w:rPr>
+          <w:rFonts w:ascii="Roboto" w:hAnsi="Roboto"/>
+          <w:color w:val="EFF3F8"/>
+          <w:sz w:val="21"/>
+          <w:szCs w:val="21"/>
+          <w:shd w:val="clear" w:color="auto" w:fill="24385B"/>
+        </w:rPr>
+        <w:t>touch</w:t>
+      </w:r>
+      <w:proofErr w:type="spellEnd"/>
+      <w:r>
+        <w:rPr>
+          <w:rFonts w:ascii="Roboto" w:hAnsi="Roboto"/>
+          <w:color w:val="EFF3F8"/>
+          <w:sz w:val="21"/>
+          <w:szCs w:val="21"/>
+          <w:shd w:val="clear" w:color="auto" w:fill="24385B"/>
+        </w:rPr>
+        <w:t xml:space="preserve"> </w:t>
+      </w:r>
+      <w:proofErr w:type="spellStart"/>
+      <w:r>
+        <w:rPr>
+          <w:rFonts w:ascii="Roboto" w:hAnsi="Roboto"/>
+          <w:color w:val="EFF3F8"/>
+          <w:sz w:val="21"/>
+          <w:szCs w:val="21"/>
+          <w:shd w:val="clear" w:color="auto" w:fill="24385B"/>
+        </w:rPr>
+        <w:t>docker-compose.override.yml</w:t>
+      </w:r>
+      <w:proofErr w:type="spellEnd"/>
+      <w:r>
+        <w:rPr>
+          <w:rFonts w:ascii="Roboto" w:hAnsi="Roboto"/>
+          <w:color w:val="EFF3F8"/>
+          <w:sz w:val="21"/>
+          <w:szCs w:val="21"/>
+          <w:shd w:val="clear" w:color="auto" w:fill="24385B"/>
+        </w:rPr>
+        <w:t xml:space="preserve"> (creo el archivo </w:t>
+      </w:r>
+      <w:proofErr w:type="spellStart"/>
+      <w:r>
+        <w:rPr>
+          <w:rFonts w:ascii="Roboto" w:hAnsi="Roboto"/>
+          <w:color w:val="EFF3F8"/>
+          <w:sz w:val="21"/>
+          <w:szCs w:val="21"/>
+          <w:shd w:val="clear" w:color="auto" w:fill="24385B"/>
+        </w:rPr>
+        <w:t>override</w:t>
+      </w:r>
+      <w:proofErr w:type="spellEnd"/>
+      <w:r>
+        <w:rPr>
+          <w:rFonts w:ascii="Roboto" w:hAnsi="Roboto"/>
+          <w:color w:val="EFF3F8"/>
+          <w:sz w:val="21"/>
+          <w:szCs w:val="21"/>
+          <w:shd w:val="clear" w:color="auto" w:fill="24385B"/>
+        </w:rPr>
+        <w:t>)</w:t>
+      </w:r>
+      <w:r>
+        <w:rPr>
+          <w:rFonts w:ascii="Roboto" w:hAnsi="Roboto"/>
+          <w:color w:val="EFF3F8"/>
+          <w:sz w:val="21"/>
+          <w:szCs w:val="21"/>
+        </w:rPr>
+        <w:br/>
+      </w:r>
+      <w:r>
+        <w:rPr>
+          <w:rFonts w:ascii="Roboto" w:hAnsi="Roboto"/>
+          <w:color w:val="EFF3F8"/>
+          <w:sz w:val="21"/>
+          <w:szCs w:val="21"/>
+          <w:shd w:val="clear" w:color="auto" w:fill="24385B"/>
+        </w:rPr>
+        <w:t xml:space="preserve">$ </w:t>
+      </w:r>
+      <w:proofErr w:type="spellStart"/>
+      <w:r>
+        <w:rPr>
+          <w:rFonts w:ascii="Roboto" w:hAnsi="Roboto"/>
+          <w:color w:val="EFF3F8"/>
+          <w:sz w:val="21"/>
+          <w:szCs w:val="21"/>
+          <w:shd w:val="clear" w:color="auto" w:fill="24385B"/>
+        </w:rPr>
+        <w:t>docker-compose</w:t>
+      </w:r>
+      <w:proofErr w:type="spellEnd"/>
+      <w:r>
+        <w:rPr>
+          <w:rFonts w:ascii="Roboto" w:hAnsi="Roboto"/>
+          <w:color w:val="EFF3F8"/>
+          <w:sz w:val="21"/>
+          <w:szCs w:val="21"/>
+          <w:shd w:val="clear" w:color="auto" w:fill="24385B"/>
+        </w:rPr>
+        <w:t xml:space="preserve"> up -d (crea los servicios/contenedores)</w:t>
+      </w:r>
+      <w:r>
+        <w:rPr>
+          <w:rFonts w:ascii="Roboto" w:hAnsi="Roboto"/>
+          <w:color w:val="EFF3F8"/>
+          <w:sz w:val="21"/>
+          <w:szCs w:val="21"/>
+        </w:rPr>
+        <w:br/>
+      </w:r>
+      <w:r>
+        <w:rPr>
+          <w:rFonts w:ascii="Roboto" w:hAnsi="Roboto"/>
+          <w:color w:val="EFF3F8"/>
+          <w:sz w:val="21"/>
+          <w:szCs w:val="21"/>
+          <w:shd w:val="clear" w:color="auto" w:fill="24385B"/>
+        </w:rPr>
+        <w:t xml:space="preserve">$ </w:t>
+      </w:r>
+      <w:proofErr w:type="spellStart"/>
+      <w:r>
+        <w:rPr>
+          <w:rFonts w:ascii="Roboto" w:hAnsi="Roboto"/>
+          <w:color w:val="EFF3F8"/>
+          <w:sz w:val="21"/>
+          <w:szCs w:val="21"/>
+          <w:shd w:val="clear" w:color="auto" w:fill="24385B"/>
+        </w:rPr>
+        <w:t>docker-compose</w:t>
+      </w:r>
+      <w:proofErr w:type="spellEnd"/>
+      <w:r>
+        <w:rPr>
+          <w:rFonts w:ascii="Roboto" w:hAnsi="Roboto"/>
+          <w:color w:val="EFF3F8"/>
+          <w:sz w:val="21"/>
+          <w:szCs w:val="21"/>
+          <w:shd w:val="clear" w:color="auto" w:fill="24385B"/>
+        </w:rPr>
+        <w:t xml:space="preserve"> </w:t>
+      </w:r>
+      <w:proofErr w:type="spellStart"/>
+      <w:r>
+        <w:rPr>
+          <w:rFonts w:ascii="Roboto" w:hAnsi="Roboto"/>
+          <w:color w:val="EFF3F8"/>
+          <w:sz w:val="21"/>
+          <w:szCs w:val="21"/>
+          <w:shd w:val="clear" w:color="auto" w:fill="24385B"/>
+        </w:rPr>
+        <w:t>exec</w:t>
+      </w:r>
+      <w:proofErr w:type="spellEnd"/>
+      <w:r>
+        <w:rPr>
+          <w:rFonts w:ascii="Roboto" w:hAnsi="Roboto"/>
+          <w:color w:val="EFF3F8"/>
+          <w:sz w:val="21"/>
+          <w:szCs w:val="21"/>
+          <w:shd w:val="clear" w:color="auto" w:fill="24385B"/>
+        </w:rPr>
+        <w:t xml:space="preserve"> </w:t>
+      </w:r>
+      <w:proofErr w:type="gramStart"/>
+      <w:r>
+        <w:rPr>
+          <w:rFonts w:ascii="Roboto" w:hAnsi="Roboto"/>
+          <w:color w:val="EFF3F8"/>
+          <w:sz w:val="21"/>
+          <w:szCs w:val="21"/>
+          <w:shd w:val="clear" w:color="auto" w:fill="24385B"/>
+        </w:rPr>
+        <w:t>app</w:t>
+      </w:r>
+      <w:proofErr w:type="gramEnd"/>
+      <w:r>
+        <w:rPr>
+          <w:rFonts w:ascii="Roboto" w:hAnsi="Roboto"/>
+          <w:color w:val="EFF3F8"/>
+          <w:sz w:val="21"/>
+          <w:szCs w:val="21"/>
+          <w:shd w:val="clear" w:color="auto" w:fill="24385B"/>
+        </w:rPr>
+        <w:t xml:space="preserve"> </w:t>
+      </w:r>
+      <w:proofErr w:type="spellStart"/>
+      <w:r>
+        <w:rPr>
+          <w:rFonts w:ascii="Roboto" w:hAnsi="Roboto"/>
+          <w:color w:val="EFF3F8"/>
+          <w:sz w:val="21"/>
+          <w:szCs w:val="21"/>
+          <w:shd w:val="clear" w:color="auto" w:fill="24385B"/>
+        </w:rPr>
+        <w:t>bash</w:t>
+      </w:r>
+      <w:proofErr w:type="spellEnd"/>
+      <w:r>
+        <w:rPr>
+          <w:rFonts w:ascii="Roboto" w:hAnsi="Roboto"/>
+          <w:color w:val="EFF3F8"/>
+          <w:sz w:val="21"/>
+          <w:szCs w:val="21"/>
+          <w:shd w:val="clear" w:color="auto" w:fill="24385B"/>
+        </w:rPr>
+        <w:t xml:space="preserve"> (entro al </w:t>
+      </w:r>
+      <w:proofErr w:type="spellStart"/>
+      <w:r>
+        <w:rPr>
+          <w:rFonts w:ascii="Roboto" w:hAnsi="Roboto"/>
+          <w:color w:val="EFF3F8"/>
+          <w:sz w:val="21"/>
+          <w:szCs w:val="21"/>
+          <w:shd w:val="clear" w:color="auto" w:fill="24385B"/>
+        </w:rPr>
+        <w:t>bash</w:t>
+      </w:r>
+      <w:proofErr w:type="spellEnd"/>
+      <w:r>
+        <w:rPr>
+          <w:rFonts w:ascii="Roboto" w:hAnsi="Roboto"/>
+          <w:color w:val="EFF3F8"/>
+          <w:sz w:val="21"/>
+          <w:szCs w:val="21"/>
+          <w:shd w:val="clear" w:color="auto" w:fill="24385B"/>
+        </w:rPr>
+        <w:t xml:space="preserve"> del contenedor app)</w:t>
+      </w:r>
+      <w:r>
+        <w:rPr>
+          <w:rFonts w:ascii="Roboto" w:hAnsi="Roboto"/>
+          <w:color w:val="EFF3F8"/>
+          <w:sz w:val="21"/>
+          <w:szCs w:val="21"/>
+        </w:rPr>
+        <w:br/>
+      </w:r>
+      <w:r>
+        <w:rPr>
+          <w:rFonts w:ascii="Roboto" w:hAnsi="Roboto"/>
+          <w:color w:val="EFF3F8"/>
+          <w:sz w:val="21"/>
+          <w:szCs w:val="21"/>
+          <w:shd w:val="clear" w:color="auto" w:fill="24385B"/>
+        </w:rPr>
+        <w:t xml:space="preserve">$ </w:t>
+      </w:r>
+      <w:proofErr w:type="spellStart"/>
+      <w:r>
+        <w:rPr>
+          <w:rFonts w:ascii="Roboto" w:hAnsi="Roboto"/>
+          <w:color w:val="EFF3F8"/>
+          <w:sz w:val="21"/>
+          <w:szCs w:val="21"/>
+          <w:shd w:val="clear" w:color="auto" w:fill="24385B"/>
+        </w:rPr>
+        <w:t>docker-compose</w:t>
+      </w:r>
+      <w:proofErr w:type="spellEnd"/>
+      <w:r>
+        <w:rPr>
+          <w:rFonts w:ascii="Roboto" w:hAnsi="Roboto"/>
+          <w:color w:val="EFF3F8"/>
+          <w:sz w:val="21"/>
+          <w:szCs w:val="21"/>
+          <w:shd w:val="clear" w:color="auto" w:fill="24385B"/>
+        </w:rPr>
+        <w:t xml:space="preserve"> </w:t>
+      </w:r>
+      <w:proofErr w:type="spellStart"/>
+      <w:r>
+        <w:rPr>
+          <w:rFonts w:ascii="Roboto" w:hAnsi="Roboto"/>
+          <w:color w:val="EFF3F8"/>
+          <w:sz w:val="21"/>
+          <w:szCs w:val="21"/>
+          <w:shd w:val="clear" w:color="auto" w:fill="24385B"/>
+        </w:rPr>
+        <w:t>ps</w:t>
+      </w:r>
+      <w:proofErr w:type="spellEnd"/>
+      <w:r>
+        <w:rPr>
+          <w:rFonts w:ascii="Roboto" w:hAnsi="Roboto"/>
+          <w:color w:val="EFF3F8"/>
+          <w:sz w:val="21"/>
+          <w:szCs w:val="21"/>
+          <w:shd w:val="clear" w:color="auto" w:fill="24385B"/>
+        </w:rPr>
+        <w:t xml:space="preserve"> (veo los contenedores del </w:t>
+      </w:r>
+      <w:proofErr w:type="spellStart"/>
+      <w:r>
+        <w:rPr>
+          <w:rFonts w:ascii="Roboto" w:hAnsi="Roboto"/>
+          <w:color w:val="EFF3F8"/>
+          <w:sz w:val="21"/>
+          <w:szCs w:val="21"/>
+          <w:shd w:val="clear" w:color="auto" w:fill="24385B"/>
+        </w:rPr>
+        <w:t>compose</w:t>
+      </w:r>
+      <w:proofErr w:type="spellEnd"/>
+      <w:r>
+        <w:rPr>
+          <w:rFonts w:ascii="Roboto" w:hAnsi="Roboto"/>
+          <w:color w:val="EFF3F8"/>
+          <w:sz w:val="21"/>
+          <w:szCs w:val="21"/>
+          <w:shd w:val="clear" w:color="auto" w:fill="24385B"/>
+        </w:rPr>
+        <w:t>)</w:t>
+      </w:r>
+      <w:r>
+        <w:rPr>
+          <w:rFonts w:ascii="Roboto" w:hAnsi="Roboto"/>
+          <w:color w:val="EFF3F8"/>
+          <w:sz w:val="21"/>
+          <w:szCs w:val="21"/>
+        </w:rPr>
+        <w:br/>
+      </w:r>
+      <w:r>
+        <w:rPr>
+          <w:rFonts w:ascii="Roboto" w:hAnsi="Roboto"/>
+          <w:color w:val="EFF3F8"/>
+          <w:sz w:val="21"/>
+          <w:szCs w:val="21"/>
+          <w:shd w:val="clear" w:color="auto" w:fill="24385B"/>
+        </w:rPr>
+        <w:t xml:space="preserve">$ </w:t>
+      </w:r>
+      <w:proofErr w:type="spellStart"/>
+      <w:r>
+        <w:rPr>
+          <w:rFonts w:ascii="Roboto" w:hAnsi="Roboto"/>
+          <w:color w:val="EFF3F8"/>
+          <w:sz w:val="21"/>
+          <w:szCs w:val="21"/>
+          <w:shd w:val="clear" w:color="auto" w:fill="24385B"/>
+        </w:rPr>
+        <w:t>docker-compose</w:t>
+      </w:r>
+      <w:proofErr w:type="spellEnd"/>
+      <w:r>
+        <w:rPr>
+          <w:rFonts w:ascii="Roboto" w:hAnsi="Roboto"/>
+          <w:color w:val="EFF3F8"/>
+          <w:sz w:val="21"/>
+          <w:szCs w:val="21"/>
+          <w:shd w:val="clear" w:color="auto" w:fill="24385B"/>
+        </w:rPr>
+        <w:t xml:space="preserve"> up -d --</w:t>
+      </w:r>
+      <w:proofErr w:type="spellStart"/>
+      <w:r>
+        <w:rPr>
+          <w:rFonts w:ascii="Roboto" w:hAnsi="Roboto"/>
+          <w:color w:val="EFF3F8"/>
+          <w:sz w:val="21"/>
+          <w:szCs w:val="21"/>
+          <w:shd w:val="clear" w:color="auto" w:fill="24385B"/>
+        </w:rPr>
+        <w:t>scale</w:t>
+      </w:r>
+      <w:proofErr w:type="spellEnd"/>
+      <w:r>
+        <w:rPr>
+          <w:rFonts w:ascii="Roboto" w:hAnsi="Roboto"/>
+          <w:color w:val="EFF3F8"/>
+          <w:sz w:val="21"/>
+          <w:szCs w:val="21"/>
+          <w:shd w:val="clear" w:color="auto" w:fill="24385B"/>
+        </w:rPr>
+        <w:t xml:space="preserve"> app=2 (escalo dos instancias de app, previamente tengo que definir un rango de puertos en el archivo </w:t>
+      </w:r>
+      <w:proofErr w:type="spellStart"/>
+      <w:r>
+        <w:rPr>
+          <w:rFonts w:ascii="Roboto" w:hAnsi="Roboto"/>
+          <w:color w:val="EFF3F8"/>
+          <w:sz w:val="21"/>
+          <w:szCs w:val="21"/>
+          <w:shd w:val="clear" w:color="auto" w:fill="24385B"/>
+        </w:rPr>
+        <w:t>compose</w:t>
+      </w:r>
+      <w:proofErr w:type="spellEnd"/>
+      <w:r>
+        <w:rPr>
+          <w:rFonts w:ascii="Roboto" w:hAnsi="Roboto"/>
+          <w:color w:val="EFF3F8"/>
+          <w:sz w:val="21"/>
+          <w:szCs w:val="21"/>
+          <w:shd w:val="clear" w:color="auto" w:fill="24385B"/>
+        </w:rPr>
+        <w:t>)</w:t>
+      </w:r>
+      <w:r>
+        <w:rPr>
+          <w:rFonts w:ascii="Roboto" w:hAnsi="Roboto"/>
+          <w:color w:val="EFF3F8"/>
+          <w:sz w:val="21"/>
+          <w:szCs w:val="21"/>
+        </w:rPr>
+        <w:br/>
+      </w:r>
+      <w:r>
+        <w:rPr>
+          <w:rFonts w:ascii="Roboto" w:hAnsi="Roboto"/>
+          <w:color w:val="EFF3F8"/>
+          <w:sz w:val="21"/>
+          <w:szCs w:val="21"/>
+          <w:shd w:val="clear" w:color="auto" w:fill="24385B"/>
+        </w:rPr>
+        <w:t xml:space="preserve">$ </w:t>
+      </w:r>
+      <w:proofErr w:type="spellStart"/>
+      <w:r>
+        <w:rPr>
+          <w:rFonts w:ascii="Roboto" w:hAnsi="Roboto"/>
+          <w:color w:val="EFF3F8"/>
+          <w:sz w:val="21"/>
+          <w:szCs w:val="21"/>
+          <w:shd w:val="clear" w:color="auto" w:fill="24385B"/>
+        </w:rPr>
+        <w:t>docker-compose</w:t>
+      </w:r>
+      <w:proofErr w:type="spellEnd"/>
+      <w:r>
+        <w:rPr>
+          <w:rFonts w:ascii="Roboto" w:hAnsi="Roboto"/>
+          <w:color w:val="EFF3F8"/>
+          <w:sz w:val="21"/>
+          <w:szCs w:val="21"/>
+          <w:shd w:val="clear" w:color="auto" w:fill="24385B"/>
+        </w:rPr>
+        <w:t xml:space="preserve"> </w:t>
+      </w:r>
+      <w:proofErr w:type="spellStart"/>
+      <w:r>
+        <w:rPr>
+          <w:rFonts w:ascii="Roboto" w:hAnsi="Roboto"/>
+          <w:color w:val="EFF3F8"/>
+          <w:sz w:val="21"/>
+          <w:szCs w:val="21"/>
+          <w:shd w:val="clear" w:color="auto" w:fill="24385B"/>
+        </w:rPr>
+        <w:t>down</w:t>
+      </w:r>
+      <w:proofErr w:type="spellEnd"/>
+      <w:r>
+        <w:rPr>
+          <w:rFonts w:ascii="Roboto" w:hAnsi="Roboto"/>
+          <w:color w:val="EFF3F8"/>
+          <w:sz w:val="21"/>
+          <w:szCs w:val="21"/>
+          <w:shd w:val="clear" w:color="auto" w:fill="24385B"/>
+        </w:rPr>
+        <w:t xml:space="preserve"> (borro todo lo creado con </w:t>
+      </w:r>
+      <w:proofErr w:type="spellStart"/>
+      <w:r>
+        <w:rPr>
+          <w:rFonts w:ascii="Roboto" w:hAnsi="Roboto"/>
+          <w:color w:val="EFF3F8"/>
+          <w:sz w:val="21"/>
+          <w:szCs w:val="21"/>
+          <w:shd w:val="clear" w:color="auto" w:fill="24385B"/>
+        </w:rPr>
+        <w:t>compose</w:t>
+      </w:r>
+      <w:proofErr w:type="spellEnd"/>
+      <w:r>
+        <w:rPr>
+          <w:rFonts w:ascii="Roboto" w:hAnsi="Roboto"/>
+          <w:color w:val="EFF3F8"/>
+          <w:sz w:val="21"/>
+          <w:szCs w:val="21"/>
+          <w:shd w:val="clear" w:color="auto" w:fill="24385B"/>
+        </w:rPr>
+        <w:t>)</w:t>
+      </w:r>
+    </w:p>
+    <w:p>
+      <w:pPr>
+        <w:rPr>
+          <w:rFonts w:ascii="Roboto" w:hAnsi="Roboto"/>
+          <w:color w:val="EFF3F8"/>
+          <w:sz w:val="21"/>
+          <w:szCs w:val="21"/>
+          <w:shd w:val="clear" w:color="auto" w:fill="24385B"/>
+        </w:rPr>
+      </w:pPr>
+    </w:p>
+    <w:p>
+      <w:pPr>
+        <w:rPr>
+          <w:rFonts w:ascii="Roboto" w:hAnsi="Roboto"/>
+          <w:color w:val="EFF3F8"/>
+          <w:sz w:val="21"/>
+          <w:szCs w:val="21"/>
+          <w:shd w:val="clear" w:color="auto" w:fill="24385B"/>
+        </w:rPr>
+      </w:pPr>
+      <w:r>
+        <w:rPr>
+          <w:rFonts w:ascii="Roboto" w:hAnsi="Roboto"/>
+          <w:color w:val="EFF3F8"/>
+          <w:sz w:val="21"/>
+          <w:szCs w:val="21"/>
+          <w:shd w:val="clear" w:color="auto" w:fill="24385B"/>
+        </w:rPr>
+        <w:t>Comandos:</w:t>
+      </w:r>
+      <w:r>
+        <w:rPr>
+          <w:rFonts w:ascii="Roboto" w:hAnsi="Roboto"/>
+          <w:color w:val="EFF3F8"/>
+          <w:sz w:val="21"/>
+          <w:szCs w:val="21"/>
+        </w:rPr>
+        <w:br/>
+      </w:r>
+      <w:r>
+        <w:rPr>
+          <w:rFonts w:ascii="Roboto" w:hAnsi="Roboto"/>
+          <w:color w:val="EFF3F8"/>
+          <w:sz w:val="21"/>
+          <w:szCs w:val="21"/>
+          <w:shd w:val="clear" w:color="auto" w:fill="24385B"/>
+        </w:rPr>
+        <w:t xml:space="preserve">$ </w:t>
+      </w:r>
+      <w:proofErr w:type="spellStart"/>
+      <w:r>
+        <w:rPr>
+          <w:rFonts w:ascii="Roboto" w:hAnsi="Roboto"/>
+          <w:color w:val="EFF3F8"/>
+          <w:sz w:val="21"/>
+          <w:szCs w:val="21"/>
+          <w:shd w:val="clear" w:color="auto" w:fill="24385B"/>
+        </w:rPr>
+        <w:t>docker</w:t>
+      </w:r>
+      <w:proofErr w:type="spellEnd"/>
+      <w:r>
+        <w:rPr>
+          <w:rFonts w:ascii="Roboto" w:hAnsi="Roboto"/>
+          <w:color w:val="EFF3F8"/>
+          <w:sz w:val="21"/>
+          <w:szCs w:val="21"/>
+          <w:shd w:val="clear" w:color="auto" w:fill="24385B"/>
+        </w:rPr>
+        <w:t xml:space="preserve"> </w:t>
+      </w:r>
+      <w:proofErr w:type="spellStart"/>
+      <w:r>
+        <w:rPr>
+          <w:rFonts w:ascii="Roboto" w:hAnsi="Roboto"/>
+          <w:color w:val="EFF3F8"/>
+          <w:sz w:val="21"/>
+          <w:szCs w:val="21"/>
+          <w:shd w:val="clear" w:color="auto" w:fill="24385B"/>
+        </w:rPr>
+        <w:t>ps</w:t>
+      </w:r>
+      <w:proofErr w:type="spellEnd"/>
+      <w:r>
+        <w:rPr>
+          <w:rFonts w:ascii="Roboto" w:hAnsi="Roboto"/>
+          <w:color w:val="EFF3F8"/>
+          <w:sz w:val="21"/>
+          <w:szCs w:val="21"/>
+          <w:shd w:val="clear" w:color="auto" w:fill="24385B"/>
+        </w:rPr>
+        <w:t xml:space="preserve"> -a (veo todos los contenedores de mi máquina)</w:t>
+      </w:r>
+      <w:r>
+        <w:rPr>
+          <w:rFonts w:ascii="Roboto" w:hAnsi="Roboto"/>
+          <w:color w:val="EFF3F8"/>
+          <w:sz w:val="21"/>
+          <w:szCs w:val="21"/>
+        </w:rPr>
+        <w:br/>
+      </w:r>
+      <w:r>
+        <w:rPr>
+          <w:rFonts w:ascii="Roboto" w:hAnsi="Roboto"/>
+          <w:color w:val="EFF3F8"/>
+          <w:sz w:val="21"/>
+          <w:szCs w:val="21"/>
+          <w:shd w:val="clear" w:color="auto" w:fill="24385B"/>
+        </w:rPr>
+        <w:t xml:space="preserve">$ </w:t>
+      </w:r>
+      <w:proofErr w:type="spellStart"/>
+      <w:r>
+        <w:rPr>
+          <w:rFonts w:ascii="Roboto" w:hAnsi="Roboto"/>
+          <w:color w:val="EFF3F8"/>
+          <w:sz w:val="21"/>
+          <w:szCs w:val="21"/>
+          <w:shd w:val="clear" w:color="auto" w:fill="24385B"/>
+        </w:rPr>
+        <w:t>docker</w:t>
+      </w:r>
+      <w:proofErr w:type="spellEnd"/>
+      <w:r>
+        <w:rPr>
+          <w:rFonts w:ascii="Roboto" w:hAnsi="Roboto"/>
+          <w:color w:val="EFF3F8"/>
+          <w:sz w:val="21"/>
+          <w:szCs w:val="21"/>
+          <w:shd w:val="clear" w:color="auto" w:fill="24385B"/>
+        </w:rPr>
+        <w:t xml:space="preserve"> container </w:t>
+      </w:r>
+      <w:proofErr w:type="spellStart"/>
+      <w:r>
+        <w:rPr>
+          <w:rFonts w:ascii="Roboto" w:hAnsi="Roboto"/>
+          <w:color w:val="EFF3F8"/>
+          <w:sz w:val="21"/>
+          <w:szCs w:val="21"/>
+          <w:shd w:val="clear" w:color="auto" w:fill="24385B"/>
+        </w:rPr>
+        <w:t>prune</w:t>
+      </w:r>
+      <w:proofErr w:type="spellEnd"/>
+      <w:r>
+        <w:rPr>
+          <w:rFonts w:ascii="Roboto" w:hAnsi="Roboto"/>
+          <w:color w:val="EFF3F8"/>
+          <w:sz w:val="21"/>
+          <w:szCs w:val="21"/>
+          <w:shd w:val="clear" w:color="auto" w:fill="24385B"/>
+        </w:rPr>
+        <w:t xml:space="preserve"> (borra todos los contenedores inactivos)</w:t>
+      </w:r>
+      <w:r>
+        <w:rPr>
+          <w:rFonts w:ascii="Roboto" w:hAnsi="Roboto"/>
+          <w:color w:val="EFF3F8"/>
+          <w:sz w:val="21"/>
+          <w:szCs w:val="21"/>
+        </w:rPr>
+        <w:br/>
+      </w:r>
+      <w:r>
+        <w:rPr>
+          <w:rFonts w:ascii="Roboto" w:hAnsi="Roboto"/>
+          <w:color w:val="EFF3F8"/>
+          <w:sz w:val="21"/>
+          <w:szCs w:val="21"/>
+          <w:shd w:val="clear" w:color="auto" w:fill="24385B"/>
+        </w:rPr>
+        <w:t xml:space="preserve">$ </w:t>
+      </w:r>
+      <w:proofErr w:type="spellStart"/>
+      <w:r>
+        <w:rPr>
+          <w:rFonts w:ascii="Roboto" w:hAnsi="Roboto"/>
+          <w:color w:val="EFF3F8"/>
+          <w:sz w:val="21"/>
+          <w:szCs w:val="21"/>
+          <w:shd w:val="clear" w:color="auto" w:fill="24385B"/>
+        </w:rPr>
+        <w:t>docker</w:t>
+      </w:r>
+      <w:proofErr w:type="spellEnd"/>
+      <w:r>
+        <w:rPr>
+          <w:rFonts w:ascii="Roboto" w:hAnsi="Roboto"/>
+          <w:color w:val="EFF3F8"/>
+          <w:sz w:val="21"/>
+          <w:szCs w:val="21"/>
+          <w:shd w:val="clear" w:color="auto" w:fill="24385B"/>
+        </w:rPr>
+        <w:t xml:space="preserve"> </w:t>
+      </w:r>
+      <w:proofErr w:type="spellStart"/>
+      <w:r>
+        <w:rPr>
+          <w:rFonts w:ascii="Roboto" w:hAnsi="Roboto"/>
+          <w:color w:val="EFF3F8"/>
+          <w:sz w:val="21"/>
+          <w:szCs w:val="21"/>
+          <w:shd w:val="clear" w:color="auto" w:fill="24385B"/>
+        </w:rPr>
+        <w:t>rm</w:t>
+      </w:r>
+      <w:proofErr w:type="spellEnd"/>
+      <w:r>
+        <w:rPr>
+          <w:rFonts w:ascii="Roboto" w:hAnsi="Roboto"/>
+          <w:color w:val="EFF3F8"/>
+          <w:sz w:val="21"/>
+          <w:szCs w:val="21"/>
+          <w:shd w:val="clear" w:color="auto" w:fill="24385B"/>
+        </w:rPr>
+        <w:t xml:space="preserve"> -f $(</w:t>
+      </w:r>
+      <w:proofErr w:type="spellStart"/>
+      <w:r>
+        <w:rPr>
+          <w:rFonts w:ascii="Roboto" w:hAnsi="Roboto"/>
+          <w:color w:val="EFF3F8"/>
+          <w:sz w:val="21"/>
+          <w:szCs w:val="21"/>
+          <w:shd w:val="clear" w:color="auto" w:fill="24385B"/>
+        </w:rPr>
+        <w:t>docker</w:t>
+      </w:r>
+      <w:proofErr w:type="spellEnd"/>
+      <w:r>
+        <w:rPr>
+          <w:rFonts w:ascii="Roboto" w:hAnsi="Roboto"/>
+          <w:color w:val="EFF3F8"/>
+          <w:sz w:val="21"/>
+          <w:szCs w:val="21"/>
+          <w:shd w:val="clear" w:color="auto" w:fill="24385B"/>
+        </w:rPr>
+        <w:t xml:space="preserve"> </w:t>
+      </w:r>
+      <w:proofErr w:type="spellStart"/>
+      <w:r>
+        <w:rPr>
+          <w:rFonts w:ascii="Roboto" w:hAnsi="Roboto"/>
+          <w:color w:val="EFF3F8"/>
+          <w:sz w:val="21"/>
+          <w:szCs w:val="21"/>
+          <w:shd w:val="clear" w:color="auto" w:fill="24385B"/>
+        </w:rPr>
+        <w:t>ps</w:t>
+      </w:r>
+      <w:proofErr w:type="spellEnd"/>
+      <w:r>
+        <w:rPr>
+          <w:rFonts w:ascii="Roboto" w:hAnsi="Roboto"/>
+          <w:color w:val="EFF3F8"/>
+          <w:sz w:val="21"/>
+          <w:szCs w:val="21"/>
+          <w:shd w:val="clear" w:color="auto" w:fill="24385B"/>
+        </w:rPr>
+        <w:t xml:space="preserve"> -</w:t>
+      </w:r>
+      <w:proofErr w:type="spellStart"/>
+      <w:r>
+        <w:rPr>
+          <w:rFonts w:ascii="Roboto" w:hAnsi="Roboto"/>
+          <w:color w:val="EFF3F8"/>
+          <w:sz w:val="21"/>
+          <w:szCs w:val="21"/>
+          <w:shd w:val="clear" w:color="auto" w:fill="24385B"/>
+        </w:rPr>
+        <w:t>aq</w:t>
+      </w:r>
+      <w:proofErr w:type="spellEnd"/>
+      <w:r>
+        <w:rPr>
+          <w:rFonts w:ascii="Roboto" w:hAnsi="Roboto"/>
+          <w:color w:val="EFF3F8"/>
+          <w:sz w:val="21"/>
+          <w:szCs w:val="21"/>
+          <w:shd w:val="clear" w:color="auto" w:fill="24385B"/>
+        </w:rPr>
+        <w:t>) (borra todos los contenedores que estén corriendo o apagados)</w:t>
+      </w:r>
+      <w:r>
+        <w:rPr>
+          <w:rFonts w:ascii="Roboto" w:hAnsi="Roboto"/>
+          <w:color w:val="EFF3F8"/>
+          <w:sz w:val="21"/>
+          <w:szCs w:val="21"/>
+        </w:rPr>
+        <w:br/>
+      </w:r>
+      <w:r>
+        <w:rPr>
+          <w:rFonts w:ascii="Roboto" w:hAnsi="Roboto"/>
+          <w:color w:val="EFF3F8"/>
+          <w:sz w:val="21"/>
+          <w:szCs w:val="21"/>
+          <w:shd w:val="clear" w:color="auto" w:fill="24385B"/>
+        </w:rPr>
+        <w:t xml:space="preserve">$ </w:t>
+      </w:r>
+      <w:proofErr w:type="spellStart"/>
+      <w:r>
+        <w:rPr>
+          <w:rFonts w:ascii="Roboto" w:hAnsi="Roboto"/>
+          <w:color w:val="EFF3F8"/>
+          <w:sz w:val="21"/>
+          <w:szCs w:val="21"/>
+          <w:shd w:val="clear" w:color="auto" w:fill="24385B"/>
+        </w:rPr>
+        <w:t>docker</w:t>
+      </w:r>
+      <w:proofErr w:type="spellEnd"/>
+      <w:r>
+        <w:rPr>
+          <w:rFonts w:ascii="Roboto" w:hAnsi="Roboto"/>
+          <w:color w:val="EFF3F8"/>
+          <w:sz w:val="21"/>
+          <w:szCs w:val="21"/>
+          <w:shd w:val="clear" w:color="auto" w:fill="24385B"/>
+        </w:rPr>
+        <w:t xml:space="preserve"> </w:t>
+      </w:r>
+      <w:proofErr w:type="spellStart"/>
+      <w:r>
+        <w:rPr>
+          <w:rFonts w:ascii="Roboto" w:hAnsi="Roboto"/>
+          <w:color w:val="EFF3F8"/>
+          <w:sz w:val="21"/>
+          <w:szCs w:val="21"/>
+          <w:shd w:val="clear" w:color="auto" w:fill="24385B"/>
+        </w:rPr>
+        <w:t>network</w:t>
+      </w:r>
+      <w:proofErr w:type="spellEnd"/>
+      <w:r>
+        <w:rPr>
+          <w:rFonts w:ascii="Roboto" w:hAnsi="Roboto"/>
+          <w:color w:val="EFF3F8"/>
+          <w:sz w:val="21"/>
+          <w:szCs w:val="21"/>
+          <w:shd w:val="clear" w:color="auto" w:fill="24385B"/>
+        </w:rPr>
+        <w:t xml:space="preserve"> </w:t>
+      </w:r>
+      <w:proofErr w:type="spellStart"/>
+      <w:r>
+        <w:rPr>
+          <w:rFonts w:ascii="Roboto" w:hAnsi="Roboto"/>
+          <w:color w:val="EFF3F8"/>
+          <w:sz w:val="21"/>
+          <w:szCs w:val="21"/>
+          <w:shd w:val="clear" w:color="auto" w:fill="24385B"/>
+        </w:rPr>
+        <w:t>ls</w:t>
+      </w:r>
+      <w:proofErr w:type="spellEnd"/>
+      <w:r>
+        <w:rPr>
+          <w:rFonts w:ascii="Roboto" w:hAnsi="Roboto"/>
+          <w:color w:val="EFF3F8"/>
+          <w:sz w:val="21"/>
+          <w:szCs w:val="21"/>
+          <w:shd w:val="clear" w:color="auto" w:fill="24385B"/>
+        </w:rPr>
+        <w:t xml:space="preserve"> (lista todas las redes)</w:t>
+      </w:r>
+      <w:r>
+        <w:rPr>
+          <w:rFonts w:ascii="Roboto" w:hAnsi="Roboto"/>
+          <w:color w:val="EFF3F8"/>
+          <w:sz w:val="21"/>
+          <w:szCs w:val="21"/>
+        </w:rPr>
+        <w:br/>
+      </w:r>
+      <w:r>
+        <w:rPr>
+          <w:rFonts w:ascii="Roboto" w:hAnsi="Roboto"/>
+          <w:color w:val="EFF3F8"/>
+          <w:sz w:val="21"/>
+          <w:szCs w:val="21"/>
+          <w:shd w:val="clear" w:color="auto" w:fill="24385B"/>
+        </w:rPr>
+        <w:t xml:space="preserve">$ </w:t>
+      </w:r>
+      <w:proofErr w:type="spellStart"/>
+      <w:r>
+        <w:rPr>
+          <w:rFonts w:ascii="Roboto" w:hAnsi="Roboto"/>
+          <w:color w:val="EFF3F8"/>
+          <w:sz w:val="21"/>
+          <w:szCs w:val="21"/>
+          <w:shd w:val="clear" w:color="auto" w:fill="24385B"/>
+        </w:rPr>
+        <w:t>docker</w:t>
+      </w:r>
+      <w:proofErr w:type="spellEnd"/>
+      <w:r>
+        <w:rPr>
+          <w:rFonts w:ascii="Roboto" w:hAnsi="Roboto"/>
+          <w:color w:val="EFF3F8"/>
+          <w:sz w:val="21"/>
+          <w:szCs w:val="21"/>
+          <w:shd w:val="clear" w:color="auto" w:fill="24385B"/>
+        </w:rPr>
+        <w:t xml:space="preserve"> </w:t>
+      </w:r>
+      <w:proofErr w:type="spellStart"/>
+      <w:r>
+        <w:rPr>
+          <w:rFonts w:ascii="Roboto" w:hAnsi="Roboto"/>
+          <w:color w:val="EFF3F8"/>
+          <w:sz w:val="21"/>
+          <w:szCs w:val="21"/>
+          <w:shd w:val="clear" w:color="auto" w:fill="24385B"/>
+        </w:rPr>
+        <w:t>volume</w:t>
+      </w:r>
+      <w:proofErr w:type="spellEnd"/>
+      <w:r>
+        <w:rPr>
+          <w:rFonts w:ascii="Roboto" w:hAnsi="Roboto"/>
+          <w:color w:val="EFF3F8"/>
+          <w:sz w:val="21"/>
+          <w:szCs w:val="21"/>
+          <w:shd w:val="clear" w:color="auto" w:fill="24385B"/>
+        </w:rPr>
+        <w:t xml:space="preserve"> </w:t>
+      </w:r>
+      <w:proofErr w:type="spellStart"/>
+      <w:r>
+        <w:rPr>
+          <w:rFonts w:ascii="Roboto" w:hAnsi="Roboto"/>
+          <w:color w:val="EFF3F8"/>
+          <w:sz w:val="21"/>
+          <w:szCs w:val="21"/>
+          <w:shd w:val="clear" w:color="auto" w:fill="24385B"/>
+        </w:rPr>
+        <w:t>ls</w:t>
+      </w:r>
+      <w:proofErr w:type="spellEnd"/>
+      <w:r>
+        <w:rPr>
+          <w:rFonts w:ascii="Roboto" w:hAnsi="Roboto"/>
+          <w:color w:val="EFF3F8"/>
+          <w:sz w:val="21"/>
+          <w:szCs w:val="21"/>
+          <w:shd w:val="clear" w:color="auto" w:fill="24385B"/>
+        </w:rPr>
+        <w:t xml:space="preserve"> (lista todos los </w:t>
+      </w:r>
+      <w:proofErr w:type="spellStart"/>
+      <w:r>
+        <w:rPr>
+          <w:rFonts w:ascii="Roboto" w:hAnsi="Roboto"/>
+          <w:color w:val="EFF3F8"/>
+          <w:sz w:val="21"/>
+          <w:szCs w:val="21"/>
+          <w:shd w:val="clear" w:color="auto" w:fill="24385B"/>
+        </w:rPr>
+        <w:t>volumes</w:t>
+      </w:r>
+      <w:proofErr w:type="spellEnd"/>
+      <w:r>
+        <w:rPr>
+          <w:rFonts w:ascii="Roboto" w:hAnsi="Roboto"/>
+          <w:color w:val="EFF3F8"/>
+          <w:sz w:val="21"/>
+          <w:szCs w:val="21"/>
+          <w:shd w:val="clear" w:color="auto" w:fill="24385B"/>
+        </w:rPr>
+        <w:t>)</w:t>
+      </w:r>
+      <w:r>
+        <w:rPr>
+          <w:rFonts w:ascii="Roboto" w:hAnsi="Roboto"/>
+          <w:color w:val="EFF3F8"/>
+          <w:sz w:val="21"/>
+          <w:szCs w:val="21"/>
+        </w:rPr>
+        <w:br/>
+      </w:r>
+      <w:r>
+        <w:rPr>
+          <w:rFonts w:ascii="Roboto" w:hAnsi="Roboto"/>
+          <w:color w:val="EFF3F8"/>
+          <w:sz w:val="21"/>
+          <w:szCs w:val="21"/>
+          <w:shd w:val="clear" w:color="auto" w:fill="24385B"/>
+        </w:rPr>
+        <w:t xml:space="preserve">$ </w:t>
+      </w:r>
+      <w:proofErr w:type="spellStart"/>
+      <w:r>
+        <w:rPr>
+          <w:rFonts w:ascii="Roboto" w:hAnsi="Roboto"/>
+          <w:color w:val="EFF3F8"/>
+          <w:sz w:val="21"/>
+          <w:szCs w:val="21"/>
+          <w:shd w:val="clear" w:color="auto" w:fill="24385B"/>
+        </w:rPr>
+        <w:t>docker</w:t>
+      </w:r>
+      <w:proofErr w:type="spellEnd"/>
+      <w:r>
+        <w:rPr>
+          <w:rFonts w:ascii="Roboto" w:hAnsi="Roboto"/>
+          <w:color w:val="EFF3F8"/>
+          <w:sz w:val="21"/>
+          <w:szCs w:val="21"/>
+          <w:shd w:val="clear" w:color="auto" w:fill="24385B"/>
+        </w:rPr>
+        <w:t xml:space="preserve"> </w:t>
+      </w:r>
+      <w:proofErr w:type="spellStart"/>
+      <w:r>
+        <w:rPr>
+          <w:rFonts w:ascii="Roboto" w:hAnsi="Roboto"/>
+          <w:color w:val="EFF3F8"/>
+          <w:sz w:val="21"/>
+          <w:szCs w:val="21"/>
+          <w:shd w:val="clear" w:color="auto" w:fill="24385B"/>
+        </w:rPr>
+        <w:t>image</w:t>
+      </w:r>
+      <w:proofErr w:type="spellEnd"/>
+      <w:r>
+        <w:rPr>
+          <w:rFonts w:ascii="Roboto" w:hAnsi="Roboto"/>
+          <w:color w:val="EFF3F8"/>
+          <w:sz w:val="21"/>
+          <w:szCs w:val="21"/>
+          <w:shd w:val="clear" w:color="auto" w:fill="24385B"/>
+        </w:rPr>
+        <w:t xml:space="preserve"> </w:t>
+      </w:r>
+      <w:proofErr w:type="spellStart"/>
+      <w:r>
+        <w:rPr>
+          <w:rFonts w:ascii="Roboto" w:hAnsi="Roboto"/>
+          <w:color w:val="EFF3F8"/>
+          <w:sz w:val="21"/>
+          <w:szCs w:val="21"/>
+          <w:shd w:val="clear" w:color="auto" w:fill="24385B"/>
+        </w:rPr>
+        <w:t>ls</w:t>
+      </w:r>
+      <w:proofErr w:type="spellEnd"/>
+      <w:r>
+        <w:rPr>
+          <w:rFonts w:ascii="Roboto" w:hAnsi="Roboto"/>
+          <w:color w:val="EFF3F8"/>
+          <w:sz w:val="21"/>
+          <w:szCs w:val="21"/>
+          <w:shd w:val="clear" w:color="auto" w:fill="24385B"/>
+        </w:rPr>
+        <w:t xml:space="preserve"> (lista todas las imágenes)</w:t>
+      </w:r>
+      <w:r>
+        <w:rPr>
+          <w:rFonts w:ascii="Roboto" w:hAnsi="Roboto"/>
+          <w:color w:val="EFF3F8"/>
+          <w:sz w:val="21"/>
+          <w:szCs w:val="21"/>
+        </w:rPr>
+        <w:br/>
+      </w:r>
+      <w:r>
+        <w:rPr>
+          <w:rFonts w:ascii="Roboto" w:hAnsi="Roboto"/>
+          <w:color w:val="EFF3F8"/>
+          <w:sz w:val="21"/>
+          <w:szCs w:val="21"/>
+          <w:shd w:val="clear" w:color="auto" w:fill="24385B"/>
+        </w:rPr>
+        <w:t xml:space="preserve">$ </w:t>
+      </w:r>
+      <w:proofErr w:type="spellStart"/>
+      <w:r>
+        <w:rPr>
+          <w:rFonts w:ascii="Roboto" w:hAnsi="Roboto"/>
+          <w:color w:val="EFF3F8"/>
+          <w:sz w:val="21"/>
+          <w:szCs w:val="21"/>
+          <w:shd w:val="clear" w:color="auto" w:fill="24385B"/>
+        </w:rPr>
+        <w:t>docker</w:t>
+      </w:r>
+      <w:proofErr w:type="spellEnd"/>
+      <w:r>
+        <w:rPr>
+          <w:rFonts w:ascii="Roboto" w:hAnsi="Roboto"/>
+          <w:color w:val="EFF3F8"/>
+          <w:sz w:val="21"/>
+          <w:szCs w:val="21"/>
+          <w:shd w:val="clear" w:color="auto" w:fill="24385B"/>
+        </w:rPr>
+        <w:t xml:space="preserve"> </w:t>
+      </w:r>
+      <w:proofErr w:type="spellStart"/>
+      <w:r>
+        <w:rPr>
+          <w:rFonts w:ascii="Roboto" w:hAnsi="Roboto"/>
+          <w:color w:val="EFF3F8"/>
+          <w:sz w:val="21"/>
+          <w:szCs w:val="21"/>
+          <w:shd w:val="clear" w:color="auto" w:fill="24385B"/>
+        </w:rPr>
+        <w:t>system</w:t>
+      </w:r>
+      <w:proofErr w:type="spellEnd"/>
+      <w:r>
+        <w:rPr>
+          <w:rFonts w:ascii="Roboto" w:hAnsi="Roboto"/>
+          <w:color w:val="EFF3F8"/>
+          <w:sz w:val="21"/>
+          <w:szCs w:val="21"/>
+          <w:shd w:val="clear" w:color="auto" w:fill="24385B"/>
+        </w:rPr>
+        <w:t xml:space="preserve"> </w:t>
+      </w:r>
+      <w:proofErr w:type="spellStart"/>
+      <w:r>
+        <w:rPr>
+          <w:rFonts w:ascii="Roboto" w:hAnsi="Roboto"/>
+          <w:color w:val="EFF3F8"/>
+          <w:sz w:val="21"/>
+          <w:szCs w:val="21"/>
+          <w:shd w:val="clear" w:color="auto" w:fill="24385B"/>
+        </w:rPr>
+        <w:t>prune</w:t>
+      </w:r>
+      <w:proofErr w:type="spellEnd"/>
+      <w:r>
+        <w:rPr>
+          <w:rFonts w:ascii="Roboto" w:hAnsi="Roboto"/>
+          <w:color w:val="EFF3F8"/>
+          <w:sz w:val="21"/>
+          <w:szCs w:val="21"/>
+          <w:shd w:val="clear" w:color="auto" w:fill="24385B"/>
+        </w:rPr>
+        <w:t xml:space="preserve"> (borra todo lo que no se esté usando)</w:t>
+      </w:r>
+      <w:r>
+        <w:rPr>
+          <w:rFonts w:ascii="Roboto" w:hAnsi="Roboto"/>
+          <w:color w:val="EFF3F8"/>
+          <w:sz w:val="21"/>
+          <w:szCs w:val="21"/>
+        </w:rPr>
+        <w:br/>
+      </w:r>
+      <w:r>
+        <w:rPr>
+          <w:rFonts w:ascii="Roboto" w:hAnsi="Roboto"/>
+          <w:color w:val="EFF3F8"/>
+          <w:sz w:val="21"/>
+          <w:szCs w:val="21"/>
+          <w:shd w:val="clear" w:color="auto" w:fill="24385B"/>
+        </w:rPr>
+        <w:t xml:space="preserve">$ </w:t>
+      </w:r>
+      <w:proofErr w:type="spellStart"/>
+      <w:r>
+        <w:rPr>
+          <w:rFonts w:ascii="Roboto" w:hAnsi="Roboto"/>
+          <w:color w:val="EFF3F8"/>
+          <w:sz w:val="21"/>
+          <w:szCs w:val="21"/>
+          <w:shd w:val="clear" w:color="auto" w:fill="24385B"/>
+        </w:rPr>
+        <w:t>docker</w:t>
+      </w:r>
+      <w:proofErr w:type="spellEnd"/>
+      <w:r>
+        <w:rPr>
+          <w:rFonts w:ascii="Roboto" w:hAnsi="Roboto"/>
+          <w:color w:val="EFF3F8"/>
+          <w:sz w:val="21"/>
+          <w:szCs w:val="21"/>
+          <w:shd w:val="clear" w:color="auto" w:fill="24385B"/>
+        </w:rPr>
+        <w:t xml:space="preserve"> run -d --</w:t>
+      </w:r>
+      <w:proofErr w:type="spellStart"/>
+      <w:r>
+        <w:rPr>
+          <w:rFonts w:ascii="Roboto" w:hAnsi="Roboto"/>
+          <w:color w:val="EFF3F8"/>
+          <w:sz w:val="21"/>
+          <w:szCs w:val="21"/>
+          <w:shd w:val="clear" w:color="auto" w:fill="24385B"/>
+        </w:rPr>
+        <w:t>name</w:t>
+      </w:r>
+      <w:proofErr w:type="spellEnd"/>
+      <w:r>
+        <w:rPr>
+          <w:rFonts w:ascii="Roboto" w:hAnsi="Roboto"/>
+          <w:color w:val="EFF3F8"/>
+          <w:sz w:val="21"/>
+          <w:szCs w:val="21"/>
+          <w:shd w:val="clear" w:color="auto" w:fill="24385B"/>
+        </w:rPr>
+        <w:t xml:space="preserve"> app --</w:t>
+      </w:r>
+      <w:proofErr w:type="spellStart"/>
+      <w:r>
+        <w:rPr>
+          <w:rFonts w:ascii="Roboto" w:hAnsi="Roboto"/>
+          <w:color w:val="EFF3F8"/>
+          <w:sz w:val="21"/>
+          <w:szCs w:val="21"/>
+          <w:shd w:val="clear" w:color="auto" w:fill="24385B"/>
+        </w:rPr>
+        <w:t>memory</w:t>
+      </w:r>
+      <w:proofErr w:type="spellEnd"/>
+      <w:r>
+        <w:rPr>
+          <w:rFonts w:ascii="Roboto" w:hAnsi="Roboto"/>
+          <w:color w:val="EFF3F8"/>
+          <w:sz w:val="21"/>
+          <w:szCs w:val="21"/>
+          <w:shd w:val="clear" w:color="auto" w:fill="24385B"/>
+        </w:rPr>
+        <w:t xml:space="preserve"> 1g </w:t>
+      </w:r>
+      <w:proofErr w:type="spellStart"/>
+      <w:r>
+        <w:rPr>
+          <w:rFonts w:ascii="Roboto" w:hAnsi="Roboto"/>
+          <w:color w:val="EFF3F8"/>
+          <w:sz w:val="21"/>
+          <w:szCs w:val="21"/>
+          <w:shd w:val="clear" w:color="auto" w:fill="24385B"/>
+        </w:rPr>
+        <w:t>platziapp</w:t>
+      </w:r>
+      <w:proofErr w:type="spellEnd"/>
+      <w:r>
+        <w:rPr>
+          <w:rFonts w:ascii="Roboto" w:hAnsi="Roboto"/>
+          <w:color w:val="EFF3F8"/>
+          <w:sz w:val="21"/>
+          <w:szCs w:val="21"/>
+          <w:shd w:val="clear" w:color="auto" w:fill="24385B"/>
+        </w:rPr>
+        <w:t xml:space="preserve"> (limito el uso de memoria)</w:t>
+      </w:r>
+      <w:r>
+        <w:rPr>
+          <w:rFonts w:ascii="Roboto" w:hAnsi="Roboto"/>
+          <w:color w:val="EFF3F8"/>
+          <w:sz w:val="21"/>
+          <w:szCs w:val="21"/>
+        </w:rPr>
+        <w:br/>
+      </w:r>
+      <w:r>
+        <w:rPr>
+          <w:rFonts w:ascii="Roboto" w:hAnsi="Roboto"/>
+          <w:color w:val="EFF3F8"/>
+          <w:sz w:val="21"/>
+          <w:szCs w:val="21"/>
+          <w:shd w:val="clear" w:color="auto" w:fill="24385B"/>
+        </w:rPr>
+        <w:t xml:space="preserve">$ </w:t>
+      </w:r>
+      <w:proofErr w:type="spellStart"/>
+      <w:r>
+        <w:rPr>
+          <w:rFonts w:ascii="Roboto" w:hAnsi="Roboto"/>
+          <w:color w:val="EFF3F8"/>
+          <w:sz w:val="21"/>
+          <w:szCs w:val="21"/>
+          <w:shd w:val="clear" w:color="auto" w:fill="24385B"/>
+        </w:rPr>
+        <w:t>docker</w:t>
+      </w:r>
+      <w:proofErr w:type="spellEnd"/>
+      <w:r>
+        <w:rPr>
+          <w:rFonts w:ascii="Roboto" w:hAnsi="Roboto"/>
+          <w:color w:val="EFF3F8"/>
+          <w:sz w:val="21"/>
+          <w:szCs w:val="21"/>
+          <w:shd w:val="clear" w:color="auto" w:fill="24385B"/>
+        </w:rPr>
+        <w:t xml:space="preserve"> </w:t>
+      </w:r>
+      <w:proofErr w:type="spellStart"/>
+      <w:r>
+        <w:rPr>
+          <w:rFonts w:ascii="Roboto" w:hAnsi="Roboto"/>
+          <w:color w:val="EFF3F8"/>
+          <w:sz w:val="21"/>
+          <w:szCs w:val="21"/>
+          <w:shd w:val="clear" w:color="auto" w:fill="24385B"/>
+        </w:rPr>
+        <w:t>stats</w:t>
+      </w:r>
+      <w:proofErr w:type="spellEnd"/>
+      <w:r>
+        <w:rPr>
+          <w:rFonts w:ascii="Roboto" w:hAnsi="Roboto"/>
+          <w:color w:val="EFF3F8"/>
+          <w:sz w:val="21"/>
+          <w:szCs w:val="21"/>
+          <w:shd w:val="clear" w:color="auto" w:fill="24385B"/>
+        </w:rPr>
+        <w:t xml:space="preserve"> (veo cuantos recursos consume </w:t>
+      </w:r>
+      <w:proofErr w:type="spellStart"/>
+      <w:r>
+        <w:rPr>
+          <w:rFonts w:ascii="Roboto" w:hAnsi="Roboto"/>
+          <w:color w:val="EFF3F8"/>
+          <w:sz w:val="21"/>
+          <w:szCs w:val="21"/>
+          <w:shd w:val="clear" w:color="auto" w:fill="24385B"/>
+        </w:rPr>
+        <w:t>docker</w:t>
+      </w:r>
+      <w:proofErr w:type="spellEnd"/>
+      <w:r>
+        <w:rPr>
+          <w:rFonts w:ascii="Roboto" w:hAnsi="Roboto"/>
+          <w:color w:val="EFF3F8"/>
+          <w:sz w:val="21"/>
+          <w:szCs w:val="21"/>
+          <w:shd w:val="clear" w:color="auto" w:fill="24385B"/>
+        </w:rPr>
+        <w:t xml:space="preserve"> en mi sistema)</w:t>
+      </w:r>
+      <w:r>
+        <w:rPr>
+          <w:rFonts w:ascii="Roboto" w:hAnsi="Roboto"/>
+          <w:color w:val="EFF3F8"/>
+          <w:sz w:val="21"/>
+          <w:szCs w:val="21"/>
+        </w:rPr>
+        <w:br/>
+      </w:r>
+      <w:r>
+        <w:rPr>
+          <w:rFonts w:ascii="Roboto" w:hAnsi="Roboto"/>
+          <w:color w:val="EFF3F8"/>
+          <w:sz w:val="21"/>
+          <w:szCs w:val="21"/>
+          <w:shd w:val="clear" w:color="auto" w:fill="24385B"/>
+        </w:rPr>
+        <w:t xml:space="preserve">$ </w:t>
+      </w:r>
+      <w:proofErr w:type="spellStart"/>
+      <w:r>
+        <w:rPr>
+          <w:rFonts w:ascii="Roboto" w:hAnsi="Roboto"/>
+          <w:color w:val="EFF3F8"/>
+          <w:sz w:val="21"/>
+          <w:szCs w:val="21"/>
+          <w:shd w:val="clear" w:color="auto" w:fill="24385B"/>
+        </w:rPr>
+        <w:t>docker</w:t>
+      </w:r>
+      <w:proofErr w:type="spellEnd"/>
+      <w:r>
+        <w:rPr>
+          <w:rFonts w:ascii="Roboto" w:hAnsi="Roboto"/>
+          <w:color w:val="EFF3F8"/>
+          <w:sz w:val="21"/>
+          <w:szCs w:val="21"/>
+          <w:shd w:val="clear" w:color="auto" w:fill="24385B"/>
+        </w:rPr>
+        <w:t xml:space="preserve"> </w:t>
+      </w:r>
+      <w:proofErr w:type="spellStart"/>
+      <w:r>
+        <w:rPr>
+          <w:rFonts w:ascii="Roboto" w:hAnsi="Roboto"/>
+          <w:color w:val="EFF3F8"/>
+          <w:sz w:val="21"/>
+          <w:szCs w:val="21"/>
+          <w:shd w:val="clear" w:color="auto" w:fill="24385B"/>
+        </w:rPr>
+        <w:t>inspect</w:t>
+      </w:r>
+      <w:proofErr w:type="spellEnd"/>
+      <w:r>
+        <w:rPr>
+          <w:rFonts w:ascii="Roboto" w:hAnsi="Roboto"/>
+          <w:color w:val="EFF3F8"/>
+          <w:sz w:val="21"/>
+          <w:szCs w:val="21"/>
+          <w:shd w:val="clear" w:color="auto" w:fill="24385B"/>
+        </w:rPr>
+        <w:t xml:space="preserve"> app (puedo ver si el proceso muere por falta de recursos</w:t>
+      </w:r>
+    </w:p>
+    <w:p>
+      <w:pPr>
+        <w:rPr>
+          <w:rFonts w:ascii="Roboto" w:hAnsi="Roboto"/>
+          <w:color w:val="EFF3F8"/>
+          <w:sz w:val="21"/>
+          <w:szCs w:val="21"/>
+          <w:shd w:val="clear" w:color="auto" w:fill="24385B"/>
+        </w:rPr>
+      </w:pPr>
+    </w:p>
+    <w:p>
+      <w:pPr>
+        <w:rPr>
+          <w:rFonts w:ascii="Roboto" w:hAnsi="Roboto"/>
+          <w:color w:val="EFF3F8"/>
+          <w:sz w:val="21"/>
+          <w:szCs w:val="21"/>
+          <w:u w:val="single"/>
+          <w:shd w:val="clear" w:color="auto" w:fill="24385B"/>
+        </w:rPr>
+      </w:pPr>
+    </w:p>
+    <w:p>
+      <w:pPr>
+        <w:rPr>
+          <w:rFonts w:ascii="Roboto" w:hAnsi="Roboto"/>
+          <w:color w:val="EFF3F8"/>
+          <w:sz w:val="21"/>
+          <w:szCs w:val="21"/>
+          <w:shd w:val="clear" w:color="auto" w:fill="24385B"/>
+        </w:rPr>
+      </w:pPr>
+    </w:p>
+    <w:p>
+      <w:pPr>
+        <w:rPr>
+          <w:lang w:val="es-MX"/>
+        </w:rPr>
+      </w:pPr>
+    </w:p>
     <w:p/>
     <w:sectPr>
       <w:pgSz w:w="12240" w:h="15840"/>

</xml_diff>

<commit_message>
definiendo el entrypoint y pasando parametros al docker build
</commit_message>
<xml_diff>
--- a/notas-curso-docker.docx
+++ b/notas-curso-docker.docx
@@ -16129,12 +16129,870 @@
     </w:p>
     <w:p>
       <w:pPr>
+        <w:shd w:val="clear" w:color="auto" w:fill="24385B"/>
+        <w:spacing w:after="0" w:line="240" w:lineRule="auto"/>
+        <w:rPr>
+          <w:rFonts w:ascii="Roboto" w:eastAsia="Times New Roman" w:hAnsi="Roboto" w:cs="Times New Roman"/>
+          <w:color w:val="EFF3F8"/>
+          <w:sz w:val="27"/>
+          <w:szCs w:val="27"/>
+          <w:lang w:val="en-US"/>
+        </w:rPr>
+      </w:pPr>
+      <w:r>
+        <w:rPr>
+          <w:rFonts w:ascii="Roboto" w:eastAsia="Times New Roman" w:hAnsi="Roboto" w:cs="Times New Roman"/>
+          <w:color w:val="8DA2C0"/>
+          <w:spacing w:val="4"/>
+          <w:sz w:val="27"/>
+          <w:szCs w:val="27"/>
+          <w:lang w:val="en-US"/>
+        </w:rPr>
+        <w:br/>
+        <w:t>55</w:t>
+      </w:r>
+    </w:p>
+    <w:p>
+      <w:pPr>
+        <w:shd w:val="clear" w:color="auto" w:fill="24385B"/>
+        <w:spacing w:after="0" w:line="240" w:lineRule="auto"/>
+        <w:rPr>
+          <w:rFonts w:ascii="Roboto" w:eastAsia="Times New Roman" w:hAnsi="Roboto" w:cs="Times New Roman"/>
+          <w:color w:val="EFF3F8"/>
+          <w:sz w:val="27"/>
+          <w:szCs w:val="27"/>
+          <w:lang w:val="en-US"/>
+        </w:rPr>
+      </w:pPr>
+      <w:proofErr w:type="spellStart"/>
+      <w:r>
+        <w:rPr>
+          <w:rFonts w:ascii="Roboto" w:eastAsia="Times New Roman" w:hAnsi="Roboto" w:cs="Times New Roman"/>
+          <w:color w:val="EFF3F8"/>
+          <w:sz w:val="27"/>
+          <w:szCs w:val="27"/>
+          <w:lang w:val="en-US"/>
+        </w:rPr>
+        <w:t>Comandos</w:t>
+      </w:r>
+      <w:proofErr w:type="spellEnd"/>
+      <w:r>
+        <w:rPr>
+          <w:rFonts w:ascii="Roboto" w:eastAsia="Times New Roman" w:hAnsi="Roboto" w:cs="Times New Roman"/>
+          <w:color w:val="EFF3F8"/>
+          <w:sz w:val="27"/>
+          <w:szCs w:val="27"/>
+          <w:lang w:val="en-US"/>
+        </w:rPr>
+        <w:t>:</w:t>
+      </w:r>
+      <w:r>
+        <w:rPr>
+          <w:rFonts w:ascii="Roboto" w:eastAsia="Times New Roman" w:hAnsi="Roboto" w:cs="Times New Roman"/>
+          <w:color w:val="EFF3F8"/>
+          <w:sz w:val="27"/>
+          <w:szCs w:val="27"/>
+          <w:lang w:val="en-US"/>
+        </w:rPr>
+        <w:br/>
+        <w:t xml:space="preserve">$ docker build -t </w:t>
+      </w:r>
+      <w:proofErr w:type="gramStart"/>
+      <w:r>
+        <w:rPr>
+          <w:rFonts w:ascii="Roboto" w:eastAsia="Times New Roman" w:hAnsi="Roboto" w:cs="Times New Roman"/>
+          <w:color w:val="EFF3F8"/>
+          <w:sz w:val="27"/>
+          <w:szCs w:val="27"/>
+          <w:lang w:val="en-US"/>
+        </w:rPr>
+        <w:t>loop .</w:t>
+      </w:r>
+      <w:proofErr w:type="gramEnd"/>
+      <w:r>
+        <w:rPr>
+          <w:rFonts w:ascii="Roboto" w:eastAsia="Times New Roman" w:hAnsi="Roboto" w:cs="Times New Roman"/>
+          <w:color w:val="EFF3F8"/>
+          <w:sz w:val="27"/>
+          <w:szCs w:val="27"/>
+          <w:lang w:val="en-US"/>
+        </w:rPr>
+        <w:t xml:space="preserve"> (</w:t>
+      </w:r>
+      <w:proofErr w:type="spellStart"/>
+      <w:proofErr w:type="gramStart"/>
+      <w:r>
+        <w:rPr>
+          <w:rFonts w:ascii="Roboto" w:eastAsia="Times New Roman" w:hAnsi="Roboto" w:cs="Times New Roman"/>
+          <w:color w:val="EFF3F8"/>
+          <w:sz w:val="27"/>
+          <w:szCs w:val="27"/>
+          <w:lang w:val="en-US"/>
+        </w:rPr>
+        <w:t>construyo</w:t>
+      </w:r>
+      <w:proofErr w:type="spellEnd"/>
+      <w:proofErr w:type="gramEnd"/>
+      <w:r>
+        <w:rPr>
+          <w:rFonts w:ascii="Roboto" w:eastAsia="Times New Roman" w:hAnsi="Roboto" w:cs="Times New Roman"/>
+          <w:color w:val="EFF3F8"/>
+          <w:sz w:val="27"/>
+          <w:szCs w:val="27"/>
+          <w:lang w:val="en-US"/>
+        </w:rPr>
+        <w:t xml:space="preserve"> la imagen)</w:t>
+      </w:r>
+      <w:r>
+        <w:rPr>
+          <w:rFonts w:ascii="Roboto" w:eastAsia="Times New Roman" w:hAnsi="Roboto" w:cs="Times New Roman"/>
+          <w:color w:val="EFF3F8"/>
+          <w:sz w:val="27"/>
+          <w:szCs w:val="27"/>
+          <w:lang w:val="en-US"/>
+        </w:rPr>
+        <w:br/>
+        <w:t>$ docker run -d --name looper loop (</w:t>
+      </w:r>
+      <w:proofErr w:type="spellStart"/>
+      <w:r>
+        <w:rPr>
+          <w:rFonts w:ascii="Roboto" w:eastAsia="Times New Roman" w:hAnsi="Roboto" w:cs="Times New Roman"/>
+          <w:color w:val="EFF3F8"/>
+          <w:sz w:val="27"/>
+          <w:szCs w:val="27"/>
+          <w:lang w:val="en-US"/>
+        </w:rPr>
+        <w:t>corro</w:t>
+      </w:r>
+      <w:proofErr w:type="spellEnd"/>
+      <w:r>
+        <w:rPr>
+          <w:rFonts w:ascii="Roboto" w:eastAsia="Times New Roman" w:hAnsi="Roboto" w:cs="Times New Roman"/>
+          <w:color w:val="EFF3F8"/>
+          <w:sz w:val="27"/>
+          <w:szCs w:val="27"/>
+          <w:lang w:val="en-US"/>
+        </w:rPr>
+        <w:t xml:space="preserve"> </w:t>
+      </w:r>
+      <w:proofErr w:type="spellStart"/>
+      <w:r>
+        <w:rPr>
+          <w:rFonts w:ascii="Roboto" w:eastAsia="Times New Roman" w:hAnsi="Roboto" w:cs="Times New Roman"/>
+          <w:color w:val="EFF3F8"/>
+          <w:sz w:val="27"/>
+          <w:szCs w:val="27"/>
+          <w:lang w:val="en-US"/>
+        </w:rPr>
+        <w:t>el</w:t>
+      </w:r>
+      <w:proofErr w:type="spellEnd"/>
+      <w:r>
+        <w:rPr>
+          <w:rFonts w:ascii="Roboto" w:eastAsia="Times New Roman" w:hAnsi="Roboto" w:cs="Times New Roman"/>
+          <w:color w:val="EFF3F8"/>
+          <w:sz w:val="27"/>
+          <w:szCs w:val="27"/>
+          <w:lang w:val="en-US"/>
+        </w:rPr>
+        <w:t xml:space="preserve"> </w:t>
+      </w:r>
+      <w:proofErr w:type="spellStart"/>
+      <w:r>
+        <w:rPr>
+          <w:rFonts w:ascii="Roboto" w:eastAsia="Times New Roman" w:hAnsi="Roboto" w:cs="Times New Roman"/>
+          <w:color w:val="EFF3F8"/>
+          <w:sz w:val="27"/>
+          <w:szCs w:val="27"/>
+          <w:lang w:val="en-US"/>
+        </w:rPr>
+        <w:t>contenedor</w:t>
+      </w:r>
+      <w:proofErr w:type="spellEnd"/>
+      <w:r>
+        <w:rPr>
+          <w:rFonts w:ascii="Roboto" w:eastAsia="Times New Roman" w:hAnsi="Roboto" w:cs="Times New Roman"/>
+          <w:color w:val="EFF3F8"/>
+          <w:sz w:val="27"/>
+          <w:szCs w:val="27"/>
+          <w:lang w:val="en-US"/>
+        </w:rPr>
+        <w:t>)</w:t>
+      </w:r>
+      <w:r>
+        <w:rPr>
+          <w:rFonts w:ascii="Roboto" w:eastAsia="Times New Roman" w:hAnsi="Roboto" w:cs="Times New Roman"/>
+          <w:color w:val="EFF3F8"/>
+          <w:sz w:val="27"/>
+          <w:szCs w:val="27"/>
+          <w:lang w:val="en-US"/>
+        </w:rPr>
+        <w:br/>
+        <w:t xml:space="preserve">$ docker stop looper (le </w:t>
+      </w:r>
+      <w:proofErr w:type="spellStart"/>
+      <w:r>
+        <w:rPr>
+          <w:rFonts w:ascii="Roboto" w:eastAsia="Times New Roman" w:hAnsi="Roboto" w:cs="Times New Roman"/>
+          <w:color w:val="EFF3F8"/>
+          <w:sz w:val="27"/>
+          <w:szCs w:val="27"/>
+          <w:lang w:val="en-US"/>
+        </w:rPr>
+        <w:t>envía</w:t>
+      </w:r>
+      <w:proofErr w:type="spellEnd"/>
+      <w:r>
+        <w:rPr>
+          <w:rFonts w:ascii="Roboto" w:eastAsia="Times New Roman" w:hAnsi="Roboto" w:cs="Times New Roman"/>
+          <w:color w:val="EFF3F8"/>
+          <w:sz w:val="27"/>
+          <w:szCs w:val="27"/>
+          <w:lang w:val="en-US"/>
+        </w:rPr>
+        <w:t xml:space="preserve"> la </w:t>
+      </w:r>
+      <w:proofErr w:type="spellStart"/>
+      <w:r>
+        <w:rPr>
+          <w:rFonts w:ascii="Roboto" w:eastAsia="Times New Roman" w:hAnsi="Roboto" w:cs="Times New Roman"/>
+          <w:color w:val="EFF3F8"/>
+          <w:sz w:val="27"/>
+          <w:szCs w:val="27"/>
+          <w:lang w:val="en-US"/>
+        </w:rPr>
+        <w:t>señal</w:t>
+      </w:r>
+      <w:proofErr w:type="spellEnd"/>
+      <w:r>
+        <w:rPr>
+          <w:rFonts w:ascii="Roboto" w:eastAsia="Times New Roman" w:hAnsi="Roboto" w:cs="Times New Roman"/>
+          <w:color w:val="EFF3F8"/>
+          <w:sz w:val="27"/>
+          <w:szCs w:val="27"/>
+          <w:lang w:val="en-US"/>
+        </w:rPr>
+        <w:t xml:space="preserve"> SIGTERM al </w:t>
+      </w:r>
+      <w:proofErr w:type="spellStart"/>
+      <w:r>
+        <w:rPr>
+          <w:rFonts w:ascii="Roboto" w:eastAsia="Times New Roman" w:hAnsi="Roboto" w:cs="Times New Roman"/>
+          <w:color w:val="EFF3F8"/>
+          <w:sz w:val="27"/>
+          <w:szCs w:val="27"/>
+          <w:lang w:val="en-US"/>
+        </w:rPr>
+        <w:t>contenedor</w:t>
+      </w:r>
+      <w:proofErr w:type="spellEnd"/>
+      <w:r>
+        <w:rPr>
+          <w:rFonts w:ascii="Roboto" w:eastAsia="Times New Roman" w:hAnsi="Roboto" w:cs="Times New Roman"/>
+          <w:color w:val="EFF3F8"/>
+          <w:sz w:val="27"/>
+          <w:szCs w:val="27"/>
+          <w:lang w:val="en-US"/>
+        </w:rPr>
+        <w:t>)</w:t>
+      </w:r>
+      <w:r>
+        <w:rPr>
+          <w:rFonts w:ascii="Roboto" w:eastAsia="Times New Roman" w:hAnsi="Roboto" w:cs="Times New Roman"/>
+          <w:color w:val="EFF3F8"/>
+          <w:sz w:val="27"/>
+          <w:szCs w:val="27"/>
+          <w:lang w:val="en-US"/>
+        </w:rPr>
+        <w:br/>
+        <w:t xml:space="preserve">$ docker </w:t>
+      </w:r>
+      <w:proofErr w:type="spellStart"/>
+      <w:r>
+        <w:rPr>
+          <w:rFonts w:ascii="Roboto" w:eastAsia="Times New Roman" w:hAnsi="Roboto" w:cs="Times New Roman"/>
+          <w:color w:val="EFF3F8"/>
+          <w:sz w:val="27"/>
+          <w:szCs w:val="27"/>
+          <w:lang w:val="en-US"/>
+        </w:rPr>
+        <w:t>ps</w:t>
+      </w:r>
+      <w:proofErr w:type="spellEnd"/>
+      <w:r>
+        <w:rPr>
+          <w:rFonts w:ascii="Roboto" w:eastAsia="Times New Roman" w:hAnsi="Roboto" w:cs="Times New Roman"/>
+          <w:color w:val="EFF3F8"/>
+          <w:sz w:val="27"/>
+          <w:szCs w:val="27"/>
+          <w:lang w:val="en-US"/>
+        </w:rPr>
+        <w:t xml:space="preserve"> -l (</w:t>
+      </w:r>
+      <w:proofErr w:type="spellStart"/>
+      <w:r>
+        <w:rPr>
+          <w:rFonts w:ascii="Roboto" w:eastAsia="Times New Roman" w:hAnsi="Roboto" w:cs="Times New Roman"/>
+          <w:color w:val="EFF3F8"/>
+          <w:sz w:val="27"/>
+          <w:szCs w:val="27"/>
+          <w:lang w:val="en-US"/>
+        </w:rPr>
+        <w:t>muestra</w:t>
+      </w:r>
+      <w:proofErr w:type="spellEnd"/>
+      <w:r>
+        <w:rPr>
+          <w:rFonts w:ascii="Roboto" w:eastAsia="Times New Roman" w:hAnsi="Roboto" w:cs="Times New Roman"/>
+          <w:color w:val="EFF3F8"/>
+          <w:sz w:val="27"/>
+          <w:szCs w:val="27"/>
+          <w:lang w:val="en-US"/>
+        </w:rPr>
+        <w:t xml:space="preserve"> </w:t>
+      </w:r>
+      <w:proofErr w:type="spellStart"/>
+      <w:r>
+        <w:rPr>
+          <w:rFonts w:ascii="Roboto" w:eastAsia="Times New Roman" w:hAnsi="Roboto" w:cs="Times New Roman"/>
+          <w:color w:val="EFF3F8"/>
+          <w:sz w:val="27"/>
+          <w:szCs w:val="27"/>
+          <w:lang w:val="en-US"/>
+        </w:rPr>
+        <w:t>el</w:t>
+      </w:r>
+      <w:proofErr w:type="spellEnd"/>
+      <w:r>
+        <w:rPr>
+          <w:rFonts w:ascii="Roboto" w:eastAsia="Times New Roman" w:hAnsi="Roboto" w:cs="Times New Roman"/>
+          <w:color w:val="EFF3F8"/>
+          <w:sz w:val="27"/>
+          <w:szCs w:val="27"/>
+          <w:lang w:val="en-US"/>
+        </w:rPr>
+        <w:t xml:space="preserve"> </w:t>
+      </w:r>
+      <w:proofErr w:type="spellStart"/>
+      <w:r>
+        <w:rPr>
+          <w:rFonts w:ascii="Roboto" w:eastAsia="Times New Roman" w:hAnsi="Roboto" w:cs="Times New Roman"/>
+          <w:color w:val="EFF3F8"/>
+          <w:sz w:val="27"/>
+          <w:szCs w:val="27"/>
+          <w:lang w:val="en-US"/>
+        </w:rPr>
+        <w:t>ps</w:t>
+      </w:r>
+      <w:proofErr w:type="spellEnd"/>
+      <w:r>
+        <w:rPr>
+          <w:rFonts w:ascii="Roboto" w:eastAsia="Times New Roman" w:hAnsi="Roboto" w:cs="Times New Roman"/>
+          <w:color w:val="EFF3F8"/>
+          <w:sz w:val="27"/>
+          <w:szCs w:val="27"/>
+          <w:lang w:val="en-US"/>
+        </w:rPr>
+        <w:t xml:space="preserve"> del </w:t>
+      </w:r>
+      <w:proofErr w:type="spellStart"/>
+      <w:r>
+        <w:rPr>
+          <w:rFonts w:ascii="Roboto" w:eastAsia="Times New Roman" w:hAnsi="Roboto" w:cs="Times New Roman"/>
+          <w:color w:val="EFF3F8"/>
+          <w:sz w:val="27"/>
+          <w:szCs w:val="27"/>
+          <w:lang w:val="en-US"/>
+        </w:rPr>
+        <w:t>último</w:t>
+      </w:r>
+      <w:proofErr w:type="spellEnd"/>
+      <w:r>
+        <w:rPr>
+          <w:rFonts w:ascii="Roboto" w:eastAsia="Times New Roman" w:hAnsi="Roboto" w:cs="Times New Roman"/>
+          <w:color w:val="EFF3F8"/>
+          <w:sz w:val="27"/>
+          <w:szCs w:val="27"/>
+          <w:lang w:val="en-US"/>
+        </w:rPr>
+        <w:t xml:space="preserve"> </w:t>
+      </w:r>
+      <w:proofErr w:type="spellStart"/>
+      <w:r>
+        <w:rPr>
+          <w:rFonts w:ascii="Roboto" w:eastAsia="Times New Roman" w:hAnsi="Roboto" w:cs="Times New Roman"/>
+          <w:color w:val="EFF3F8"/>
+          <w:sz w:val="27"/>
+          <w:szCs w:val="27"/>
+          <w:lang w:val="en-US"/>
+        </w:rPr>
+        <w:t>proceso</w:t>
+      </w:r>
+      <w:proofErr w:type="spellEnd"/>
+      <w:r>
+        <w:rPr>
+          <w:rFonts w:ascii="Roboto" w:eastAsia="Times New Roman" w:hAnsi="Roboto" w:cs="Times New Roman"/>
+          <w:color w:val="EFF3F8"/>
+          <w:sz w:val="27"/>
+          <w:szCs w:val="27"/>
+          <w:lang w:val="en-US"/>
+        </w:rPr>
+        <w:t>)</w:t>
+      </w:r>
+      <w:r>
+        <w:rPr>
+          <w:rFonts w:ascii="Roboto" w:eastAsia="Times New Roman" w:hAnsi="Roboto" w:cs="Times New Roman"/>
+          <w:color w:val="EFF3F8"/>
+          <w:sz w:val="27"/>
+          <w:szCs w:val="27"/>
+          <w:lang w:val="en-US"/>
+        </w:rPr>
+        <w:br/>
+        <w:t xml:space="preserve">$ docker kill looper (le </w:t>
+      </w:r>
+      <w:proofErr w:type="spellStart"/>
+      <w:r>
+        <w:rPr>
+          <w:rFonts w:ascii="Roboto" w:eastAsia="Times New Roman" w:hAnsi="Roboto" w:cs="Times New Roman"/>
+          <w:color w:val="EFF3F8"/>
+          <w:sz w:val="27"/>
+          <w:szCs w:val="27"/>
+          <w:lang w:val="en-US"/>
+        </w:rPr>
+        <w:t>envía</w:t>
+      </w:r>
+      <w:proofErr w:type="spellEnd"/>
+      <w:r>
+        <w:rPr>
+          <w:rFonts w:ascii="Roboto" w:eastAsia="Times New Roman" w:hAnsi="Roboto" w:cs="Times New Roman"/>
+          <w:color w:val="EFF3F8"/>
+          <w:sz w:val="27"/>
+          <w:szCs w:val="27"/>
+          <w:lang w:val="en-US"/>
+        </w:rPr>
+        <w:t xml:space="preserve"> la </w:t>
+      </w:r>
+      <w:proofErr w:type="spellStart"/>
+      <w:r>
+        <w:rPr>
+          <w:rFonts w:ascii="Roboto" w:eastAsia="Times New Roman" w:hAnsi="Roboto" w:cs="Times New Roman"/>
+          <w:color w:val="EFF3F8"/>
+          <w:sz w:val="27"/>
+          <w:szCs w:val="27"/>
+          <w:lang w:val="en-US"/>
+        </w:rPr>
+        <w:t>señal</w:t>
+      </w:r>
+      <w:proofErr w:type="spellEnd"/>
+      <w:r>
+        <w:rPr>
+          <w:rFonts w:ascii="Roboto" w:eastAsia="Times New Roman" w:hAnsi="Roboto" w:cs="Times New Roman"/>
+          <w:color w:val="EFF3F8"/>
+          <w:sz w:val="27"/>
+          <w:szCs w:val="27"/>
+          <w:lang w:val="en-US"/>
+        </w:rPr>
+        <w:t xml:space="preserve"> SIGKILL al </w:t>
+      </w:r>
+      <w:proofErr w:type="spellStart"/>
+      <w:r>
+        <w:rPr>
+          <w:rFonts w:ascii="Roboto" w:eastAsia="Times New Roman" w:hAnsi="Roboto" w:cs="Times New Roman"/>
+          <w:color w:val="EFF3F8"/>
+          <w:sz w:val="27"/>
+          <w:szCs w:val="27"/>
+          <w:lang w:val="en-US"/>
+        </w:rPr>
+        <w:t>contenedor</w:t>
+      </w:r>
+      <w:proofErr w:type="spellEnd"/>
+      <w:r>
+        <w:rPr>
+          <w:rFonts w:ascii="Roboto" w:eastAsia="Times New Roman" w:hAnsi="Roboto" w:cs="Times New Roman"/>
+          <w:color w:val="EFF3F8"/>
+          <w:sz w:val="27"/>
+          <w:szCs w:val="27"/>
+          <w:lang w:val="en-US"/>
+        </w:rPr>
+        <w:t>)</w:t>
+      </w:r>
+      <w:r>
+        <w:rPr>
+          <w:rFonts w:ascii="Roboto" w:eastAsia="Times New Roman" w:hAnsi="Roboto" w:cs="Times New Roman"/>
+          <w:color w:val="EFF3F8"/>
+          <w:sz w:val="27"/>
+          <w:szCs w:val="27"/>
+          <w:lang w:val="en-US"/>
+        </w:rPr>
+        <w:br/>
+        <w:t xml:space="preserve">$ docker exec looper </w:t>
+      </w:r>
+      <w:proofErr w:type="spellStart"/>
+      <w:r>
+        <w:rPr>
+          <w:rFonts w:ascii="Roboto" w:eastAsia="Times New Roman" w:hAnsi="Roboto" w:cs="Times New Roman"/>
+          <w:color w:val="EFF3F8"/>
+          <w:sz w:val="27"/>
+          <w:szCs w:val="27"/>
+          <w:lang w:val="en-US"/>
+        </w:rPr>
+        <w:t>ps</w:t>
+      </w:r>
+      <w:proofErr w:type="spellEnd"/>
+      <w:r>
+        <w:rPr>
+          <w:rFonts w:ascii="Roboto" w:eastAsia="Times New Roman" w:hAnsi="Roboto" w:cs="Times New Roman"/>
+          <w:color w:val="EFF3F8"/>
+          <w:sz w:val="27"/>
+          <w:szCs w:val="27"/>
+          <w:lang w:val="en-US"/>
+        </w:rPr>
+        <w:t xml:space="preserve"> -</w:t>
+      </w:r>
+      <w:proofErr w:type="spellStart"/>
+      <w:r>
+        <w:rPr>
+          <w:rFonts w:ascii="Roboto" w:eastAsia="Times New Roman" w:hAnsi="Roboto" w:cs="Times New Roman"/>
+          <w:color w:val="EFF3F8"/>
+          <w:sz w:val="27"/>
+          <w:szCs w:val="27"/>
+          <w:lang w:val="en-US"/>
+        </w:rPr>
+        <w:t>ef</w:t>
+      </w:r>
+      <w:proofErr w:type="spellEnd"/>
+      <w:r>
+        <w:rPr>
+          <w:rFonts w:ascii="Roboto" w:eastAsia="Times New Roman" w:hAnsi="Roboto" w:cs="Times New Roman"/>
+          <w:color w:val="EFF3F8"/>
+          <w:sz w:val="27"/>
+          <w:szCs w:val="27"/>
+          <w:lang w:val="en-US"/>
+        </w:rPr>
+        <w:t xml:space="preserve"> (</w:t>
+      </w:r>
+      <w:proofErr w:type="spellStart"/>
+      <w:r>
+        <w:rPr>
+          <w:rFonts w:ascii="Roboto" w:eastAsia="Times New Roman" w:hAnsi="Roboto" w:cs="Times New Roman"/>
+          <w:color w:val="EFF3F8"/>
+          <w:sz w:val="27"/>
+          <w:szCs w:val="27"/>
+          <w:lang w:val="en-US"/>
+        </w:rPr>
+        <w:t>veo</w:t>
+      </w:r>
+      <w:proofErr w:type="spellEnd"/>
+      <w:r>
+        <w:rPr>
+          <w:rFonts w:ascii="Roboto" w:eastAsia="Times New Roman" w:hAnsi="Roboto" w:cs="Times New Roman"/>
+          <w:color w:val="EFF3F8"/>
+          <w:sz w:val="27"/>
+          <w:szCs w:val="27"/>
+          <w:lang w:val="en-US"/>
+        </w:rPr>
+        <w:t xml:space="preserve"> los </w:t>
+      </w:r>
+      <w:proofErr w:type="spellStart"/>
+      <w:r>
+        <w:rPr>
+          <w:rFonts w:ascii="Roboto" w:eastAsia="Times New Roman" w:hAnsi="Roboto" w:cs="Times New Roman"/>
+          <w:color w:val="EFF3F8"/>
+          <w:sz w:val="27"/>
+          <w:szCs w:val="27"/>
+          <w:lang w:val="en-US"/>
+        </w:rPr>
+        <w:t>procesos</w:t>
+      </w:r>
+      <w:proofErr w:type="spellEnd"/>
+      <w:r>
+        <w:rPr>
+          <w:rFonts w:ascii="Roboto" w:eastAsia="Times New Roman" w:hAnsi="Roboto" w:cs="Times New Roman"/>
+          <w:color w:val="EFF3F8"/>
+          <w:sz w:val="27"/>
+          <w:szCs w:val="27"/>
+          <w:lang w:val="en-US"/>
+        </w:rPr>
+        <w:t xml:space="preserve"> del </w:t>
+      </w:r>
+      <w:proofErr w:type="spellStart"/>
+      <w:r>
+        <w:rPr>
+          <w:rFonts w:ascii="Roboto" w:eastAsia="Times New Roman" w:hAnsi="Roboto" w:cs="Times New Roman"/>
+          <w:color w:val="EFF3F8"/>
+          <w:sz w:val="27"/>
+          <w:szCs w:val="27"/>
+          <w:lang w:val="en-US"/>
+        </w:rPr>
+        <w:t>contenedor</w:t>
+      </w:r>
+      <w:proofErr w:type="spellEnd"/>
+      <w:r>
+        <w:rPr>
+          <w:rFonts w:ascii="Roboto" w:eastAsia="Times New Roman" w:hAnsi="Roboto" w:cs="Times New Roman"/>
+          <w:color w:val="EFF3F8"/>
+          <w:sz w:val="27"/>
+          <w:szCs w:val="27"/>
+          <w:lang w:val="en-US"/>
+        </w:rPr>
+        <w:t>)</w:t>
+      </w:r>
+    </w:p>
+    <w:p>
+      <w:pPr>
         <w:rPr>
           <w:rFonts w:ascii="Roboto" w:hAnsi="Roboto"/>
           <w:color w:val="EFF3F8"/>
           <w:sz w:val="21"/>
           <w:szCs w:val="21"/>
           <w:u w:val="single"/>
+          <w:shd w:val="clear" w:color="auto" w:fill="24385B"/>
+        </w:rPr>
+      </w:pPr>
+    </w:p>
+    <w:p>
+      <w:pPr>
+        <w:rPr>
+          <w:rFonts w:ascii="Roboto" w:hAnsi="Roboto"/>
+          <w:color w:val="EFF3F8"/>
+          <w:sz w:val="21"/>
+          <w:szCs w:val="21"/>
+          <w:shd w:val="clear" w:color="auto" w:fill="24385B"/>
+        </w:rPr>
+      </w:pPr>
+      <w:r>
+        <w:rPr>
+          <w:rFonts w:ascii="Roboto" w:hAnsi="Roboto"/>
+          <w:color w:val="EFF3F8"/>
+          <w:sz w:val="21"/>
+          <w:szCs w:val="21"/>
+          <w:shd w:val="clear" w:color="auto" w:fill="24385B"/>
+        </w:rPr>
+        <w:t>Comandos:</w:t>
+      </w:r>
+      <w:r>
+        <w:rPr>
+          <w:rFonts w:ascii="Roboto" w:hAnsi="Roboto"/>
+          <w:color w:val="EFF3F8"/>
+          <w:sz w:val="21"/>
+          <w:szCs w:val="21"/>
+        </w:rPr>
+        <w:br/>
+      </w:r>
+      <w:r>
+        <w:rPr>
+          <w:rFonts w:ascii="Roboto" w:hAnsi="Roboto"/>
+          <w:color w:val="EFF3F8"/>
+          <w:sz w:val="21"/>
+          <w:szCs w:val="21"/>
+          <w:shd w:val="clear" w:color="auto" w:fill="24385B"/>
+        </w:rPr>
+        <w:t xml:space="preserve">$ </w:t>
+      </w:r>
+      <w:proofErr w:type="spellStart"/>
+      <w:r>
+        <w:rPr>
+          <w:rFonts w:ascii="Roboto" w:hAnsi="Roboto"/>
+          <w:color w:val="EFF3F8"/>
+          <w:sz w:val="21"/>
+          <w:szCs w:val="21"/>
+          <w:shd w:val="clear" w:color="auto" w:fill="24385B"/>
+        </w:rPr>
+        <w:t>docker</w:t>
+      </w:r>
+      <w:proofErr w:type="spellEnd"/>
+      <w:r>
+        <w:rPr>
+          <w:rFonts w:ascii="Roboto" w:hAnsi="Roboto"/>
+          <w:color w:val="EFF3F8"/>
+          <w:sz w:val="21"/>
+          <w:szCs w:val="21"/>
+          <w:shd w:val="clear" w:color="auto" w:fill="24385B"/>
+        </w:rPr>
+        <w:t xml:space="preserve"> </w:t>
+      </w:r>
+      <w:proofErr w:type="spellStart"/>
+      <w:r>
+        <w:rPr>
+          <w:rFonts w:ascii="Roboto" w:hAnsi="Roboto"/>
+          <w:color w:val="EFF3F8"/>
+          <w:sz w:val="21"/>
+          <w:szCs w:val="21"/>
+          <w:shd w:val="clear" w:color="auto" w:fill="24385B"/>
+        </w:rPr>
+        <w:t>buils</w:t>
+      </w:r>
+      <w:proofErr w:type="spellEnd"/>
+      <w:r>
+        <w:rPr>
+          <w:rFonts w:ascii="Roboto" w:hAnsi="Roboto"/>
+          <w:color w:val="EFF3F8"/>
+          <w:sz w:val="21"/>
+          <w:szCs w:val="21"/>
+          <w:shd w:val="clear" w:color="auto" w:fill="24385B"/>
+        </w:rPr>
+        <w:t xml:space="preserve"> -t </w:t>
+      </w:r>
+      <w:proofErr w:type="gramStart"/>
+      <w:r>
+        <w:rPr>
+          <w:rFonts w:ascii="Roboto" w:hAnsi="Roboto"/>
+          <w:color w:val="EFF3F8"/>
+          <w:sz w:val="21"/>
+          <w:szCs w:val="21"/>
+          <w:shd w:val="clear" w:color="auto" w:fill="24385B"/>
+        </w:rPr>
+        <w:t>ping .</w:t>
+      </w:r>
+      <w:proofErr w:type="gramEnd"/>
+      <w:r>
+        <w:rPr>
+          <w:rFonts w:ascii="Roboto" w:hAnsi="Roboto"/>
+          <w:color w:val="EFF3F8"/>
+          <w:sz w:val="21"/>
+          <w:szCs w:val="21"/>
+          <w:shd w:val="clear" w:color="auto" w:fill="24385B"/>
+        </w:rPr>
+        <w:t xml:space="preserve"> (construyo la imagen)</w:t>
+      </w:r>
+      <w:r>
+        <w:rPr>
+          <w:rFonts w:ascii="Roboto" w:hAnsi="Roboto"/>
+          <w:color w:val="EFF3F8"/>
+          <w:sz w:val="21"/>
+          <w:szCs w:val="21"/>
+        </w:rPr>
+        <w:br/>
+      </w:r>
+      <w:r>
+        <w:rPr>
+          <w:rFonts w:ascii="Roboto" w:hAnsi="Roboto"/>
+          <w:color w:val="EFF3F8"/>
+          <w:sz w:val="21"/>
+          <w:szCs w:val="21"/>
+          <w:shd w:val="clear" w:color="auto" w:fill="24385B"/>
+        </w:rPr>
+        <w:t xml:space="preserve">$ </w:t>
+      </w:r>
+      <w:proofErr w:type="spellStart"/>
+      <w:r>
+        <w:rPr>
+          <w:rFonts w:ascii="Roboto" w:hAnsi="Roboto"/>
+          <w:color w:val="EFF3F8"/>
+          <w:sz w:val="21"/>
+          <w:szCs w:val="21"/>
+          <w:shd w:val="clear" w:color="auto" w:fill="24385B"/>
+        </w:rPr>
+        <w:t>docker</w:t>
+      </w:r>
+      <w:proofErr w:type="spellEnd"/>
+      <w:r>
+        <w:rPr>
+          <w:rFonts w:ascii="Roboto" w:hAnsi="Roboto"/>
+          <w:color w:val="EFF3F8"/>
+          <w:sz w:val="21"/>
+          <w:szCs w:val="21"/>
+          <w:shd w:val="clear" w:color="auto" w:fill="24385B"/>
+        </w:rPr>
+        <w:t xml:space="preserve"> run --</w:t>
+      </w:r>
+      <w:proofErr w:type="spellStart"/>
+      <w:r>
+        <w:rPr>
+          <w:rFonts w:ascii="Roboto" w:hAnsi="Roboto"/>
+          <w:color w:val="EFF3F8"/>
+          <w:sz w:val="21"/>
+          <w:szCs w:val="21"/>
+          <w:shd w:val="clear" w:color="auto" w:fill="24385B"/>
+        </w:rPr>
+        <w:t>name</w:t>
+      </w:r>
+      <w:proofErr w:type="spellEnd"/>
+      <w:r>
+        <w:rPr>
+          <w:rFonts w:ascii="Roboto" w:hAnsi="Roboto"/>
+          <w:color w:val="EFF3F8"/>
+          <w:sz w:val="21"/>
+          <w:szCs w:val="21"/>
+          <w:shd w:val="clear" w:color="auto" w:fill="24385B"/>
+        </w:rPr>
+        <w:t xml:space="preserve"> </w:t>
+      </w:r>
+      <w:proofErr w:type="spellStart"/>
+      <w:r>
+        <w:rPr>
+          <w:rFonts w:ascii="Roboto" w:hAnsi="Roboto"/>
+          <w:color w:val="EFF3F8"/>
+          <w:sz w:val="21"/>
+          <w:szCs w:val="21"/>
+          <w:shd w:val="clear" w:color="auto" w:fill="24385B"/>
+        </w:rPr>
+        <w:t>pinger</w:t>
+      </w:r>
+      <w:proofErr w:type="spellEnd"/>
+      <w:r>
+        <w:rPr>
+          <w:rFonts w:ascii="Roboto" w:hAnsi="Roboto"/>
+          <w:color w:val="EFF3F8"/>
+          <w:sz w:val="21"/>
+          <w:szCs w:val="21"/>
+          <w:shd w:val="clear" w:color="auto" w:fill="24385B"/>
+        </w:rPr>
+        <w:t xml:space="preserve"> ping &lt;</w:t>
+      </w:r>
+      <w:proofErr w:type="spellStart"/>
+      <w:r>
+        <w:rPr>
+          <w:rFonts w:ascii="Roboto" w:hAnsi="Roboto"/>
+          <w:color w:val="EFF3F8"/>
+          <w:sz w:val="21"/>
+          <w:szCs w:val="21"/>
+          <w:shd w:val="clear" w:color="auto" w:fill="24385B"/>
+        </w:rPr>
+        <w:t>hostname</w:t>
+      </w:r>
+      <w:proofErr w:type="spellEnd"/>
+      <w:r>
+        <w:rPr>
+          <w:rFonts w:ascii="Roboto" w:hAnsi="Roboto"/>
+          <w:color w:val="EFF3F8"/>
+          <w:sz w:val="21"/>
+          <w:szCs w:val="21"/>
+          <w:shd w:val="clear" w:color="auto" w:fill="24385B"/>
+        </w:rPr>
+        <w:t xml:space="preserve">&gt; (ahora le puedo pasar un parámetro, previamente tengo que agregar el ENTRYPOINT en el </w:t>
+      </w:r>
+      <w:proofErr w:type="spellStart"/>
+      <w:r>
+        <w:rPr>
+          <w:rFonts w:ascii="Roboto" w:hAnsi="Roboto"/>
+          <w:color w:val="EFF3F8"/>
+          <w:sz w:val="21"/>
+          <w:szCs w:val="21"/>
+          <w:shd w:val="clear" w:color="auto" w:fill="24385B"/>
+        </w:rPr>
+        <w:t>Dockerfile</w:t>
+      </w:r>
+      <w:proofErr w:type="spellEnd"/>
+      <w:r>
+        <w:rPr>
+          <w:rFonts w:ascii="Roboto" w:hAnsi="Roboto"/>
+          <w:color w:val="EFF3F8"/>
+          <w:sz w:val="21"/>
+          <w:szCs w:val="21"/>
+          <w:shd w:val="clear" w:color="auto" w:fill="24385B"/>
+        </w:rPr>
+        <w:t>)</w:t>
+      </w:r>
+    </w:p>
+    <w:p>
+      <w:pPr>
+        <w:rPr>
+          <w:rFonts w:ascii="Roboto" w:hAnsi="Roboto"/>
+          <w:color w:val="EFF3F8"/>
+          <w:sz w:val="21"/>
+          <w:szCs w:val="21"/>
           <w:shd w:val="clear" w:color="auto" w:fill="24385B"/>
         </w:rPr>
       </w:pPr>

</xml_diff>